<commit_message>
Suppression des logos, headers et footers dans les templates en téléchargement
</commit_message>
<xml_diff>
--- a/src/files/en/raweb1/raweb1-lu-modele-rapport-audit.docx
+++ b/src/files/en/raweb1/raweb1-lu-modele-rapport-audit.docx
@@ -1,6 +1,6 @@
 
 <file path=word/document.xml><?xml version="1.0" encoding="utf-8"?>
-<w:document xmlns:wpc="http://schemas.microsoft.com/office/word/2010/wordprocessingCanvas" xmlns:cx="http://schemas.microsoft.com/office/drawing/2014/chartex" xmlns:cx1="http://schemas.microsoft.com/office/drawing/2015/9/8/chartex" xmlns:cx2="http://schemas.microsoft.com/office/drawing/2015/10/21/chartex" xmlns:cx3="http://schemas.microsoft.com/office/drawing/2016/5/9/chartex" xmlns:cx4="http://schemas.microsoft.com/office/drawing/2016/5/10/chartex" xmlns:cx5="http://schemas.microsoft.com/office/drawing/2016/5/11/chartex" xmlns:cx6="http://schemas.microsoft.com/office/drawing/2016/5/12/chartex" xmlns:cx7="http://schemas.microsoft.com/office/drawing/2016/5/13/chartex" xmlns:cx8="http://schemas.microsoft.com/office/drawing/2016/5/14/chartex" xmlns:mc="http://schemas.openxmlformats.org/markup-compatibility/2006" xmlns:aink="http://schemas.microsoft.com/office/drawing/2016/ink" xmlns:am3d="http://schemas.microsoft.com/office/drawing/2017/model3d" xmlns:o="urn:schemas-microsoft-com:office:office" xmlns:oel="http://schemas.microsoft.com/office/2019/extlst" xmlns:r="http://schemas.openxmlformats.org/officeDocument/2006/relationships" xmlns:m="http://schemas.openxmlformats.org/officeDocument/2006/math" xmlns:v="urn:schemas-microsoft-com:vml" xmlns:wp14="http://schemas.microsoft.com/office/word/2010/wordprocessingDrawing" xmlns:wp="http://schemas.openxmlformats.org/drawingml/2006/wordprocessingDrawing" xmlns:w10="urn:schemas-microsoft-com:office:word" xmlns:w="http://schemas.openxmlformats.org/wordprocessingml/2006/main" xmlns:w14="http://schemas.microsoft.com/office/word/2010/wordml" xmlns:w15="http://schemas.microsoft.com/office/word/2012/wordml" xmlns:w16cex="http://schemas.microsoft.com/office/word/2018/wordml/cex" xmlns:w16cid="http://schemas.microsoft.com/office/word/2016/wordml/cid" xmlns:w16="http://schemas.microsoft.com/office/word/2018/wordml" xmlns:w16sdtdh="http://schemas.microsoft.com/office/word/2020/wordml/sdtdatahash" xmlns:w16se="http://schemas.microsoft.com/office/word/2015/wordml/symex" xmlns:wpg="http://schemas.microsoft.com/office/word/2010/wordprocessingGroup" xmlns:wpi="http://schemas.microsoft.com/office/word/2010/wordprocessingInk" xmlns:wne="http://schemas.microsoft.com/office/word/2006/wordml" xmlns:wps="http://schemas.microsoft.com/office/word/2010/wordprocessingShape" mc:Ignorable="w14 w15 w16se w16cid w16 w16cex w16sdtdh wp14">
+<w:document xmlns:wpc="http://schemas.microsoft.com/office/word/2010/wordprocessingCanvas" xmlns:cx="http://schemas.microsoft.com/office/drawing/2014/chartex" xmlns:cx1="http://schemas.microsoft.com/office/drawing/2015/9/8/chartex" xmlns:cx2="http://schemas.microsoft.com/office/drawing/2015/10/21/chartex" xmlns:cx3="http://schemas.microsoft.com/office/drawing/2016/5/9/chartex" xmlns:cx4="http://schemas.microsoft.com/office/drawing/2016/5/10/chartex" xmlns:cx5="http://schemas.microsoft.com/office/drawing/2016/5/11/chartex" xmlns:cx6="http://schemas.microsoft.com/office/drawing/2016/5/12/chartex" xmlns:cx7="http://schemas.microsoft.com/office/drawing/2016/5/13/chartex" xmlns:cx8="http://schemas.microsoft.com/office/drawing/2016/5/14/chartex" xmlns:mc="http://schemas.openxmlformats.org/markup-compatibility/2006" xmlns:aink="http://schemas.microsoft.com/office/drawing/2016/ink" xmlns:am3d="http://schemas.microsoft.com/office/drawing/2017/model3d" xmlns:o="urn:schemas-microsoft-com:office:office" xmlns:oel="http://schemas.microsoft.com/office/2019/extlst" xmlns:r="http://schemas.openxmlformats.org/officeDocument/2006/relationships" xmlns:m="http://schemas.openxmlformats.org/officeDocument/2006/math" xmlns:v="urn:schemas-microsoft-com:vml" xmlns:wp14="http://schemas.microsoft.com/office/word/2010/wordprocessingDrawing" xmlns:wp="http://schemas.openxmlformats.org/drawingml/2006/wordprocessingDrawing" xmlns:w10="urn:schemas-microsoft-com:office:word" xmlns:w="http://schemas.openxmlformats.org/wordprocessingml/2006/main" xmlns:w14="http://schemas.microsoft.com/office/word/2010/wordml" xmlns:w15="http://schemas.microsoft.com/office/word/2012/wordml" xmlns:w16cex="http://schemas.microsoft.com/office/word/2018/wordml/cex" xmlns:w16cid="http://schemas.microsoft.com/office/word/2016/wordml/cid" xmlns:w16="http://schemas.microsoft.com/office/word/2018/wordml" xmlns:w16du="http://schemas.microsoft.com/office/word/2023/wordml/word16du" xmlns:w16sdtdh="http://schemas.microsoft.com/office/word/2020/wordml/sdtdatahash" xmlns:w16sdtfl="http://schemas.microsoft.com/office/word/2024/wordml/sdtformatlock" xmlns:w16se="http://schemas.microsoft.com/office/word/2015/wordml/symex" xmlns:wpg="http://schemas.microsoft.com/office/word/2010/wordprocessingGroup" xmlns:wpi="http://schemas.microsoft.com/office/word/2010/wordprocessingInk" xmlns:wne="http://schemas.microsoft.com/office/word/2006/wordml" xmlns:wps="http://schemas.microsoft.com/office/word/2010/wordprocessingShape" mc:Ignorable="w14 w15 w16se w16cid w16 w16cex w16sdtdh w16sdtfl w16du wp14">
   <w:body>
     <w:p>
       <w:pPr>
@@ -138,15 +138,28 @@
         </w:rPr>
         <w:t xml:space="preserve">licensed under </w:t>
       </w:r>
-      <w:hyperlink r:id="rId8" w:history="1">
-        <w:r>
-          <w:rPr>
-            <w:rStyle w:val="Hyperlink"/>
-            <w:lang w:val="en-GB"/>
-          </w:rPr>
-          <w:t>CC-BY 3.0 LU</w:t>
-        </w:r>
-      </w:hyperlink>
+      <w:r>
+        <w:fldChar w:fldCharType="begin"/>
+      </w:r>
+      <w:r>
+        <w:rPr>
+          <w:lang w:val="en-US"/>
+        </w:rPr>
+        <w:instrText>HYPERLINK "https://creativecommons.org/licenses/by/3.0/lu/"</w:instrText>
+      </w:r>
+      <w:r>
+        <w:fldChar w:fldCharType="separate"/>
+      </w:r>
+      <w:r>
+        <w:rPr>
+          <w:rStyle w:val="Hyperlink"/>
+          <w:lang w:val="en-GB"/>
+        </w:rPr>
+        <w:t>CC-BY 3.0 LU</w:t>
+      </w:r>
+      <w:r>
+        <w:fldChar w:fldCharType="end"/>
+      </w:r>
       <w:r>
         <w:rPr>
           <w:lang w:val="en-GB"/>
@@ -2310,8 +2323,17 @@
           <w:rFonts w:ascii="Calibri" w:hAnsi="Calibri" w:cs="Calibri"/>
           <w:lang w:val="en-GB"/>
         </w:rPr>
-        <w:t>to understand the accessibility errors on his/her site;</w:t>
-      </w:r>
+        <w:t xml:space="preserve">to understand the accessibility errors on his/her </w:t>
+      </w:r>
+      <w:proofErr w:type="gramStart"/>
+      <w:r>
+        <w:rPr>
+          <w:rFonts w:ascii="Calibri" w:hAnsi="Calibri" w:cs="Calibri"/>
+          <w:lang w:val="en-GB"/>
+        </w:rPr>
+        <w:t>site;</w:t>
+      </w:r>
+      <w:proofErr w:type="gramEnd"/>
     </w:p>
     <w:p>
       <w:pPr>
@@ -2456,8 +2478,17 @@
           <w:rFonts w:ascii="Calibri" w:hAnsi="Calibri" w:cs="Calibri"/>
           <w:lang w:val="en-GB"/>
         </w:rPr>
-        <w:t>a list of the pages that have been audited, including pages where the site manager considers that making certain content or components accessible would place a disproportionate burden;</w:t>
-      </w:r>
+        <w:t xml:space="preserve">a list of the pages that have been audited, including pages where the site manager considers that making certain content or components accessible would place a disproportionate </w:t>
+      </w:r>
+      <w:proofErr w:type="gramStart"/>
+      <w:r>
+        <w:rPr>
+          <w:rFonts w:ascii="Calibri" w:hAnsi="Calibri" w:cs="Calibri"/>
+          <w:lang w:val="en-GB"/>
+        </w:rPr>
+        <w:t>burden;</w:t>
+      </w:r>
+      <w:proofErr w:type="gramEnd"/>
     </w:p>
     <w:p>
       <w:pPr>
@@ -2516,6 +2547,7 @@
         <w:t>RAWeb</w:t>
       </w:r>
       <w:proofErr w:type="spellEnd"/>
+      <w:proofErr w:type="gramStart"/>
       <w:r>
         <w:rPr>
           <w:rFonts w:ascii="Calibri" w:hAnsi="Calibri" w:cs="Calibri"/>
@@ -2523,6 +2555,7 @@
         </w:rPr>
         <w:t>);</w:t>
       </w:r>
+      <w:proofErr w:type="gramEnd"/>
     </w:p>
     <w:p>
       <w:pPr>
@@ -2542,8 +2575,17 @@
           <w:rFonts w:ascii="Calibri" w:hAnsi="Calibri" w:cs="Calibri"/>
           <w:lang w:val="en-GB"/>
         </w:rPr>
-        <w:t>The technologies used on the site;</w:t>
-      </w:r>
+        <w:t xml:space="preserve">The technologies used on the </w:t>
+      </w:r>
+      <w:proofErr w:type="gramStart"/>
+      <w:r>
+        <w:rPr>
+          <w:rFonts w:ascii="Calibri" w:hAnsi="Calibri" w:cs="Calibri"/>
+          <w:lang w:val="en-GB"/>
+        </w:rPr>
+        <w:t>site;</w:t>
+      </w:r>
+      <w:proofErr w:type="gramEnd"/>
     </w:p>
     <w:p>
       <w:pPr>
@@ -2563,8 +2605,17 @@
           <w:rFonts w:ascii="Calibri" w:hAnsi="Calibri" w:cs="Calibri"/>
           <w:lang w:val="en-GB"/>
         </w:rPr>
-        <w:t>the tools used to carry out the audit (name and version of the colour contrast verification tool, name and version of the automatic accessibility error detection tool, etc.);</w:t>
-      </w:r>
+        <w:t>the tools used to carry out the audit (name and version of the colour contrast verification tool, name and version of the automatic accessibility error detection tool, etc.</w:t>
+      </w:r>
+      <w:proofErr w:type="gramStart"/>
+      <w:r>
+        <w:rPr>
+          <w:rFonts w:ascii="Calibri" w:hAnsi="Calibri" w:cs="Calibri"/>
+          <w:lang w:val="en-GB"/>
+        </w:rPr>
+        <w:t>);</w:t>
+      </w:r>
+      <w:proofErr w:type="gramEnd"/>
     </w:p>
     <w:p>
       <w:pPr>
@@ -2755,7 +2806,6 @@
           <w:rFonts w:ascii="Calibri" w:hAnsi="Calibri" w:cs="Calibri"/>
           <w:lang w:val="en-GB"/>
         </w:rPr>
-        <w:lastRenderedPageBreak/>
         <w:t>The following tools were used to check accessibility:</w:t>
       </w:r>
     </w:p>
@@ -2792,6 +2842,7 @@
           <w:rFonts w:ascii="Calibri" w:hAnsi="Calibri" w:cs="Calibri"/>
           <w:lang w:val="en-GB"/>
         </w:rPr>
+        <w:lastRenderedPageBreak/>
         <w:t xml:space="preserve">The rendering of content with assistive technologies was tested in accordance with the </w:t>
       </w:r>
       <w:r>
@@ -2868,7 +2919,21 @@
         </w:rPr>
         <w:t>The audit covered a sample of &lt;NUMBER OF PAGES&gt; pages.</w:t>
       </w:r>
-      <w:hyperlink r:id="rId9" w:history="1"/>
+      <w:r>
+        <w:fldChar w:fldCharType="begin"/>
+      </w:r>
+      <w:r>
+        <w:rPr>
+          <w:lang w:val="en-US"/>
+        </w:rPr>
+        <w:instrText>HYPERLINK "http://references.modernisation.gouv.fr/rgaa/"</w:instrText>
+      </w:r>
+      <w:r>
+        <w:fldChar w:fldCharType="separate"/>
+      </w:r>
+      <w:r>
+        <w:fldChar w:fldCharType="end"/>
+      </w:r>
     </w:p>
     <w:tbl>
       <w:tblPr>
@@ -3448,15 +3513,28 @@
         </w:rPr>
         <w:t xml:space="preserve">Provide each </w:t>
       </w:r>
-      <w:hyperlink r:id="rId10" w:anchor="image-conveying-information" w:history="1">
-        <w:r>
-          <w:rPr>
-            <w:rStyle w:val="Hyperlink"/>
-            <w:lang w:val="en-GB"/>
-          </w:rPr>
-          <w:t>image conveying information</w:t>
-        </w:r>
-      </w:hyperlink>
+      <w:r>
+        <w:fldChar w:fldCharType="begin"/>
+      </w:r>
+      <w:r>
+        <w:rPr>
+          <w:lang w:val="en-US"/>
+        </w:rPr>
+        <w:instrText>HYPERLINK "https://accessibilite.public.lu/en/raweb1/glossaire.html" \l "image-conveying-information"</w:instrText>
+      </w:r>
+      <w:r>
+        <w:fldChar w:fldCharType="separate"/>
+      </w:r>
+      <w:r>
+        <w:rPr>
+          <w:rStyle w:val="Hyperlink"/>
+          <w:lang w:val="en-GB"/>
+        </w:rPr>
+        <w:t>image conveying information</w:t>
+      </w:r>
+      <w:r>
+        <w:fldChar w:fldCharType="end"/>
+      </w:r>
       <w:r>
         <w:rPr>
           <w:rFonts w:ascii="Calibri" w:hAnsi="Calibri" w:cs="Calibri"/>
@@ -3464,15 +3542,28 @@
         </w:rPr>
         <w:t xml:space="preserve"> with a relevant </w:t>
       </w:r>
-      <w:hyperlink r:id="rId11" w:anchor="text-alternative-image" w:history="1">
-        <w:r>
-          <w:rPr>
-            <w:rStyle w:val="Hyperlink"/>
-            <w:lang w:val="en-GB"/>
-          </w:rPr>
-          <w:t>text alternative</w:t>
-        </w:r>
-      </w:hyperlink>
+      <w:r>
+        <w:fldChar w:fldCharType="begin"/>
+      </w:r>
+      <w:r>
+        <w:rPr>
+          <w:lang w:val="en-US"/>
+        </w:rPr>
+        <w:instrText>HYPERLINK "https://accessibilite.public.lu/en/raweb1/glossaire.html" \l "text-alternative-image"</w:instrText>
+      </w:r>
+      <w:r>
+        <w:fldChar w:fldCharType="separate"/>
+      </w:r>
+      <w:r>
+        <w:rPr>
+          <w:rStyle w:val="Hyperlink"/>
+          <w:lang w:val="en-GB"/>
+        </w:rPr>
+        <w:t>text alternative</w:t>
+      </w:r>
+      <w:r>
+        <w:fldChar w:fldCharType="end"/>
+      </w:r>
       <w:r>
         <w:rPr>
           <w:rFonts w:ascii="Calibri" w:hAnsi="Calibri" w:cs="Calibri"/>
@@ -3480,15 +3571,28 @@
         </w:rPr>
         <w:t xml:space="preserve"> and a </w:t>
       </w:r>
-      <w:hyperlink r:id="rId12" w:anchor="description-detaillee-image" w:history="1">
-        <w:r>
-          <w:rPr>
-            <w:rFonts w:ascii="Calibri" w:hAnsi="Calibri" w:cs="Calibri"/>
-            <w:lang w:val="en-GB"/>
-          </w:rPr>
-          <w:t>detailed description</w:t>
-        </w:r>
-      </w:hyperlink>
+      <w:r>
+        <w:fldChar w:fldCharType="begin"/>
+      </w:r>
+      <w:r>
+        <w:rPr>
+          <w:lang w:val="en-US"/>
+        </w:rPr>
+        <w:instrText>HYPERLINK "https://accessibilite.public.lu/en/raweb1/glossaire.html" \l "description-detaillee-image"</w:instrText>
+      </w:r>
+      <w:r>
+        <w:fldChar w:fldCharType="separate"/>
+      </w:r>
+      <w:r>
+        <w:rPr>
+          <w:rFonts w:ascii="Calibri" w:hAnsi="Calibri" w:cs="Calibri"/>
+          <w:lang w:val="en-GB"/>
+        </w:rPr>
+        <w:t>detailed description</w:t>
+      </w:r>
+      <w:r>
+        <w:fldChar w:fldCharType="end"/>
+      </w:r>
       <w:r>
         <w:rPr>
           <w:rFonts w:ascii="Calibri" w:hAnsi="Calibri" w:cs="Calibri"/>
@@ -3496,15 +3600,28 @@
         </w:rPr>
         <w:t xml:space="preserve"> if necessary. Link </w:t>
       </w:r>
-      <w:hyperlink r:id="rId13" w:anchor="legende-d-image" w:history="1">
-        <w:r>
-          <w:rPr>
-            <w:rFonts w:ascii="Calibri" w:hAnsi="Calibri" w:cs="Calibri"/>
-            <w:lang w:val="en-GB"/>
-          </w:rPr>
-          <w:t>legends</w:t>
-        </w:r>
-      </w:hyperlink>
+      <w:r>
+        <w:fldChar w:fldCharType="begin"/>
+      </w:r>
+      <w:r>
+        <w:rPr>
+          <w:lang w:val="en-US"/>
+        </w:rPr>
+        <w:instrText>HYPERLINK "https://accessibilite.public.lu/en/raweb1/glossaire.html" \l "legende-d-image"</w:instrText>
+      </w:r>
+      <w:r>
+        <w:fldChar w:fldCharType="separate"/>
+      </w:r>
+      <w:r>
+        <w:rPr>
+          <w:rFonts w:ascii="Calibri" w:hAnsi="Calibri" w:cs="Calibri"/>
+          <w:lang w:val="en-GB"/>
+        </w:rPr>
+        <w:t>legends</w:t>
+      </w:r>
+      <w:r>
+        <w:fldChar w:fldCharType="end"/>
+      </w:r>
       <w:r>
         <w:rPr>
           <w:rFonts w:ascii="Calibri" w:hAnsi="Calibri" w:cs="Calibri"/>
@@ -3512,15 +3629,28 @@
         </w:rPr>
         <w:t xml:space="preserve"> to their images. Replace </w:t>
       </w:r>
-      <w:hyperlink r:id="rId14" w:anchor="image-texte" w:history="1">
-        <w:r>
-          <w:rPr>
-            <w:rFonts w:ascii="Calibri" w:hAnsi="Calibri" w:cs="Calibri"/>
-            <w:lang w:val="en-GB"/>
-          </w:rPr>
-          <w:t>images of text</w:t>
-        </w:r>
-      </w:hyperlink>
+      <w:r>
+        <w:fldChar w:fldCharType="begin"/>
+      </w:r>
+      <w:r>
+        <w:rPr>
+          <w:lang w:val="en-US"/>
+        </w:rPr>
+        <w:instrText>HYPERLINK "https://accessibilite.public.lu/en/raweb1/glossaire.html" \l "image-texte"</w:instrText>
+      </w:r>
+      <w:r>
+        <w:fldChar w:fldCharType="separate"/>
+      </w:r>
+      <w:r>
+        <w:rPr>
+          <w:rFonts w:ascii="Calibri" w:hAnsi="Calibri" w:cs="Calibri"/>
+          <w:lang w:val="en-GB"/>
+        </w:rPr>
+        <w:t>images of text</w:t>
+      </w:r>
+      <w:r>
+        <w:fldChar w:fldCharType="end"/>
+      </w:r>
       <w:r>
         <w:rPr>
           <w:rFonts w:ascii="Calibri" w:hAnsi="Calibri" w:cs="Calibri"/>
@@ -3528,15 +3658,28 @@
         </w:rPr>
         <w:t xml:space="preserve"> with </w:t>
       </w:r>
-      <w:hyperlink r:id="rId15" w:anchor="texte-style" w:history="1">
-        <w:r>
-          <w:rPr>
-            <w:rFonts w:ascii="Calibri" w:hAnsi="Calibri" w:cs="Calibri"/>
-            <w:lang w:val="en-GB"/>
-          </w:rPr>
-          <w:t>styled text</w:t>
-        </w:r>
-      </w:hyperlink>
+      <w:r>
+        <w:fldChar w:fldCharType="begin"/>
+      </w:r>
+      <w:r>
+        <w:rPr>
+          <w:lang w:val="en-US"/>
+        </w:rPr>
+        <w:instrText>HYPERLINK "https://accessibilite.public.lu/en/raweb1/glossaire.html" \l "texte-style"</w:instrText>
+      </w:r>
+      <w:r>
+        <w:fldChar w:fldCharType="separate"/>
+      </w:r>
+      <w:r>
+        <w:rPr>
+          <w:rFonts w:ascii="Calibri" w:hAnsi="Calibri" w:cs="Calibri"/>
+          <w:lang w:val="en-GB"/>
+        </w:rPr>
+        <w:t>styled text</w:t>
+      </w:r>
+      <w:r>
+        <w:fldChar w:fldCharType="end"/>
+      </w:r>
       <w:r>
         <w:rPr>
           <w:rFonts w:ascii="Calibri" w:hAnsi="Calibri" w:cs="Calibri"/>
@@ -3597,15 +3740,28 @@
         </w:rPr>
         <w:t xml:space="preserve">Give each </w:t>
       </w:r>
-      <w:hyperlink r:id="rId16" w:anchor="frame" w:history="1">
-        <w:r>
-          <w:rPr>
-            <w:rStyle w:val="Hyperlink"/>
-            <w:lang w:val="en-GB"/>
-          </w:rPr>
-          <w:t>frame</w:t>
-        </w:r>
-      </w:hyperlink>
+      <w:r>
+        <w:fldChar w:fldCharType="begin"/>
+      </w:r>
+      <w:r>
+        <w:rPr>
+          <w:lang w:val="en-US"/>
+        </w:rPr>
+        <w:instrText>HYPERLINK "https://accessibilite.public.lu/en/raweb1/glossaire.html" \l "frame"</w:instrText>
+      </w:r>
+      <w:r>
+        <w:fldChar w:fldCharType="separate"/>
+      </w:r>
+      <w:r>
+        <w:rPr>
+          <w:rStyle w:val="Hyperlink"/>
+          <w:lang w:val="en-GB"/>
+        </w:rPr>
+        <w:t>frame</w:t>
+      </w:r>
+      <w:r>
+        <w:fldChar w:fldCharType="end"/>
+      </w:r>
       <w:r>
         <w:rPr>
           <w:rFonts w:ascii="Calibri" w:hAnsi="Calibri" w:cs="Calibri"/>
@@ -3613,15 +3769,28 @@
         </w:rPr>
         <w:t xml:space="preserve"> a relevant </w:t>
       </w:r>
-      <w:hyperlink r:id="rId17" w:anchor="frame-title" w:history="1">
-        <w:r>
-          <w:rPr>
-            <w:rStyle w:val="Hyperlink"/>
-            <w:lang w:val="en-GB"/>
-          </w:rPr>
-          <w:t>title.</w:t>
-        </w:r>
-      </w:hyperlink>
+      <w:r>
+        <w:fldChar w:fldCharType="begin"/>
+      </w:r>
+      <w:r>
+        <w:rPr>
+          <w:lang w:val="en-US"/>
+        </w:rPr>
+        <w:instrText>HYPERLINK "https://accessibilite.public.lu/en/raweb1/glossaire.html" \l "frame-title"</w:instrText>
+      </w:r>
+      <w:r>
+        <w:fldChar w:fldCharType="separate"/>
+      </w:r>
+      <w:r>
+        <w:rPr>
+          <w:rStyle w:val="Hyperlink"/>
+          <w:lang w:val="en-GB"/>
+        </w:rPr>
+        <w:t>title.</w:t>
+      </w:r>
+      <w:r>
+        <w:fldChar w:fldCharType="end"/>
+      </w:r>
     </w:p>
     <w:p>
       <w:pPr>
@@ -3675,15 +3844,28 @@
         </w:rPr>
         <w:t xml:space="preserve">Do not provide </w:t>
       </w:r>
-      <w:hyperlink r:id="rId18" w:anchor="information-provided-by-colour" w:history="1">
-        <w:r>
-          <w:rPr>
-            <w:rStyle w:val="Hyperlink"/>
-            <w:lang w:val="en-GB"/>
-          </w:rPr>
-          <w:t>information</w:t>
-        </w:r>
-      </w:hyperlink>
+      <w:r>
+        <w:fldChar w:fldCharType="begin"/>
+      </w:r>
+      <w:r>
+        <w:rPr>
+          <w:lang w:val="en-US"/>
+        </w:rPr>
+        <w:instrText>HYPERLINK "https://accessibilite.public.lu/en/raweb1/glossaire.html" \l "information-provided-by-colour"</w:instrText>
+      </w:r>
+      <w:r>
+        <w:fldChar w:fldCharType="separate"/>
+      </w:r>
+      <w:r>
+        <w:rPr>
+          <w:rStyle w:val="Hyperlink"/>
+          <w:lang w:val="en-GB"/>
+        </w:rPr>
+        <w:t>information</w:t>
+      </w:r>
+      <w:r>
+        <w:fldChar w:fldCharType="end"/>
+      </w:r>
       <w:r>
         <w:rPr>
           <w:rFonts w:ascii="Calibri" w:hAnsi="Calibri" w:cs="Calibri"/>
@@ -3691,15 +3873,28 @@
         </w:rPr>
         <w:t xml:space="preserve"> by colour alone and use sufficiently high colour </w:t>
       </w:r>
-      <w:hyperlink r:id="rId19" w:anchor="contrast" w:history="1">
-        <w:r>
-          <w:rPr>
-            <w:rStyle w:val="Hyperlink"/>
-            <w:lang w:val="en-GB"/>
-          </w:rPr>
-          <w:t>contrasts</w:t>
-        </w:r>
-      </w:hyperlink>
+      <w:r>
+        <w:fldChar w:fldCharType="begin"/>
+      </w:r>
+      <w:r>
+        <w:rPr>
+          <w:lang w:val="en-US"/>
+        </w:rPr>
+        <w:instrText>HYPERLINK "https://accessibilite.public.lu/en/raweb1/glossaire.html" \l "contrast"</w:instrText>
+      </w:r>
+      <w:r>
+        <w:fldChar w:fldCharType="separate"/>
+      </w:r>
+      <w:r>
+        <w:rPr>
+          <w:rStyle w:val="Hyperlink"/>
+          <w:lang w:val="en-GB"/>
+        </w:rPr>
+        <w:t>contrasts</w:t>
+      </w:r>
+      <w:r>
+        <w:fldChar w:fldCharType="end"/>
+      </w:r>
       <w:r>
         <w:rPr>
           <w:rFonts w:ascii="Calibri" w:hAnsi="Calibri" w:cs="Calibri"/>
@@ -3707,15 +3902,28 @@
         </w:rPr>
         <w:t xml:space="preserve"> for text, </w:t>
       </w:r>
-      <w:hyperlink r:id="rId20" w:anchor="user-interface-component" w:history="1">
-        <w:r>
-          <w:rPr>
-            <w:rStyle w:val="Hyperlink"/>
-            <w:lang w:val="en-GB"/>
-          </w:rPr>
-          <w:t>user interface components</w:t>
-        </w:r>
-      </w:hyperlink>
+      <w:r>
+        <w:fldChar w:fldCharType="begin"/>
+      </w:r>
+      <w:r>
+        <w:rPr>
+          <w:lang w:val="en-US"/>
+        </w:rPr>
+        <w:instrText>HYPERLINK "https://accessibilite.public.lu/en/raweb1/glossaire.html" \l "user-interface-component"</w:instrText>
+      </w:r>
+      <w:r>
+        <w:fldChar w:fldCharType="separate"/>
+      </w:r>
+      <w:r>
+        <w:rPr>
+          <w:rStyle w:val="Hyperlink"/>
+          <w:lang w:val="en-GB"/>
+        </w:rPr>
+        <w:t>user interface components</w:t>
+      </w:r>
+      <w:r>
+        <w:fldChar w:fldCharType="end"/>
+      </w:r>
       <w:r>
         <w:rPr>
           <w:rFonts w:ascii="Calibri" w:hAnsi="Calibri" w:cs="Calibri"/>
@@ -3792,15 +4000,28 @@
         </w:rPr>
         <w:t xml:space="preserve">Provide each audio and/or video </w:t>
       </w:r>
-      <w:hyperlink r:id="rId21" w:anchor="time-based-media-audio-video-and-synchronised" w:history="1">
-        <w:r>
-          <w:rPr>
-            <w:rStyle w:val="Hyperlink"/>
-            <w:lang w:val="en-GB"/>
-          </w:rPr>
-          <w:t>time-based media</w:t>
-        </w:r>
-      </w:hyperlink>
+      <w:r>
+        <w:fldChar w:fldCharType="begin"/>
+      </w:r>
+      <w:r>
+        <w:rPr>
+          <w:lang w:val="en-US"/>
+        </w:rPr>
+        <w:instrText>HYPERLINK "https://accessibilite.public.lu/en/raweb1/glossaire.html" \l "time-based-media-audio-video-and-synchronised"</w:instrText>
+      </w:r>
+      <w:r>
+        <w:fldChar w:fldCharType="separate"/>
+      </w:r>
+      <w:r>
+        <w:rPr>
+          <w:rStyle w:val="Hyperlink"/>
+          <w:lang w:val="en-GB"/>
+        </w:rPr>
+        <w:t>time-based media</w:t>
+      </w:r>
+      <w:r>
+        <w:fldChar w:fldCharType="end"/>
+      </w:r>
       <w:r>
         <w:rPr>
           <w:rFonts w:ascii="Calibri" w:hAnsi="Calibri" w:cs="Calibri"/>
@@ -3808,15 +4029,28 @@
         </w:rPr>
         <w:t xml:space="preserve"> with a relevant </w:t>
       </w:r>
-      <w:hyperlink r:id="rId22" w:anchor="transcript-time-based-media" w:history="1">
-        <w:r>
-          <w:rPr>
-            <w:rStyle w:val="Hyperlink"/>
-            <w:lang w:val="en-GB"/>
-          </w:rPr>
-          <w:t>text transcript</w:t>
-        </w:r>
-      </w:hyperlink>
+      <w:r>
+        <w:fldChar w:fldCharType="begin"/>
+      </w:r>
+      <w:r>
+        <w:rPr>
+          <w:lang w:val="en-US"/>
+        </w:rPr>
+        <w:instrText>HYPERLINK "https://accessibilite.public.lu/en/raweb1/glossaire.html" \l "transcript-time-based-media"</w:instrText>
+      </w:r>
+      <w:r>
+        <w:fldChar w:fldCharType="separate"/>
+      </w:r>
+      <w:r>
+        <w:rPr>
+          <w:rStyle w:val="Hyperlink"/>
+          <w:lang w:val="en-GB"/>
+        </w:rPr>
+        <w:t>text transcript</w:t>
+      </w:r>
+      <w:r>
+        <w:fldChar w:fldCharType="end"/>
+      </w:r>
       <w:r>
         <w:rPr>
           <w:rFonts w:ascii="Calibri" w:hAnsi="Calibri" w:cs="Calibri"/>
@@ -3824,15 +4058,28 @@
         </w:rPr>
         <w:t xml:space="preserve">, </w:t>
       </w:r>
-      <w:hyperlink r:id="rId23" w:anchor="synchronised-captions-media-object" w:history="1">
-        <w:r>
-          <w:rPr>
-            <w:rStyle w:val="Hyperlink"/>
-            <w:lang w:val="en-GB"/>
-          </w:rPr>
-          <w:t>captions</w:t>
-        </w:r>
-      </w:hyperlink>
+      <w:r>
+        <w:fldChar w:fldCharType="begin"/>
+      </w:r>
+      <w:r>
+        <w:rPr>
+          <w:lang w:val="en-US"/>
+        </w:rPr>
+        <w:instrText>HYPERLINK "https://accessibilite.public.lu/en/raweb1/glossaire.html" \l "synchronised-captions-media-object"</w:instrText>
+      </w:r>
+      <w:r>
+        <w:fldChar w:fldCharType="separate"/>
+      </w:r>
+      <w:r>
+        <w:rPr>
+          <w:rStyle w:val="Hyperlink"/>
+          <w:lang w:val="en-GB"/>
+        </w:rPr>
+        <w:t>captions</w:t>
+      </w:r>
+      <w:r>
+        <w:fldChar w:fldCharType="end"/>
+      </w:r>
       <w:r>
         <w:rPr>
           <w:rFonts w:ascii="Calibri" w:hAnsi="Calibri" w:cs="Calibri"/>
@@ -3840,15 +4087,28 @@
         </w:rPr>
         <w:t xml:space="preserve"> or </w:t>
       </w:r>
-      <w:hyperlink r:id="rId24" w:anchor="synchronised-audio-description-time-based-media" w:history="1">
-        <w:r>
-          <w:rPr>
-            <w:rStyle w:val="Hyperlink"/>
-            <w:lang w:val="en-GB"/>
-          </w:rPr>
-          <w:t>audio description</w:t>
-        </w:r>
-      </w:hyperlink>
+      <w:r>
+        <w:fldChar w:fldCharType="begin"/>
+      </w:r>
+      <w:r>
+        <w:rPr>
+          <w:lang w:val="en-US"/>
+        </w:rPr>
+        <w:instrText>HYPERLINK "https://accessibilite.public.lu/en/raweb1/glossaire.html" \l "synchronised-audio-description-time-based-media"</w:instrText>
+      </w:r>
+      <w:r>
+        <w:fldChar w:fldCharType="separate"/>
+      </w:r>
+      <w:r>
+        <w:rPr>
+          <w:rStyle w:val="Hyperlink"/>
+          <w:lang w:val="en-GB"/>
+        </w:rPr>
+        <w:t>audio description</w:t>
+      </w:r>
+      <w:r>
+        <w:fldChar w:fldCharType="end"/>
+      </w:r>
       <w:r>
         <w:rPr>
           <w:rFonts w:ascii="Calibri" w:hAnsi="Calibri" w:cs="Calibri"/>
@@ -3856,16 +4116,29 @@
         </w:rPr>
         <w:t xml:space="preserve"> where necessary. Provide all graphic or interactive content (or </w:t>
       </w:r>
-      <w:hyperlink r:id="rId25" w:anchor="non-time-based-media" w:history="1">
-        <w:r>
-          <w:rPr>
-            <w:rStyle w:val="Hyperlink"/>
-            <w:rFonts w:ascii="Calibri" w:hAnsi="Calibri" w:cs="Calibri"/>
-            <w:lang w:val="en-GB"/>
-          </w:rPr>
-          <w:t>non-time-based media</w:t>
-        </w:r>
-      </w:hyperlink>
+      <w:r>
+        <w:fldChar w:fldCharType="begin"/>
+      </w:r>
+      <w:r>
+        <w:rPr>
+          <w:lang w:val="en-US"/>
+        </w:rPr>
+        <w:instrText>HYPERLINK "https://accessibilite.public.lu/en/raweb1/glossaire.html" \l "non-time-based-media"</w:instrText>
+      </w:r>
+      <w:r>
+        <w:fldChar w:fldCharType="separate"/>
+      </w:r>
+      <w:r>
+        <w:rPr>
+          <w:rStyle w:val="Hyperlink"/>
+          <w:rFonts w:ascii="Calibri" w:hAnsi="Calibri" w:cs="Calibri"/>
+          <w:lang w:val="en-GB"/>
+        </w:rPr>
+        <w:t>non-time-based media</w:t>
+      </w:r>
+      <w:r>
+        <w:fldChar w:fldCharType="end"/>
+      </w:r>
       <w:r>
         <w:rPr>
           <w:rFonts w:ascii="Calibri" w:hAnsi="Calibri" w:cs="Calibri"/>
@@ -3873,22 +4146,35 @@
         </w:rPr>
         <w:t xml:space="preserve">) with a relevant text alternative. Make it possible to </w:t>
       </w:r>
-      <w:hyperlink r:id="rId26" w:anchor="viewing-control-time-based-media" w:history="1">
-        <w:r>
-          <w:rPr>
-            <w:rStyle w:val="Hyperlink"/>
-            <w:lang w:val="en-GB"/>
-          </w:rPr>
-          <w:t xml:space="preserve">control their </w:t>
-        </w:r>
-        <w:r>
-          <w:rPr>
-            <w:rStyle w:val="Hyperlink"/>
-            <w:lang w:val="en-GB"/>
-          </w:rPr>
-          <w:t>viewing</w:t>
-        </w:r>
-      </w:hyperlink>
+      <w:r>
+        <w:fldChar w:fldCharType="begin"/>
+      </w:r>
+      <w:r>
+        <w:rPr>
+          <w:lang w:val="en-US"/>
+        </w:rPr>
+        <w:instrText>HYPERLINK "https://accessibilite.public.lu/en/raweb1/glossaire.html" \l "viewing-control-time-based-media"</w:instrText>
+      </w:r>
+      <w:r>
+        <w:fldChar w:fldCharType="separate"/>
+      </w:r>
+      <w:r>
+        <w:rPr>
+          <w:rStyle w:val="Hyperlink"/>
+          <w:lang w:val="en-GB"/>
+        </w:rPr>
+        <w:t xml:space="preserve">control their </w:t>
+      </w:r>
+      <w:r>
+        <w:rPr>
+          <w:rStyle w:val="Hyperlink"/>
+          <w:lang w:val="en-GB"/>
+        </w:rPr>
+        <w:t>viewing</w:t>
+      </w:r>
+      <w:r>
+        <w:fldChar w:fldCharType="end"/>
+      </w:r>
       <w:r>
         <w:rPr>
           <w:rFonts w:ascii="Calibri" w:hAnsi="Calibri" w:cs="Calibri"/>
@@ -3896,15 +4182,28 @@
         </w:rPr>
         <w:t xml:space="preserve"> and manipulation </w:t>
       </w:r>
-      <w:hyperlink r:id="rId27" w:anchor="accessible-and-operable-by-keyboard-and-any-pointing-device" w:history="1">
-        <w:r>
-          <w:rPr>
-            <w:rStyle w:val="Hyperlink"/>
-            <w:lang w:val="en-GB"/>
-          </w:rPr>
-          <w:t>using the keyboard and any pointing device</w:t>
-        </w:r>
-      </w:hyperlink>
+      <w:r>
+        <w:fldChar w:fldCharType="begin"/>
+      </w:r>
+      <w:r>
+        <w:rPr>
+          <w:lang w:val="en-US"/>
+        </w:rPr>
+        <w:instrText>HYPERLINK "https://accessibilite.public.lu/en/raweb1/glossaire.html" \l "accessible-and-operable-by-keyboard-and-any-pointing-device"</w:instrText>
+      </w:r>
+      <w:r>
+        <w:fldChar w:fldCharType="separate"/>
+      </w:r>
+      <w:r>
+        <w:rPr>
+          <w:rStyle w:val="Hyperlink"/>
+          <w:lang w:val="en-GB"/>
+        </w:rPr>
+        <w:t>using the keyboard and any pointing device</w:t>
+      </w:r>
+      <w:r>
+        <w:fldChar w:fldCharType="end"/>
+      </w:r>
       <w:r>
         <w:rPr>
           <w:rFonts w:ascii="Calibri" w:hAnsi="Calibri" w:cs="Calibri"/>
@@ -3912,15 +4211,28 @@
         </w:rPr>
         <w:t xml:space="preserve"> such as the mouse. Ensure </w:t>
       </w:r>
-      <w:hyperlink r:id="rId28" w:anchor="compatible-with-assistive-technologies" w:history="1">
-        <w:r>
-          <w:rPr>
-            <w:rStyle w:val="Hyperlink"/>
-            <w:lang w:val="en-GB"/>
-          </w:rPr>
-          <w:t>compatibility with assistive technologies</w:t>
-        </w:r>
-      </w:hyperlink>
+      <w:r>
+        <w:fldChar w:fldCharType="begin"/>
+      </w:r>
+      <w:r>
+        <w:rPr>
+          <w:lang w:val="en-US"/>
+        </w:rPr>
+        <w:instrText>HYPERLINK "https://accessibilite.public.lu/en/raweb1/glossaire.html" \l "compatible-with-assistive-technologies"</w:instrText>
+      </w:r>
+      <w:r>
+        <w:fldChar w:fldCharType="separate"/>
+      </w:r>
+      <w:r>
+        <w:rPr>
+          <w:rStyle w:val="Hyperlink"/>
+          <w:lang w:val="en-GB"/>
+        </w:rPr>
+        <w:t>compatibility with assistive technologies</w:t>
+      </w:r>
+      <w:r>
+        <w:fldChar w:fldCharType="end"/>
+      </w:r>
       <w:r>
         <w:rPr>
           <w:rFonts w:ascii="Calibri" w:hAnsi="Calibri" w:cs="Calibri"/>
@@ -3973,15 +4285,28 @@
         </w:rPr>
         <w:t xml:space="preserve">the </w:t>
       </w:r>
-      <w:hyperlink r:id="rId29" w:anchor="data-table" w:history="1">
-        <w:r>
-          <w:rPr>
-            <w:rStyle w:val="Hyperlink"/>
-            <w:lang w:val="en-GB"/>
-          </w:rPr>
-          <w:t>data tables</w:t>
-        </w:r>
-      </w:hyperlink>
+      <w:r>
+        <w:fldChar w:fldCharType="begin"/>
+      </w:r>
+      <w:r>
+        <w:rPr>
+          <w:lang w:val="en-US"/>
+        </w:rPr>
+        <w:instrText>HYPERLINK "https://accessibilite.public.lu/en/raweb1/glossaire.html" \l "data-table"</w:instrText>
+      </w:r>
+      <w:r>
+        <w:fldChar w:fldCharType="separate"/>
+      </w:r>
+      <w:r>
+        <w:rPr>
+          <w:rStyle w:val="Hyperlink"/>
+          <w:lang w:val="en-GB"/>
+        </w:rPr>
+        <w:t>data tables</w:t>
+      </w:r>
+      <w:r>
+        <w:fldChar w:fldCharType="end"/>
+      </w:r>
       <w:r>
         <w:rPr>
           <w:rFonts w:ascii="Calibri" w:hAnsi="Calibri" w:cs="Calibri"/>
@@ -3989,15 +4314,28 @@
         </w:rPr>
         <w:t xml:space="preserve"> correctly </w:t>
       </w:r>
-      <w:hyperlink r:id="rId30" w:anchor="data-table-with-a-title" w:history="1">
-        <w:r>
-          <w:rPr>
-            <w:rStyle w:val="Hyperlink"/>
-            <w:lang w:val="en-GB"/>
-          </w:rPr>
-          <w:t>with their title</w:t>
-        </w:r>
-      </w:hyperlink>
+      <w:r>
+        <w:fldChar w:fldCharType="begin"/>
+      </w:r>
+      <w:r>
+        <w:rPr>
+          <w:lang w:val="en-US"/>
+        </w:rPr>
+        <w:instrText>HYPERLINK "https://accessibilite.public.lu/en/raweb1/glossaire.html" \l "data-table-with-a-title"</w:instrText>
+      </w:r>
+      <w:r>
+        <w:fldChar w:fldCharType="separate"/>
+      </w:r>
+      <w:r>
+        <w:rPr>
+          <w:rStyle w:val="Hyperlink"/>
+          <w:lang w:val="en-GB"/>
+        </w:rPr>
+        <w:t>with their title</w:t>
+      </w:r>
+      <w:r>
+        <w:fldChar w:fldCharType="end"/>
+      </w:r>
       <w:r>
         <w:rPr>
           <w:rFonts w:ascii="Calibri" w:hAnsi="Calibri" w:cs="Calibri"/>
@@ -4005,15 +4343,28 @@
         </w:rPr>
         <w:t xml:space="preserve">, give each </w:t>
       </w:r>
-      <w:hyperlink r:id="rId31" w:anchor="complex-data-table" w:history="1">
-        <w:r>
-          <w:rPr>
-            <w:rStyle w:val="Hyperlink"/>
-            <w:lang w:val="en-GB"/>
-          </w:rPr>
-          <w:t>complex data table</w:t>
-        </w:r>
-      </w:hyperlink>
+      <w:r>
+        <w:fldChar w:fldCharType="begin"/>
+      </w:r>
+      <w:r>
+        <w:rPr>
+          <w:lang w:val="en-US"/>
+        </w:rPr>
+        <w:instrText>HYPERLINK "https://accessibilite.public.lu/en/raweb1/glossaire.html" \l "complex-data-table"</w:instrText>
+      </w:r>
+      <w:r>
+        <w:fldChar w:fldCharType="separate"/>
+      </w:r>
+      <w:r>
+        <w:rPr>
+          <w:rStyle w:val="Hyperlink"/>
+          <w:lang w:val="en-GB"/>
+        </w:rPr>
+        <w:t>complex data table</w:t>
+      </w:r>
+      <w:r>
+        <w:fldChar w:fldCharType="end"/>
+      </w:r>
       <w:r>
         <w:rPr>
           <w:rFonts w:ascii="Calibri" w:hAnsi="Calibri" w:cs="Calibri"/>
@@ -4021,15 +4372,28 @@
         </w:rPr>
         <w:t xml:space="preserve"> a </w:t>
       </w:r>
-      <w:hyperlink r:id="rId32" w:anchor="summary-of-table" w:history="1">
-        <w:r>
-          <w:rPr>
-            <w:rStyle w:val="Hyperlink"/>
-            <w:lang w:val="en-GB"/>
-          </w:rPr>
-          <w:t>summary</w:t>
-        </w:r>
-      </w:hyperlink>
+      <w:r>
+        <w:fldChar w:fldCharType="begin"/>
+      </w:r>
+      <w:r>
+        <w:rPr>
+          <w:lang w:val="en-US"/>
+        </w:rPr>
+        <w:instrText>HYPERLINK "https://accessibilite.public.lu/en/raweb1/glossaire.html" \l "summary-of-table"</w:instrText>
+      </w:r>
+      <w:r>
+        <w:fldChar w:fldCharType="separate"/>
+      </w:r>
+      <w:r>
+        <w:rPr>
+          <w:rStyle w:val="Hyperlink"/>
+          <w:lang w:val="en-GB"/>
+        </w:rPr>
+        <w:t>summary</w:t>
+      </w:r>
+      <w:r>
+        <w:fldChar w:fldCharType="end"/>
+      </w:r>
       <w:r>
         <w:rPr>
           <w:rFonts w:ascii="Calibri" w:hAnsi="Calibri" w:cs="Calibri"/>
@@ -4037,15 +4401,28 @@
         </w:rPr>
         <w:t xml:space="preserve">, clearly identify the </w:t>
       </w:r>
-      <w:hyperlink r:id="rId33" w:anchor="column-or-row-header" w:history="1">
-        <w:r>
-          <w:rPr>
-            <w:rStyle w:val="Hyperlink"/>
-            <w:lang w:val="en-GB"/>
-          </w:rPr>
-          <w:t>header cells</w:t>
-        </w:r>
-      </w:hyperlink>
+      <w:r>
+        <w:fldChar w:fldCharType="begin"/>
+      </w:r>
+      <w:r>
+        <w:rPr>
+          <w:lang w:val="en-US"/>
+        </w:rPr>
+        <w:instrText>HYPERLINK "https://accessibilite.public.lu/en/raweb1/glossaire.html" \l "column-or-row-header"</w:instrText>
+      </w:r>
+      <w:r>
+        <w:fldChar w:fldCharType="separate"/>
+      </w:r>
+      <w:r>
+        <w:rPr>
+          <w:rStyle w:val="Hyperlink"/>
+          <w:lang w:val="en-GB"/>
+        </w:rPr>
+        <w:t>header cells</w:t>
+      </w:r>
+      <w:r>
+        <w:fldChar w:fldCharType="end"/>
+      </w:r>
       <w:r>
         <w:rPr>
           <w:rFonts w:ascii="Calibri" w:hAnsi="Calibri" w:cs="Calibri"/>
@@ -4053,15 +4430,28 @@
         </w:rPr>
         <w:t xml:space="preserve">, use a relevant mechanism to link the data cells to the </w:t>
       </w:r>
-      <w:hyperlink r:id="rId34" w:anchor="en-tete-de-colonne-ou-de-ligne" w:history="1">
-        <w:r>
-          <w:rPr>
-            <w:rFonts w:ascii="Calibri" w:hAnsi="Calibri" w:cs="Calibri"/>
-            <w:lang w:val="en-GB"/>
-          </w:rPr>
-          <w:t>header cells</w:t>
-        </w:r>
-      </w:hyperlink>
+      <w:r>
+        <w:fldChar w:fldCharType="begin"/>
+      </w:r>
+      <w:r>
+        <w:rPr>
+          <w:lang w:val="en-US"/>
+        </w:rPr>
+        <w:instrText>HYPERLINK "https://accessibilite.public.lu/en/raweb1/glossaire.html" \l "en-tete-de-colonne-ou-de-ligne"</w:instrText>
+      </w:r>
+      <w:r>
+        <w:fldChar w:fldCharType="separate"/>
+      </w:r>
+      <w:r>
+        <w:rPr>
+          <w:rFonts w:ascii="Calibri" w:hAnsi="Calibri" w:cs="Calibri"/>
+          <w:lang w:val="en-GB"/>
+        </w:rPr>
+        <w:t>header cells</w:t>
+      </w:r>
+      <w:r>
+        <w:fldChar w:fldCharType="end"/>
+      </w:r>
       <w:r>
         <w:rPr>
           <w:rFonts w:ascii="Calibri" w:hAnsi="Calibri" w:cs="Calibri"/>
@@ -4069,15 +4459,28 @@
         </w:rPr>
         <w:t xml:space="preserve">. For each </w:t>
       </w:r>
-      <w:hyperlink r:id="rId35" w:anchor="layout-table" w:history="1">
-        <w:r>
-          <w:rPr>
-            <w:rStyle w:val="Hyperlink"/>
-            <w:lang w:val="en-GB"/>
-          </w:rPr>
-          <w:t>layout table</w:t>
-        </w:r>
-      </w:hyperlink>
+      <w:r>
+        <w:fldChar w:fldCharType="begin"/>
+      </w:r>
+      <w:r>
+        <w:rPr>
+          <w:lang w:val="en-US"/>
+        </w:rPr>
+        <w:instrText>HYPERLINK "https://accessibilite.public.lu/en/raweb1/glossaire.html" \l "layout-table"</w:instrText>
+      </w:r>
+      <w:r>
+        <w:fldChar w:fldCharType="separate"/>
+      </w:r>
+      <w:r>
+        <w:rPr>
+          <w:rStyle w:val="Hyperlink"/>
+          <w:lang w:val="en-GB"/>
+        </w:rPr>
+        <w:t>layout table</w:t>
+      </w:r>
+      <w:r>
+        <w:fldChar w:fldCharType="end"/>
+      </w:r>
       <w:r>
         <w:rPr>
           <w:rFonts w:ascii="Calibri" w:hAnsi="Calibri" w:cs="Calibri"/>
@@ -4113,115 +4516,140 @@
         <w:rPr>
           <w:lang w:val="en-GB"/>
         </w:rPr>
+        <w:t>Links</w:t>
+      </w:r>
+    </w:p>
+    <w:p>
+      <w:pPr>
+        <w:pStyle w:val="introductioncritre"/>
+        <w:rPr>
+          <w:lang w:val="en-GB"/>
+        </w:rPr>
+      </w:pPr>
+      <w:r>
+        <w:rPr>
+          <w:rFonts w:ascii="Calibri" w:hAnsi="Calibri" w:cs="Calibri"/>
+          <w:b/>
+          <w:lang w:val="en-GB"/>
+        </w:rPr>
+        <w:t xml:space="preserve">Recommendations: </w:t>
+      </w:r>
+      <w:r>
+        <w:rPr>
+          <w:rFonts w:ascii="Calibri" w:hAnsi="Calibri" w:cs="Calibri"/>
+          <w:lang w:val="en-GB"/>
+        </w:rPr>
+        <w:t xml:space="preserve">Use self-explanatory </w:t>
+      </w:r>
+      <w:r>
+        <w:fldChar w:fldCharType="begin"/>
+      </w:r>
+      <w:r>
+        <w:rPr>
+          <w:lang w:val="en-US"/>
+        </w:rPr>
+        <w:instrText>HYPERLINK "https://accessibilite.public.lu/en/raweb1/glossaire.html" \l "link"</w:instrText>
+      </w:r>
+      <w:r>
+        <w:fldChar w:fldCharType="separate"/>
+      </w:r>
+      <w:r>
+        <w:rPr>
+          <w:rStyle w:val="Hyperlink"/>
+          <w:lang w:val="en-GB"/>
+        </w:rPr>
+        <w:t>link</w:t>
+      </w:r>
+      <w:r>
+        <w:fldChar w:fldCharType="end"/>
+      </w:r>
+      <w:r>
+        <w:rPr>
+          <w:rFonts w:asciiTheme="minorHAnsi" w:hAnsiTheme="minorHAnsi"/>
+          <w:lang w:val="en-GB"/>
+        </w:rPr>
+        <w:t xml:space="preserve"> </w:t>
+      </w:r>
+      <w:r>
+        <w:fldChar w:fldCharType="begin"/>
+      </w:r>
+      <w:r>
+        <w:rPr>
+          <w:lang w:val="en-US"/>
+        </w:rPr>
+        <w:instrText>HYPERLINK "https://accessibilite.public.lu/en/raweb1/glossaire.html" \l "accessible-name-of-a-link"</w:instrText>
+      </w:r>
+      <w:r>
+        <w:fldChar w:fldCharType="separate"/>
+      </w:r>
+      <w:r>
+        <w:rPr>
+          <w:rStyle w:val="Hyperlink"/>
+          <w:lang w:val="en-US"/>
+        </w:rPr>
+        <w:t>accessible names</w:t>
+      </w:r>
+      <w:r>
+        <w:fldChar w:fldCharType="end"/>
+      </w:r>
+      <w:r>
+        <w:rPr>
+          <w:rFonts w:asciiTheme="minorHAnsi" w:hAnsiTheme="minorHAnsi"/>
+          <w:lang w:val="en-GB"/>
+        </w:rPr>
+        <w:t xml:space="preserve">, with </w:t>
+      </w:r>
+      <w:r>
+        <w:fldChar w:fldCharType="begin"/>
+      </w:r>
+      <w:r>
+        <w:rPr>
+          <w:lang w:val="en-US"/>
+        </w:rPr>
+        <w:instrText>HYPERLINK "https://accessibilite.public.lu/en/raweb1/glossaire.html" \l "link-context"</w:instrText>
+      </w:r>
+      <w:r>
+        <w:fldChar w:fldCharType="separate"/>
+      </w:r>
+      <w:r>
+        <w:rPr>
+          <w:rStyle w:val="Hyperlink"/>
+          <w:lang w:val="en-GB"/>
+        </w:rPr>
+        <w:t>contextual</w:t>
+      </w:r>
+      <w:r>
+        <w:fldChar w:fldCharType="end"/>
+      </w:r>
+      <w:r>
+        <w:rPr>
+          <w:rFonts w:ascii="Calibri" w:hAnsi="Calibri" w:cs="Calibri"/>
+          <w:lang w:val="en-GB"/>
+        </w:rPr>
+        <w:t xml:space="preserve"> information in particular</w:t>
+      </w:r>
+      <w:r>
+        <w:rPr>
+          <w:rFonts w:ascii="Calibri" w:hAnsi="Calibri" w:cs="Calibri"/>
+          <w:lang w:val="en-GB"/>
+        </w:rPr>
+        <w:t>.</w:t>
+      </w:r>
+    </w:p>
+    <w:p>
+      <w:pPr>
+        <w:pStyle w:val="Standard"/>
+        <w:rPr>
+          <w:rFonts w:ascii="Calibri" w:hAnsi="Calibri" w:cs="Calibri"/>
+          <w:lang w:val="en-GB"/>
+        </w:rPr>
+      </w:pPr>
+      <w:r>
+        <w:rPr>
+          <w:rFonts w:ascii="Calibri" w:hAnsi="Calibri" w:cs="Calibri"/>
+          <w:lang w:val="en-GB"/>
+        </w:rPr>
         <w:lastRenderedPageBreak/>
-        <w:t>Links</w:t>
-      </w:r>
-    </w:p>
-    <w:p>
-      <w:pPr>
-        <w:pStyle w:val="introductioncritre"/>
-        <w:rPr>
-          <w:lang w:val="en-GB"/>
-        </w:rPr>
-      </w:pPr>
-      <w:r>
-        <w:rPr>
-          <w:rFonts w:ascii="Calibri" w:hAnsi="Calibri" w:cs="Calibri"/>
-          <w:b/>
-          <w:lang w:val="en-GB"/>
-        </w:rPr>
-        <w:t xml:space="preserve">Recommendations: </w:t>
-      </w:r>
-      <w:r>
-        <w:rPr>
-          <w:rFonts w:ascii="Calibri" w:hAnsi="Calibri" w:cs="Calibri"/>
-          <w:lang w:val="en-GB"/>
-        </w:rPr>
-        <w:t xml:space="preserve">Use self-explanatory </w:t>
-      </w:r>
-      <w:hyperlink r:id="rId36" w:anchor="link" w:history="1">
-        <w:r>
-          <w:rPr>
-            <w:rStyle w:val="Hyperlink"/>
-            <w:lang w:val="en-GB"/>
-          </w:rPr>
-          <w:t>link</w:t>
-        </w:r>
-      </w:hyperlink>
-      <w:r>
-        <w:rPr>
-          <w:rFonts w:asciiTheme="minorHAnsi" w:hAnsiTheme="minorHAnsi"/>
-          <w:lang w:val="en-GB"/>
-        </w:rPr>
-        <w:t xml:space="preserve"> </w:t>
-      </w:r>
-      <w:hyperlink r:id="rId37" w:anchor="accessible-name-of-a-link" w:history="1">
-        <w:r>
-          <w:rPr>
-            <w:rStyle w:val="Hyperlink"/>
-            <w:lang w:val="en-US"/>
-          </w:rPr>
-          <w:t>accessible names</w:t>
-        </w:r>
-      </w:hyperlink>
-      <w:r>
-        <w:rPr>
-          <w:rFonts w:asciiTheme="minorHAnsi" w:hAnsiTheme="minorHAnsi"/>
-          <w:lang w:val="en-GB"/>
-        </w:rPr>
-        <w:t xml:space="preserve">, with </w:t>
-      </w:r>
-      <w:hyperlink r:id="rId38" w:anchor="link-context" w:history="1">
-        <w:r>
-          <w:rPr>
-            <w:rStyle w:val="Hyperlink"/>
-            <w:lang w:val="en-GB"/>
-          </w:rPr>
-          <w:t>cont</w:t>
-        </w:r>
-        <w:r>
-          <w:rPr>
-            <w:rStyle w:val="Hyperlink"/>
-            <w:lang w:val="en-GB"/>
-          </w:rPr>
-          <w:t>e</w:t>
-        </w:r>
-        <w:r>
-          <w:rPr>
-            <w:rStyle w:val="Hyperlink"/>
-            <w:lang w:val="en-GB"/>
-          </w:rPr>
-          <w:t>xtual</w:t>
-        </w:r>
-      </w:hyperlink>
-      <w:r>
-        <w:rPr>
-          <w:rFonts w:ascii="Calibri" w:hAnsi="Calibri" w:cs="Calibri"/>
-          <w:lang w:val="en-GB"/>
-        </w:rPr>
-        <w:t xml:space="preserve"> information in particular</w:t>
-      </w:r>
-      <w:r>
-        <w:rPr>
-          <w:rFonts w:ascii="Calibri" w:hAnsi="Calibri" w:cs="Calibri"/>
-          <w:lang w:val="en-GB"/>
-        </w:rPr>
-        <w:t>.</w:t>
-      </w:r>
-    </w:p>
-    <w:p>
-      <w:pPr>
-        <w:pStyle w:val="Standard"/>
-        <w:rPr>
-          <w:rFonts w:ascii="Calibri" w:hAnsi="Calibri" w:cs="Calibri"/>
-          <w:lang w:val="en-GB"/>
-        </w:rPr>
-      </w:pPr>
-      <w:r>
-        <w:rPr>
-          <w:rFonts w:ascii="Calibri" w:hAnsi="Calibri" w:cs="Calibri"/>
-          <w:lang w:val="en-GB"/>
-        </w:rPr>
         <w:t>...</w:t>
       </w:r>
     </w:p>
@@ -4265,29 +4693,28 @@
         </w:rPr>
         <w:t xml:space="preserve">If necessary, give each </w:t>
       </w:r>
-      <w:hyperlink r:id="rId39" w:anchor="script" w:history="1">
-        <w:r>
-          <w:rPr>
-            <w:rStyle w:val="Hyperlink"/>
-            <w:lang w:val="en-GB"/>
-          </w:rPr>
-          <w:t>sc</w:t>
-        </w:r>
-        <w:r>
-          <w:rPr>
-            <w:rStyle w:val="Hyperlink"/>
-            <w:lang w:val="en-GB"/>
-          </w:rPr>
-          <w:t>r</w:t>
-        </w:r>
-        <w:r>
-          <w:rPr>
-            <w:rStyle w:val="Hyperlink"/>
-            <w:lang w:val="en-GB"/>
-          </w:rPr>
-          <w:t>ipt</w:t>
-        </w:r>
-      </w:hyperlink>
+      <w:r>
+        <w:fldChar w:fldCharType="begin"/>
+      </w:r>
+      <w:r>
+        <w:rPr>
+          <w:lang w:val="en-US"/>
+        </w:rPr>
+        <w:instrText>HYPERLINK "https://accessibilite.public.lu/en/raweb1/glossaire.html" \l "script"</w:instrText>
+      </w:r>
+      <w:r>
+        <w:fldChar w:fldCharType="separate"/>
+      </w:r>
+      <w:r>
+        <w:rPr>
+          <w:rStyle w:val="Hyperlink"/>
+          <w:lang w:val="en-GB"/>
+        </w:rPr>
+        <w:t>script</w:t>
+      </w:r>
+      <w:r>
+        <w:fldChar w:fldCharType="end"/>
+      </w:r>
       <w:r>
         <w:rPr>
           <w:rFonts w:ascii="Calibri" w:hAnsi="Calibri" w:cs="Calibri"/>
@@ -4295,15 +4722,28 @@
         </w:rPr>
         <w:t xml:space="preserve"> a relevant </w:t>
       </w:r>
-      <w:hyperlink r:id="rId40" w:anchor="alternative-to-a-script" w:history="1">
-        <w:r>
-          <w:rPr>
-            <w:rStyle w:val="Hyperlink"/>
-            <w:lang w:val="en-GB"/>
-          </w:rPr>
-          <w:t>alternative</w:t>
-        </w:r>
-      </w:hyperlink>
+      <w:r>
+        <w:fldChar w:fldCharType="begin"/>
+      </w:r>
+      <w:r>
+        <w:rPr>
+          <w:lang w:val="en-US"/>
+        </w:rPr>
+        <w:instrText>HYPERLINK "https://accessibilite.public.lu/en/raweb1/glossaire.html" \l "alternative-to-a-script"</w:instrText>
+      </w:r>
+      <w:r>
+        <w:fldChar w:fldCharType="separate"/>
+      </w:r>
+      <w:r>
+        <w:rPr>
+          <w:rStyle w:val="Hyperlink"/>
+          <w:lang w:val="en-GB"/>
+        </w:rPr>
+        <w:t>alternative</w:t>
+      </w:r>
+      <w:r>
+        <w:fldChar w:fldCharType="end"/>
+      </w:r>
       <w:r>
         <w:rPr>
           <w:rFonts w:ascii="Calibri" w:hAnsi="Calibri" w:cs="Calibri"/>
@@ -4311,22 +4751,35 @@
         </w:rPr>
         <w:t xml:space="preserve">. Warn or enable control of scripts that initiate a </w:t>
       </w:r>
-      <w:hyperlink r:id="rId41" w:anchor="changes-of-context" w:history="1">
-        <w:r>
-          <w:rPr>
-            <w:rStyle w:val="Hyperlink"/>
-            <w:lang w:val="en-GB"/>
-          </w:rPr>
-          <w:t>chang</w:t>
-        </w:r>
-        <w:r>
-          <w:rPr>
-            <w:rStyle w:val="Hyperlink"/>
-            <w:lang w:val="en-GB"/>
-          </w:rPr>
-          <w:t>e of context</w:t>
-        </w:r>
-      </w:hyperlink>
+      <w:r>
+        <w:fldChar w:fldCharType="begin"/>
+      </w:r>
+      <w:r>
+        <w:rPr>
+          <w:lang w:val="en-US"/>
+        </w:rPr>
+        <w:instrText>HYPERLINK "https://accessibilite.public.lu/en/raweb1/glossaire.html" \l "changes-of-context"</w:instrText>
+      </w:r>
+      <w:r>
+        <w:fldChar w:fldCharType="separate"/>
+      </w:r>
+      <w:r>
+        <w:rPr>
+          <w:rStyle w:val="Hyperlink"/>
+          <w:lang w:val="en-GB"/>
+        </w:rPr>
+        <w:t>chang</w:t>
+      </w:r>
+      <w:r>
+        <w:rPr>
+          <w:rStyle w:val="Hyperlink"/>
+          <w:lang w:val="en-GB"/>
+        </w:rPr>
+        <w:t>e of context</w:t>
+      </w:r>
+      <w:r>
+        <w:fldChar w:fldCharType="end"/>
+      </w:r>
       <w:r>
         <w:rPr>
           <w:rFonts w:ascii="Calibri" w:hAnsi="Calibri" w:cs="Calibri"/>
@@ -4334,15 +4787,28 @@
         </w:rPr>
         <w:t xml:space="preserve">. Make it possible to control each </w:t>
       </w:r>
-      <w:hyperlink r:id="rId42" w:anchor="script" w:history="1">
-        <w:r>
-          <w:rPr>
-            <w:rStyle w:val="Hyperlink"/>
-            <w:lang w:val="en-GB"/>
-          </w:rPr>
-          <w:t>script</w:t>
-        </w:r>
-      </w:hyperlink>
+      <w:r>
+        <w:fldChar w:fldCharType="begin"/>
+      </w:r>
+      <w:r>
+        <w:rPr>
+          <w:lang w:val="en-US"/>
+        </w:rPr>
+        <w:instrText>HYPERLINK "https://accessibilite.public.lu/en/raweb1/glossaire.html" \l "script"</w:instrText>
+      </w:r>
+      <w:r>
+        <w:fldChar w:fldCharType="separate"/>
+      </w:r>
+      <w:r>
+        <w:rPr>
+          <w:rStyle w:val="Hyperlink"/>
+          <w:lang w:val="en-GB"/>
+        </w:rPr>
+        <w:t>script</w:t>
+      </w:r>
+      <w:r>
+        <w:fldChar w:fldCharType="end"/>
+      </w:r>
       <w:r>
         <w:rPr>
           <w:rFonts w:ascii="Calibri" w:hAnsi="Calibri" w:cs="Calibri"/>
@@ -4371,30 +4837,43 @@
         </w:rPr>
         <w:t xml:space="preserve">the </w:t>
       </w:r>
-      <w:hyperlink r:id="rId43" w:anchor="accessible-and-operable-by-keyboard-and-any-pointing-device" w:history="1">
-        <w:r>
-          <w:rPr>
-            <w:rStyle w:val="Hyperlink"/>
-            <w:lang w:val="en-GB"/>
-          </w:rPr>
-          <w:t xml:space="preserve">keyboard </w:t>
-        </w:r>
-        <w:r>
-          <w:rPr>
-            <w:rStyle w:val="Hyperlink"/>
-            <w:rFonts w:ascii="Calibri" w:hAnsi="Calibri" w:cs="Calibri"/>
-            <w:lang w:val="en-GB"/>
-          </w:rPr>
-          <w:t xml:space="preserve">and </w:t>
-        </w:r>
-        <w:r>
-          <w:rPr>
-            <w:rStyle w:val="Hyperlink"/>
-            <w:lang w:val="en-GB"/>
-          </w:rPr>
-          <w:t>any pointing device</w:t>
-        </w:r>
-      </w:hyperlink>
+      <w:r>
+        <w:fldChar w:fldCharType="begin"/>
+      </w:r>
+      <w:r>
+        <w:rPr>
+          <w:lang w:val="en-US"/>
+        </w:rPr>
+        <w:instrText>HYPERLINK "https://accessibilite.public.lu/en/raweb1/glossaire.html" \l "accessible-and-operable-by-keyboard-and-any-pointing-device"</w:instrText>
+      </w:r>
+      <w:r>
+        <w:fldChar w:fldCharType="separate"/>
+      </w:r>
+      <w:r>
+        <w:rPr>
+          <w:rStyle w:val="Hyperlink"/>
+          <w:lang w:val="en-GB"/>
+        </w:rPr>
+        <w:t xml:space="preserve">keyboard </w:t>
+      </w:r>
+      <w:r>
+        <w:rPr>
+          <w:rStyle w:val="Hyperlink"/>
+          <w:rFonts w:ascii="Calibri" w:hAnsi="Calibri" w:cs="Calibri"/>
+          <w:lang w:val="en-GB"/>
+        </w:rPr>
+        <w:t xml:space="preserve">and </w:t>
+      </w:r>
+      <w:r>
+        <w:rPr>
+          <w:rStyle w:val="Hyperlink"/>
+          <w:lang w:val="en-GB"/>
+        </w:rPr>
+        <w:t>any pointing device</w:t>
+      </w:r>
+      <w:r>
+        <w:fldChar w:fldCharType="end"/>
+      </w:r>
       <w:r>
         <w:rPr>
           <w:rFonts w:ascii="Calibri" w:hAnsi="Calibri" w:cs="Calibri"/>
@@ -4402,29 +4881,28 @@
         </w:rPr>
         <w:t xml:space="preserve">, and ensure that they are </w:t>
       </w:r>
-      <w:hyperlink r:id="rId44" w:anchor="compatible-with-assistive-technologies" w:history="1">
-        <w:r>
-          <w:rPr>
-            <w:rStyle w:val="Hyperlink"/>
-            <w:lang w:val="en-GB"/>
-          </w:rPr>
-          <w:t>com</w:t>
-        </w:r>
-        <w:r>
-          <w:rPr>
-            <w:rStyle w:val="Hyperlink"/>
-            <w:lang w:val="en-GB"/>
-          </w:rPr>
-          <w:t>p</w:t>
-        </w:r>
-        <w:r>
-          <w:rPr>
-            <w:rStyle w:val="Hyperlink"/>
-            <w:lang w:val="en-GB"/>
-          </w:rPr>
-          <w:t>atible with assistive technologies</w:t>
-        </w:r>
-      </w:hyperlink>
+      <w:r>
+        <w:fldChar w:fldCharType="begin"/>
+      </w:r>
+      <w:r>
+        <w:rPr>
+          <w:lang w:val="en-US"/>
+        </w:rPr>
+        <w:instrText>HYPERLINK "https://accessibilite.public.lu/en/raweb1/glossaire.html" \l "compatible-with-assistive-technologies"</w:instrText>
+      </w:r>
+      <w:r>
+        <w:fldChar w:fldCharType="separate"/>
+      </w:r>
+      <w:r>
+        <w:rPr>
+          <w:rStyle w:val="Hyperlink"/>
+          <w:lang w:val="en-GB"/>
+        </w:rPr>
+        <w:t>compatible with assistive technologies</w:t>
+      </w:r>
+      <w:r>
+        <w:fldChar w:fldCharType="end"/>
+      </w:r>
       <w:r>
         <w:rPr>
           <w:rFonts w:ascii="Calibri" w:hAnsi="Calibri" w:cs="Calibri"/>
@@ -4432,15 +4910,28 @@
         </w:rPr>
         <w:t xml:space="preserve">, particularly for </w:t>
       </w:r>
-      <w:hyperlink r:id="rId45" w:anchor="status-message" w:history="1">
-        <w:r>
-          <w:rPr>
-            <w:rStyle w:val="Hyperlink"/>
-            <w:lang w:val="en-GB"/>
-          </w:rPr>
-          <w:t>status messages</w:t>
-        </w:r>
-      </w:hyperlink>
+      <w:r>
+        <w:fldChar w:fldCharType="begin"/>
+      </w:r>
+      <w:r>
+        <w:rPr>
+          <w:lang w:val="en-US"/>
+        </w:rPr>
+        <w:instrText>HYPERLINK "https://accessibilite.public.lu/en/raweb1/glossaire.html" \l "status-message"</w:instrText>
+      </w:r>
+      <w:r>
+        <w:fldChar w:fldCharType="separate"/>
+      </w:r>
+      <w:r>
+        <w:rPr>
+          <w:rStyle w:val="Hyperlink"/>
+          <w:lang w:val="en-GB"/>
+        </w:rPr>
+        <w:t>status messages</w:t>
+      </w:r>
+      <w:r>
+        <w:fldChar w:fldCharType="end"/>
+      </w:r>
       <w:r>
         <w:rPr>
           <w:rFonts w:ascii="Calibri" w:hAnsi="Calibri" w:cs="Calibri"/>
@@ -4519,22 +5010,35 @@
         </w:rPr>
         <w:t xml:space="preserve">eb page complies </w:t>
       </w:r>
-      <w:hyperlink r:id="rId46" w:anchor="writing-rules" w:history="1">
-        <w:r>
-          <w:rPr>
-            <w:rFonts w:ascii="Calibri" w:hAnsi="Calibri" w:cs="Calibri"/>
-            <w:lang w:val="en-GB"/>
-          </w:rPr>
-          <w:t xml:space="preserve">with the </w:t>
-        </w:r>
-        <w:r>
-          <w:rPr>
-            <w:rStyle w:val="Hyperlink"/>
-            <w:lang w:val="en-GB"/>
-          </w:rPr>
-          <w:t>writing rules</w:t>
-        </w:r>
-      </w:hyperlink>
+      <w:r>
+        <w:fldChar w:fldCharType="begin"/>
+      </w:r>
+      <w:r>
+        <w:rPr>
+          <w:lang w:val="en-US"/>
+        </w:rPr>
+        <w:instrText>HYPERLINK "https://accessibilite.public.lu/en/raweb1/glossaire.html" \l "writing-rules"</w:instrText>
+      </w:r>
+      <w:r>
+        <w:fldChar w:fldCharType="separate"/>
+      </w:r>
+      <w:r>
+        <w:rPr>
+          <w:rFonts w:ascii="Calibri" w:hAnsi="Calibri" w:cs="Calibri"/>
+          <w:lang w:val="en-GB"/>
+        </w:rPr>
+        <w:t xml:space="preserve">with the </w:t>
+      </w:r>
+      <w:r>
+        <w:rPr>
+          <w:rStyle w:val="Hyperlink"/>
+          <w:lang w:val="en-GB"/>
+        </w:rPr>
+        <w:t>writing rules</w:t>
+      </w:r>
+      <w:r>
+        <w:fldChar w:fldCharType="end"/>
+      </w:r>
       <w:r>
         <w:rPr>
           <w:rFonts w:ascii="Calibri" w:hAnsi="Calibri" w:cs="Calibri"/>
@@ -4542,15 +5046,28 @@
         </w:rPr>
         <w:t xml:space="preserve"> for the </w:t>
       </w:r>
-      <w:hyperlink r:id="rId47" w:anchor="document-type" w:history="1">
-        <w:r>
-          <w:rPr>
-            <w:rStyle w:val="Hyperlink"/>
-            <w:lang w:val="en-GB"/>
-          </w:rPr>
-          <w:t>document type</w:t>
-        </w:r>
-      </w:hyperlink>
+      <w:r>
+        <w:fldChar w:fldCharType="begin"/>
+      </w:r>
+      <w:r>
+        <w:rPr>
+          <w:lang w:val="en-US"/>
+        </w:rPr>
+        <w:instrText>HYPERLINK "https://accessibilite.public.lu/en/raweb1/glossaire.html" \l "document-type"</w:instrText>
+      </w:r>
+      <w:r>
+        <w:fldChar w:fldCharType="separate"/>
+      </w:r>
+      <w:r>
+        <w:rPr>
+          <w:rStyle w:val="Hyperlink"/>
+          <w:lang w:val="en-GB"/>
+        </w:rPr>
+        <w:t>document type</w:t>
+      </w:r>
+      <w:r>
+        <w:fldChar w:fldCharType="end"/>
+      </w:r>
       <w:r>
         <w:rPr>
           <w:rFonts w:ascii="Calibri" w:hAnsi="Calibri" w:cs="Calibri"/>
@@ -4558,15 +5075,28 @@
         </w:rPr>
         <w:t xml:space="preserve">, that the </w:t>
       </w:r>
-      <w:hyperlink r:id="rId48" w:anchor="titre-de-page" w:history="1">
-        <w:r>
-          <w:rPr>
-            <w:rFonts w:ascii="Calibri" w:hAnsi="Calibri" w:cs="Calibri"/>
-            <w:lang w:val="en-GB"/>
-          </w:rPr>
-          <w:t>title</w:t>
-        </w:r>
-      </w:hyperlink>
+      <w:r>
+        <w:fldChar w:fldCharType="begin"/>
+      </w:r>
+      <w:r>
+        <w:rPr>
+          <w:lang w:val="en-US"/>
+        </w:rPr>
+        <w:instrText>HYPERLINK "https://accessibilite.public.lu/en/raweb1/glossaire.html" \l "titre-de-page"</w:instrText>
+      </w:r>
+      <w:r>
+        <w:fldChar w:fldCharType="separate"/>
+      </w:r>
+      <w:r>
+        <w:rPr>
+          <w:rFonts w:ascii="Calibri" w:hAnsi="Calibri" w:cs="Calibri"/>
+          <w:lang w:val="en-GB"/>
+        </w:rPr>
+        <w:t>title</w:t>
+      </w:r>
+      <w:r>
+        <w:fldChar w:fldCharType="end"/>
+      </w:r>
       <w:r>
         <w:rPr>
           <w:rFonts w:ascii="Calibri" w:hAnsi="Calibri" w:cs="Calibri"/>
@@ -4574,15 +5104,28 @@
         </w:rPr>
         <w:t xml:space="preserve"> is relevant and that the </w:t>
       </w:r>
-      <w:hyperlink r:id="rId49" w:anchor="default-language" w:history="1">
-        <w:r>
-          <w:rPr>
-            <w:rStyle w:val="Hyperlink"/>
-            <w:lang w:val="en-GB"/>
-          </w:rPr>
-          <w:t>default language</w:t>
-        </w:r>
-      </w:hyperlink>
+      <w:r>
+        <w:fldChar w:fldCharType="begin"/>
+      </w:r>
+      <w:r>
+        <w:rPr>
+          <w:lang w:val="en-US"/>
+        </w:rPr>
+        <w:instrText>HYPERLINK "https://accessibilite.public.lu/en/raweb1/glossaire.html" \l "default-language"</w:instrText>
+      </w:r>
+      <w:r>
+        <w:fldChar w:fldCharType="separate"/>
+      </w:r>
+      <w:r>
+        <w:rPr>
+          <w:rStyle w:val="Hyperlink"/>
+          <w:lang w:val="en-GB"/>
+        </w:rPr>
+        <w:t>default language</w:t>
+      </w:r>
+      <w:r>
+        <w:fldChar w:fldCharType="end"/>
+      </w:r>
       <w:r>
         <w:rPr>
           <w:rFonts w:ascii="Calibri" w:hAnsi="Calibri" w:cs="Calibri"/>
@@ -4590,15 +5133,28 @@
         </w:rPr>
         <w:t xml:space="preserve"> is indicated. Check that tags are not used </w:t>
       </w:r>
-      <w:hyperlink r:id="rId50" w:anchor="only-for-layout-purposes" w:history="1">
-        <w:r>
-          <w:rPr>
-            <w:rStyle w:val="Hyperlink"/>
-            <w:lang w:val="en-GB"/>
-          </w:rPr>
-          <w:t>only for layout purposes</w:t>
-        </w:r>
-      </w:hyperlink>
+      <w:r>
+        <w:fldChar w:fldCharType="begin"/>
+      </w:r>
+      <w:r>
+        <w:rPr>
+          <w:lang w:val="en-US"/>
+        </w:rPr>
+        <w:instrText>HYPERLINK "https://accessibilite.public.lu/en/raweb1/glossaire.html" \l "only-for-layout-purposes"</w:instrText>
+      </w:r>
+      <w:r>
+        <w:fldChar w:fldCharType="separate"/>
+      </w:r>
+      <w:r>
+        <w:rPr>
+          <w:rStyle w:val="Hyperlink"/>
+          <w:lang w:val="en-GB"/>
+        </w:rPr>
+        <w:t>only for layout purposes</w:t>
+      </w:r>
+      <w:r>
+        <w:fldChar w:fldCharType="end"/>
+      </w:r>
       <w:r>
         <w:rPr>
           <w:rFonts w:ascii="Calibri" w:hAnsi="Calibri" w:cs="Calibri"/>
@@ -4606,15 +5162,28 @@
         </w:rPr>
         <w:t xml:space="preserve">, and that </w:t>
       </w:r>
-      <w:hyperlink r:id="rId51" w:anchor="language-change" w:history="1">
-        <w:r>
-          <w:rPr>
-            <w:rStyle w:val="Hyperlink"/>
-            <w:lang w:val="en-GB"/>
-          </w:rPr>
-          <w:t>language changes</w:t>
-        </w:r>
-      </w:hyperlink>
+      <w:r>
+        <w:fldChar w:fldCharType="begin"/>
+      </w:r>
+      <w:r>
+        <w:rPr>
+          <w:lang w:val="en-US"/>
+        </w:rPr>
+        <w:instrText>HYPERLINK "https://accessibilite.public.lu/en/raweb1/glossaire.html" \l "language-change"</w:instrText>
+      </w:r>
+      <w:r>
+        <w:fldChar w:fldCharType="separate"/>
+      </w:r>
+      <w:r>
+        <w:rPr>
+          <w:rStyle w:val="Hyperlink"/>
+          <w:lang w:val="en-GB"/>
+        </w:rPr>
+        <w:t>language changes</w:t>
+      </w:r>
+      <w:r>
+        <w:fldChar w:fldCharType="end"/>
+      </w:r>
       <w:r>
         <w:rPr>
           <w:rFonts w:ascii="Calibri" w:hAnsi="Calibri" w:cs="Calibri"/>
@@ -4622,23 +5191,36 @@
         </w:rPr>
         <w:t xml:space="preserve"> and </w:t>
       </w:r>
-      <w:hyperlink r:id="rId52" w:anchor="reading-direction" w:history="1">
-        <w:r>
-          <w:rPr>
-            <w:rStyle w:val="Hyperlink"/>
-            <w:lang w:val="en-GB"/>
-          </w:rPr>
-          <w:t>reading</w:t>
-        </w:r>
-        <w:r>
-          <w:rPr>
-            <w:rStyle w:val="Hyperlink"/>
-            <w:rFonts w:ascii="Calibri" w:hAnsi="Calibri" w:cs="Calibri"/>
-            <w:lang w:val="en-GB"/>
-          </w:rPr>
-          <w:t xml:space="preserve"> direction</w:t>
-        </w:r>
-      </w:hyperlink>
+      <w:r>
+        <w:fldChar w:fldCharType="begin"/>
+      </w:r>
+      <w:r>
+        <w:rPr>
+          <w:lang w:val="en-US"/>
+        </w:rPr>
+        <w:instrText>HYPERLINK "https://accessibilite.public.lu/en/raweb1/glossaire.html" \l "reading-direction"</w:instrText>
+      </w:r>
+      <w:r>
+        <w:fldChar w:fldCharType="separate"/>
+      </w:r>
+      <w:r>
+        <w:rPr>
+          <w:rStyle w:val="Hyperlink"/>
+          <w:lang w:val="en-GB"/>
+        </w:rPr>
+        <w:t>reading</w:t>
+      </w:r>
+      <w:r>
+        <w:rPr>
+          <w:rStyle w:val="Hyperlink"/>
+          <w:rFonts w:ascii="Calibri" w:hAnsi="Calibri" w:cs="Calibri"/>
+          <w:lang w:val="en-GB"/>
+        </w:rPr>
+        <w:t xml:space="preserve"> direction</w:t>
+      </w:r>
+      <w:r>
+        <w:fldChar w:fldCharType="end"/>
+      </w:r>
       <w:r>
         <w:rPr>
           <w:rFonts w:ascii="Calibri" w:hAnsi="Calibri" w:cs="Calibri"/>
@@ -4701,25 +5283,38 @@
         </w:rPr>
         <w:t xml:space="preserve">Use </w:t>
       </w:r>
-      <w:hyperlink r:id="rId53" w:anchor="heading" w:history="1">
-        <w:r>
-          <w:rPr>
-            <w:rStyle w:val="Hyperlink"/>
-            <w:lang w:val="en-US"/>
-          </w:rPr>
-          <w:t>he</w:t>
-        </w:r>
-        <w:r>
-          <w:rPr>
-            <w:rStyle w:val="Hyperlink"/>
-            <w:lang w:val="en-US"/>
-          </w:rPr>
-          <w:t>ading</w:t>
-        </w:r>
-      </w:hyperlink>
+      <w:r>
+        <w:fldChar w:fldCharType="begin"/>
+      </w:r>
+      <w:r>
+        <w:rPr>
+          <w:lang w:val="en-US"/>
+        </w:rPr>
+        <w:instrText>HYPERLINK "https://accessibilite.public.lu/en/raweb1/glossaire.html" \l "heading"</w:instrText>
+      </w:r>
+      <w:r>
+        <w:fldChar w:fldCharType="separate"/>
+      </w:r>
       <w:r>
         <w:rPr>
           <w:rStyle w:val="Hyperlink"/>
+          <w:lang w:val="en-US"/>
+        </w:rPr>
+        <w:t>he</w:t>
+      </w:r>
+      <w:r>
+        <w:rPr>
+          <w:rStyle w:val="Hyperlink"/>
+          <w:lang w:val="en-US"/>
+        </w:rPr>
+        <w:t>ading</w:t>
+      </w:r>
+      <w:r>
+        <w:fldChar w:fldCharType="end"/>
+      </w:r>
+      <w:r>
+        <w:rPr>
+          <w:rStyle w:val="Hyperlink"/>
           <w:lang w:val="en-GB"/>
         </w:rPr>
         <w:t>s</w:t>
@@ -4731,29 +5326,28 @@
         </w:rPr>
         <w:t xml:space="preserve">, </w:t>
       </w:r>
-      <w:hyperlink r:id="rId54" w:anchor="lists" w:history="1">
-        <w:r>
-          <w:rPr>
-            <w:rStyle w:val="Hyperlink"/>
-            <w:lang w:val="en-GB"/>
-          </w:rPr>
-          <w:t>l</w:t>
-        </w:r>
-        <w:r>
-          <w:rPr>
-            <w:rStyle w:val="Hyperlink"/>
-            <w:lang w:val="en-GB"/>
-          </w:rPr>
-          <w:t>i</w:t>
-        </w:r>
-        <w:r>
-          <w:rPr>
-            <w:rStyle w:val="Hyperlink"/>
-            <w:lang w:val="en-GB"/>
-          </w:rPr>
-          <w:t>sts</w:t>
-        </w:r>
-      </w:hyperlink>
+      <w:r>
+        <w:fldChar w:fldCharType="begin"/>
+      </w:r>
+      <w:r>
+        <w:rPr>
+          <w:lang w:val="en-US"/>
+        </w:rPr>
+        <w:instrText>HYPERLINK "https://accessibilite.public.lu/en/raweb1/glossaire.html" \l "lists"</w:instrText>
+      </w:r>
+      <w:r>
+        <w:fldChar w:fldCharType="separate"/>
+      </w:r>
+      <w:r>
+        <w:rPr>
+          <w:rStyle w:val="Hyperlink"/>
+          <w:lang w:val="en-GB"/>
+        </w:rPr>
+        <w:t>lists</w:t>
+      </w:r>
+      <w:r>
+        <w:fldChar w:fldCharType="end"/>
+      </w:r>
       <w:r>
         <w:rPr>
           <w:rFonts w:ascii="Calibri" w:hAnsi="Calibri" w:cs="Calibri"/>
@@ -4824,15 +5418,28 @@
         </w:rPr>
         <w:t xml:space="preserve">Use </w:t>
       </w:r>
-      <w:hyperlink r:id="rId55" w:anchor="style-sheet" w:history="1">
-        <w:r>
-          <w:rPr>
-            <w:rStyle w:val="Hyperlink"/>
-            <w:lang w:val="en-GB"/>
-          </w:rPr>
-          <w:t>style sheets</w:t>
-        </w:r>
-      </w:hyperlink>
+      <w:r>
+        <w:fldChar w:fldCharType="begin"/>
+      </w:r>
+      <w:r>
+        <w:rPr>
+          <w:lang w:val="en-US"/>
+        </w:rPr>
+        <w:instrText>HYPERLINK "https://accessibilite.public.lu/en/raweb1/glossaire.html" \l "style-sheet"</w:instrText>
+      </w:r>
+      <w:r>
+        <w:fldChar w:fldCharType="separate"/>
+      </w:r>
+      <w:r>
+        <w:rPr>
+          <w:rStyle w:val="Hyperlink"/>
+          <w:lang w:val="en-GB"/>
+        </w:rPr>
+        <w:t>style sheets</w:t>
+      </w:r>
+      <w:r>
+        <w:fldChar w:fldCharType="end"/>
+      </w:r>
       <w:r>
         <w:rPr>
           <w:rFonts w:ascii="Calibri" w:hAnsi="Calibri" w:cs="Calibri"/>
@@ -4840,15 +5447,28 @@
         </w:rPr>
         <w:t xml:space="preserve"> to </w:t>
       </w:r>
-      <w:hyperlink r:id="rId56" w:anchor="presentation-of-information" w:history="1">
-        <w:r>
-          <w:rPr>
-            <w:rStyle w:val="Hyperlink"/>
-            <w:lang w:val="en-GB"/>
-          </w:rPr>
-          <w:t>present information</w:t>
-        </w:r>
-      </w:hyperlink>
+      <w:r>
+        <w:fldChar w:fldCharType="begin"/>
+      </w:r>
+      <w:r>
+        <w:rPr>
+          <w:lang w:val="en-US"/>
+        </w:rPr>
+        <w:instrText>HYPERLINK "https://accessibilite.public.lu/en/raweb1/glossaire.html" \l "presentation-of-information"</w:instrText>
+      </w:r>
+      <w:r>
+        <w:fldChar w:fldCharType="separate"/>
+      </w:r>
+      <w:r>
+        <w:rPr>
+          <w:rStyle w:val="Hyperlink"/>
+          <w:lang w:val="en-GB"/>
+        </w:rPr>
+        <w:t>present information</w:t>
+      </w:r>
+      <w:r>
+        <w:fldChar w:fldCharType="end"/>
+      </w:r>
       <w:r>
         <w:rPr>
           <w:rFonts w:ascii="Calibri" w:hAnsi="Calibri" w:cs="Calibri"/>
@@ -4856,15 +5476,28 @@
         </w:rPr>
         <w:t xml:space="preserve">. Ensure that the information remains </w:t>
       </w:r>
-      <w:hyperlink r:id="rId57" w:anchor="understandable-reading-order" w:history="1">
-        <w:r>
-          <w:rPr>
-            <w:rStyle w:val="Hyperlink"/>
-            <w:lang w:val="en-GB"/>
-          </w:rPr>
-          <w:t>understandable</w:t>
-        </w:r>
-      </w:hyperlink>
+      <w:r>
+        <w:fldChar w:fldCharType="begin"/>
+      </w:r>
+      <w:r>
+        <w:rPr>
+          <w:lang w:val="en-US"/>
+        </w:rPr>
+        <w:instrText>HYPERLINK "https://accessibilite.public.lu/en/raweb1/glossaire.html" \l "understandable-reading-order"</w:instrText>
+      </w:r>
+      <w:r>
+        <w:fldChar w:fldCharType="separate"/>
+      </w:r>
+      <w:r>
+        <w:rPr>
+          <w:rStyle w:val="Hyperlink"/>
+          <w:lang w:val="en-GB"/>
+        </w:rPr>
+        <w:t>understandable</w:t>
+      </w:r>
+      <w:r>
+        <w:fldChar w:fldCharType="end"/>
+      </w:r>
       <w:r>
         <w:rPr>
           <w:rFonts w:ascii="Calibri" w:hAnsi="Calibri" w:cs="Calibri"/>
@@ -4872,15 +5505,28 @@
         </w:rPr>
         <w:t xml:space="preserve"> when the style sheets are deactivated. Check the effect of enlarging </w:t>
       </w:r>
-      <w:hyperlink r:id="rId58" w:anchor="font-size" w:history="1">
-        <w:r>
-          <w:rPr>
-            <w:rStyle w:val="Hyperlink"/>
-            <w:lang w:val="en-GB"/>
-          </w:rPr>
-          <w:t>font size</w:t>
-        </w:r>
-      </w:hyperlink>
+      <w:r>
+        <w:fldChar w:fldCharType="begin"/>
+      </w:r>
+      <w:r>
+        <w:rPr>
+          <w:lang w:val="en-US"/>
+        </w:rPr>
+        <w:instrText>HYPERLINK "https://accessibilite.public.lu/en/raweb1/glossaire.html" \l "font-size"</w:instrText>
+      </w:r>
+      <w:r>
+        <w:fldChar w:fldCharType="separate"/>
+      </w:r>
+      <w:r>
+        <w:rPr>
+          <w:rStyle w:val="Hyperlink"/>
+          <w:lang w:val="en-GB"/>
+        </w:rPr>
+        <w:t>font size</w:t>
+      </w:r>
+      <w:r>
+        <w:fldChar w:fldCharType="end"/>
+      </w:r>
       <w:r>
         <w:rPr>
           <w:rFonts w:ascii="Calibri" w:hAnsi="Calibri" w:cs="Calibri"/>
@@ -4888,39 +5534,57 @@
         </w:rPr>
         <w:t xml:space="preserve"> to 200% and redefining spacing properties on legibility. Ensure that links are correctly identifiable, that the </w:t>
       </w:r>
-      <w:hyperlink r:id="rId59" w:anchor="when-focused" w:history="1">
-        <w:r>
-          <w:rPr>
-            <w:rStyle w:val="Hyperlink"/>
-            <w:lang w:val="en-GB"/>
-          </w:rPr>
-          <w:t>focus</w:t>
-        </w:r>
-      </w:hyperlink>
-      <w:r>
-        <w:rPr>
-          <w:rFonts w:ascii="Calibri" w:hAnsi="Calibri" w:cs="Calibri"/>
-          <w:lang w:val="en-GB"/>
-        </w:rPr>
-        <w:t xml:space="preserve"> is indicated and that the user has control over additional content that becomes </w:t>
-      </w:r>
-      <w:r>
-        <w:rPr>
-          <w:rFonts w:ascii="Calibri" w:hAnsi="Calibri" w:cs="Calibri"/>
-          <w:lang w:val="en-GB"/>
-        </w:rPr>
-        <w:lastRenderedPageBreak/>
-        <w:t xml:space="preserve">visible when hovering or focusing. Ensure that </w:t>
-      </w:r>
-      <w:hyperlink r:id="rId60" w:anchor="hidden-content" w:history="1">
-        <w:r>
-          <w:rPr>
-            <w:rStyle w:val="Hyperlink"/>
-            <w:lang w:val="en-GB"/>
-          </w:rPr>
-          <w:t>hidden content</w:t>
-        </w:r>
-      </w:hyperlink>
+      <w:r>
+        <w:fldChar w:fldCharType="begin"/>
+      </w:r>
+      <w:r>
+        <w:rPr>
+          <w:lang w:val="en-US"/>
+        </w:rPr>
+        <w:instrText>HYPERLINK "https://accessibilite.public.lu/en/raweb1/glossaire.html" \l "when-focused"</w:instrText>
+      </w:r>
+      <w:r>
+        <w:fldChar w:fldCharType="separate"/>
+      </w:r>
+      <w:r>
+        <w:rPr>
+          <w:rStyle w:val="Hyperlink"/>
+          <w:lang w:val="en-GB"/>
+        </w:rPr>
+        <w:t>focus</w:t>
+      </w:r>
+      <w:r>
+        <w:fldChar w:fldCharType="end"/>
+      </w:r>
+      <w:r>
+        <w:rPr>
+          <w:rFonts w:ascii="Calibri" w:hAnsi="Calibri" w:cs="Calibri"/>
+          <w:lang w:val="en-GB"/>
+        </w:rPr>
+        <w:t xml:space="preserve"> is indicated and that the user has control over additional content that becomes visible when hovering or focusing. Ensure that </w:t>
+      </w:r>
+      <w:r>
+        <w:fldChar w:fldCharType="begin"/>
+      </w:r>
+      <w:r>
+        <w:rPr>
+          <w:lang w:val="en-US"/>
+        </w:rPr>
+        <w:instrText>HYPERLINK "https://accessibilite.public.lu/en/raweb1/glossaire.html" \l "hidden-content"</w:instrText>
+      </w:r>
+      <w:r>
+        <w:fldChar w:fldCharType="separate"/>
+      </w:r>
+      <w:r>
+        <w:rPr>
+          <w:rStyle w:val="Hyperlink"/>
+          <w:lang w:val="en-GB"/>
+        </w:rPr>
+        <w:t>hidden content</w:t>
+      </w:r>
+      <w:r>
+        <w:fldChar w:fldCharType="end"/>
+      </w:r>
       <w:r>
         <w:rPr>
           <w:rFonts w:ascii="Calibri" w:hAnsi="Calibri" w:cs="Calibri"/>
@@ -4928,22 +5592,28 @@
         </w:rPr>
         <w:t xml:space="preserve"> is ignored by assistive technologies and that information is not provided solely by the </w:t>
       </w:r>
-      <w:hyperlink r:id="rId61" w:anchor="indication-conveyed-by-shape-size-or-location" w:history="1">
-        <w:r>
-          <w:rPr>
-            <w:rStyle w:val="Hyperlink"/>
-            <w:lang w:val="en-GB"/>
-          </w:rPr>
-          <w:t xml:space="preserve">shape, size or </w:t>
-        </w:r>
-        <w:r>
-          <w:rPr>
-            <w:rStyle w:val="Hyperlink"/>
-            <w:lang w:val="en-GB"/>
-          </w:rPr>
-          <w:t>location</w:t>
-        </w:r>
-      </w:hyperlink>
+      <w:r>
+        <w:fldChar w:fldCharType="begin"/>
+      </w:r>
+      <w:r>
+        <w:rPr>
+          <w:lang w:val="en-US"/>
+        </w:rPr>
+        <w:instrText>HYPERLINK "https://accessibilite.public.lu/en/raweb1/glossaire.html" \l "indication-conveyed-by-shape-size-or-location"</w:instrText>
+      </w:r>
+      <w:r>
+        <w:fldChar w:fldCharType="separate"/>
+      </w:r>
+      <w:r>
+        <w:rPr>
+          <w:rStyle w:val="Hyperlink"/>
+          <w:lang w:val="en-GB"/>
+        </w:rPr>
+        <w:t>shape, size or location</w:t>
+      </w:r>
+      <w:r>
+        <w:fldChar w:fldCharType="end"/>
+      </w:r>
       <w:r>
         <w:rPr>
           <w:rFonts w:asciiTheme="minorHAnsi" w:hAnsiTheme="minorHAnsi"/>
@@ -5022,15 +5692,28 @@
         </w:rPr>
         <w:t xml:space="preserve">For each form, associate each </w:t>
       </w:r>
-      <w:hyperlink r:id="rId62" w:anchor="form-input-field" w:history="1">
-        <w:r>
-          <w:rPr>
-            <w:rStyle w:val="Hyperlink"/>
-            <w:lang w:val="en-GB"/>
-          </w:rPr>
-          <w:t>field</w:t>
-        </w:r>
-      </w:hyperlink>
+      <w:r>
+        <w:fldChar w:fldCharType="begin"/>
+      </w:r>
+      <w:r>
+        <w:rPr>
+          <w:lang w:val="en-US"/>
+        </w:rPr>
+        <w:instrText>HYPERLINK "https://accessibilite.public.lu/en/raweb1/glossaire.html" \l "form-input-field"</w:instrText>
+      </w:r>
+      <w:r>
+        <w:fldChar w:fldCharType="separate"/>
+      </w:r>
+      <w:r>
+        <w:rPr>
+          <w:rStyle w:val="Hyperlink"/>
+          <w:lang w:val="en-GB"/>
+        </w:rPr>
+        <w:t>field</w:t>
+      </w:r>
+      <w:r>
+        <w:fldChar w:fldCharType="end"/>
+      </w:r>
       <w:r>
         <w:rPr>
           <w:rFonts w:ascii="Calibri" w:hAnsi="Calibri" w:cs="Calibri"/>
@@ -5038,15 +5721,28 @@
         </w:rPr>
         <w:t xml:space="preserve"> with its own </w:t>
       </w:r>
-      <w:hyperlink r:id="rId63" w:anchor="form-field-label" w:history="1">
-        <w:r>
-          <w:rPr>
-            <w:rStyle w:val="Hyperlink"/>
-            <w:lang w:val="en-GB"/>
-          </w:rPr>
-          <w:t>label</w:t>
-        </w:r>
-      </w:hyperlink>
+      <w:r>
+        <w:fldChar w:fldCharType="begin"/>
+      </w:r>
+      <w:r>
+        <w:rPr>
+          <w:lang w:val="en-US"/>
+        </w:rPr>
+        <w:instrText>HYPERLINK "https://accessibilite.public.lu/en/raweb1/glossaire.html" \l "form-field-label"</w:instrText>
+      </w:r>
+      <w:r>
+        <w:fldChar w:fldCharType="separate"/>
+      </w:r>
+      <w:r>
+        <w:rPr>
+          <w:rStyle w:val="Hyperlink"/>
+          <w:lang w:val="en-GB"/>
+        </w:rPr>
+        <w:t>label</w:t>
+      </w:r>
+      <w:r>
+        <w:fldChar w:fldCharType="end"/>
+      </w:r>
       <w:r>
         <w:rPr>
           <w:rFonts w:ascii="Calibri" w:hAnsi="Calibri" w:cs="Calibri"/>
@@ -5054,20 +5750,33 @@
         </w:rPr>
         <w:t xml:space="preserve">, group together </w:t>
       </w:r>
-      <w:hyperlink r:id="rId64" w:anchor="related-form-controls" w:history="1">
-        <w:r>
-          <w:rPr>
-            <w:rStyle w:val="Hyperlink"/>
-            <w:rFonts w:ascii="Caladea, Calibri" w:hAnsi="Caladea, Calibri"/>
-            <w:lang w:val="en-US"/>
-          </w:rPr>
-          <w:t>related fields</w:t>
-        </w:r>
-      </w:hyperlink>
+      <w:r>
+        <w:fldChar w:fldCharType="begin"/>
+      </w:r>
       <w:r>
         <w:rPr>
           <w:lang w:val="en-US"/>
         </w:rPr>
+        <w:instrText>HYPERLINK "https://accessibilite.public.lu/en/raweb1/glossaire.html" \l "related-form-controls"</w:instrText>
+      </w:r>
+      <w:r>
+        <w:fldChar w:fldCharType="separate"/>
+      </w:r>
+      <w:r>
+        <w:rPr>
+          <w:rStyle w:val="Hyperlink"/>
+          <w:rFonts w:ascii="Caladea, Calibri" w:hAnsi="Caladea, Calibri"/>
+          <w:lang w:val="en-US"/>
+        </w:rPr>
+        <w:t>related fields</w:t>
+      </w:r>
+      <w:r>
+        <w:fldChar w:fldCharType="end"/>
+      </w:r>
+      <w:r>
+        <w:rPr>
+          <w:lang w:val="en-US"/>
+        </w:rPr>
         <w:t xml:space="preserve"> </w:t>
       </w:r>
       <w:r>
@@ -5077,15 +5786,28 @@
         </w:rPr>
         <w:t xml:space="preserve">and give them a </w:t>
       </w:r>
-      <w:hyperlink r:id="rId65" w:anchor="legend" w:history="1">
-        <w:r>
-          <w:rPr>
-            <w:rStyle w:val="Hyperlink"/>
-            <w:lang w:val="en-GB"/>
-          </w:rPr>
-          <w:t>legend</w:t>
-        </w:r>
-      </w:hyperlink>
+      <w:r>
+        <w:fldChar w:fldCharType="begin"/>
+      </w:r>
+      <w:r>
+        <w:rPr>
+          <w:lang w:val="en-US"/>
+        </w:rPr>
+        <w:instrText>HYPERLINK "https://accessibilite.public.lu/en/raweb1/glossaire.html" \l "legend"</w:instrText>
+      </w:r>
+      <w:r>
+        <w:fldChar w:fldCharType="separate"/>
+      </w:r>
+      <w:r>
+        <w:rPr>
+          <w:rStyle w:val="Hyperlink"/>
+          <w:lang w:val="en-GB"/>
+        </w:rPr>
+        <w:t>legend</w:t>
+      </w:r>
+      <w:r>
+        <w:fldChar w:fldCharType="end"/>
+      </w:r>
       <w:r>
         <w:rPr>
           <w:rFonts w:ascii="Calibri" w:hAnsi="Calibri" w:cs="Calibri"/>
@@ -5093,32 +5815,66 @@
         </w:rPr>
         <w:t xml:space="preserve">, structure the choice lists appropriately, give each </w:t>
       </w:r>
-      <w:hyperlink r:id="rId66" w:anchor="button-form" w:history="1">
-        <w:r>
-          <w:rPr>
-            <w:rStyle w:val="Hyperlink"/>
-            <w:lang w:val="en-GB"/>
-          </w:rPr>
-          <w:t>button</w:t>
-        </w:r>
-      </w:hyperlink>
-      <w:r>
-        <w:rPr>
-          <w:rFonts w:ascii="Calibri" w:hAnsi="Calibri" w:cs="Calibri"/>
-          <w:lang w:val="en-GB"/>
-        </w:rPr>
-        <w:t xml:space="preserve"> an explicit heading. Check for suggestions in the event of input errors, ensure that </w:t>
-      </w:r>
-      <w:hyperlink r:id="rId67" w:anchor="error-management-form" w:history="1">
-        <w:r>
-          <w:rPr>
-            <w:rStyle w:val="Hyperlink"/>
-            <w:rFonts w:ascii="Calibri" w:hAnsi="Calibri" w:cs="Calibri"/>
-            <w:lang w:val="en-GB"/>
-          </w:rPr>
-          <w:t>error management</w:t>
-        </w:r>
-      </w:hyperlink>
+      <w:r>
+        <w:fldChar w:fldCharType="begin"/>
+      </w:r>
+      <w:r>
+        <w:rPr>
+          <w:lang w:val="en-US"/>
+        </w:rPr>
+        <w:instrText>HYPERLINK "https://accessibilite.public.lu/en/raweb1/glossaire.html" \l "button-form"</w:instrText>
+      </w:r>
+      <w:r>
+        <w:fldChar w:fldCharType="separate"/>
+      </w:r>
+      <w:r>
+        <w:rPr>
+          <w:rStyle w:val="Hyperlink"/>
+          <w:lang w:val="en-GB"/>
+        </w:rPr>
+        <w:t>button</w:t>
+      </w:r>
+      <w:r>
+        <w:fldChar w:fldCharType="end"/>
+      </w:r>
+      <w:r>
+        <w:rPr>
+          <w:rFonts w:ascii="Calibri" w:hAnsi="Calibri" w:cs="Calibri"/>
+          <w:lang w:val="en-GB"/>
+        </w:rPr>
+        <w:t xml:space="preserve"> an explicit </w:t>
+      </w:r>
+      <w:r>
+        <w:rPr>
+          <w:rFonts w:ascii="Calibri" w:hAnsi="Calibri" w:cs="Calibri"/>
+          <w:lang w:val="en-GB"/>
+        </w:rPr>
+        <w:lastRenderedPageBreak/>
+        <w:t xml:space="preserve">heading. Check for suggestions in the event of input errors, ensure that </w:t>
+      </w:r>
+      <w:r>
+        <w:fldChar w:fldCharType="begin"/>
+      </w:r>
+      <w:r>
+        <w:rPr>
+          <w:lang w:val="en-US"/>
+        </w:rPr>
+        <w:instrText>HYPERLINK "https://accessibilite.public.lu/en/raweb1/glossaire.html" \l "error-management-form"</w:instrText>
+      </w:r>
+      <w:r>
+        <w:fldChar w:fldCharType="separate"/>
+      </w:r>
+      <w:r>
+        <w:rPr>
+          <w:rStyle w:val="Hyperlink"/>
+          <w:rFonts w:ascii="Calibri" w:hAnsi="Calibri" w:cs="Calibri"/>
+          <w:lang w:val="en-GB"/>
+        </w:rPr>
+        <w:t>error management</w:t>
+      </w:r>
+      <w:r>
+        <w:fldChar w:fldCharType="end"/>
+      </w:r>
       <w:r>
         <w:rPr>
           <w:rFonts w:ascii="Calibri" w:hAnsi="Calibri" w:cs="Calibri"/>
@@ -5188,15 +5944,28 @@
         </w:rPr>
         <w:t xml:space="preserve">Offer at least two different </w:t>
       </w:r>
-      <w:hyperlink r:id="rId68" w:anchor="navigation-system" w:history="1">
-        <w:r>
-          <w:rPr>
-            <w:rStyle w:val="Hyperlink"/>
-            <w:lang w:val="en-GB"/>
-          </w:rPr>
-          <w:t>navigation systems</w:t>
-        </w:r>
-      </w:hyperlink>
+      <w:r>
+        <w:fldChar w:fldCharType="begin"/>
+      </w:r>
+      <w:r>
+        <w:rPr>
+          <w:lang w:val="en-US"/>
+        </w:rPr>
+        <w:instrText>HYPERLINK "https://accessibilite.public.lu/en/raweb1/glossaire.html" \l "navigation-system"</w:instrText>
+      </w:r>
+      <w:r>
+        <w:fldChar w:fldCharType="separate"/>
+      </w:r>
+      <w:r>
+        <w:rPr>
+          <w:rStyle w:val="Hyperlink"/>
+          <w:lang w:val="en-GB"/>
+        </w:rPr>
+        <w:t>navigation systems</w:t>
+      </w:r>
+      <w:r>
+        <w:fldChar w:fldCharType="end"/>
+      </w:r>
       <w:r>
         <w:rPr>
           <w:rFonts w:ascii="Calibri" w:hAnsi="Calibri" w:cs="Calibri"/>
@@ -5204,29 +5973,42 @@
         </w:rPr>
         <w:t xml:space="preserve"> in a </w:t>
       </w:r>
-      <w:hyperlink r:id="rId69" w:anchor="set-of-web-pages" w:history="1">
-        <w:r>
-          <w:rPr>
-            <w:rStyle w:val="Hyperlink"/>
-            <w:lang w:val="en-GB"/>
-          </w:rPr>
-          <w:t xml:space="preserve">set of </w:t>
-        </w:r>
-        <w:r>
-          <w:rPr>
-            <w:rStyle w:val="Hyperlink"/>
-            <w:lang w:val="en-GB"/>
-          </w:rPr>
-          <w:t xml:space="preserve">web </w:t>
-        </w:r>
-        <w:r>
-          <w:rPr>
-            <w:rStyle w:val="Hyperlink"/>
-            <w:lang w:val="en-GB"/>
-          </w:rPr>
-          <w:t>pages</w:t>
-        </w:r>
-      </w:hyperlink>
+      <w:r>
+        <w:fldChar w:fldCharType="begin"/>
+      </w:r>
+      <w:r>
+        <w:rPr>
+          <w:lang w:val="en-US"/>
+        </w:rPr>
+        <w:instrText>HYPERLINK "https://accessibilite.public.lu/en/raweb1/glossaire.html" \l "set-of-web-pages"</w:instrText>
+      </w:r>
+      <w:r>
+        <w:fldChar w:fldCharType="separate"/>
+      </w:r>
+      <w:r>
+        <w:rPr>
+          <w:rStyle w:val="Hyperlink"/>
+          <w:lang w:val="en-GB"/>
+        </w:rPr>
+        <w:t xml:space="preserve">set of </w:t>
+      </w:r>
+      <w:r>
+        <w:rPr>
+          <w:rStyle w:val="Hyperlink"/>
+          <w:lang w:val="en-GB"/>
+        </w:rPr>
+        <w:t xml:space="preserve">web </w:t>
+      </w:r>
+      <w:r>
+        <w:rPr>
+          <w:rStyle w:val="Hyperlink"/>
+          <w:lang w:val="en-GB"/>
+        </w:rPr>
+        <w:t>pages</w:t>
+      </w:r>
+      <w:r>
+        <w:fldChar w:fldCharType="end"/>
+      </w:r>
       <w:r>
         <w:rPr>
           <w:rFonts w:ascii="Calibri" w:hAnsi="Calibri" w:cs="Calibri"/>
@@ -5234,15 +6016,28 @@
         </w:rPr>
         <w:t xml:space="preserve"> (</w:t>
       </w:r>
-      <w:hyperlink r:id="rId70" w:anchor="menu-and-navigation-bar" w:history="1">
-        <w:r>
-          <w:rPr>
-            <w:rStyle w:val="Hyperlink"/>
-            <w:lang w:val="en-GB"/>
-          </w:rPr>
-          <w:t>navigation menu</w:t>
-        </w:r>
-      </w:hyperlink>
+      <w:r>
+        <w:fldChar w:fldCharType="begin"/>
+      </w:r>
+      <w:r>
+        <w:rPr>
+          <w:lang w:val="en-US"/>
+        </w:rPr>
+        <w:instrText>HYPERLINK "https://accessibilite.public.lu/en/raweb1/glossaire.html" \l "menu-and-navigation-bar"</w:instrText>
+      </w:r>
+      <w:r>
+        <w:fldChar w:fldCharType="separate"/>
+      </w:r>
+      <w:r>
+        <w:rPr>
+          <w:rStyle w:val="Hyperlink"/>
+          <w:lang w:val="en-GB"/>
+        </w:rPr>
+        <w:t>navigation menu</w:t>
+      </w:r>
+      <w:r>
+        <w:fldChar w:fldCharType="end"/>
+      </w:r>
       <w:r>
         <w:rPr>
           <w:rFonts w:ascii="Calibri" w:hAnsi="Calibri" w:cs="Calibri"/>
@@ -5250,15 +6045,28 @@
         </w:rPr>
         <w:t xml:space="preserve">, </w:t>
       </w:r>
-      <w:hyperlink r:id="rId71" w:anchor="site-map-page" w:history="1">
-        <w:r>
-          <w:rPr>
-            <w:rStyle w:val="Hyperlink"/>
-            <w:lang w:val="en-GB"/>
-          </w:rPr>
-          <w:t>site map</w:t>
-        </w:r>
-      </w:hyperlink>
+      <w:r>
+        <w:fldChar w:fldCharType="begin"/>
+      </w:r>
+      <w:r>
+        <w:rPr>
+          <w:lang w:val="en-US"/>
+        </w:rPr>
+        <w:instrText>HYPERLINK "https://accessibilite.public.lu/en/raweb1/glossaire.html" \l "site-map-page"</w:instrText>
+      </w:r>
+      <w:r>
+        <w:fldChar w:fldCharType="separate"/>
+      </w:r>
+      <w:r>
+        <w:rPr>
+          <w:rStyle w:val="Hyperlink"/>
+          <w:lang w:val="en-GB"/>
+        </w:rPr>
+        <w:t>site map</w:t>
+      </w:r>
+      <w:r>
+        <w:fldChar w:fldCharType="end"/>
+      </w:r>
       <w:r>
         <w:rPr>
           <w:rFonts w:ascii="Calibri" w:hAnsi="Calibri" w:cs="Calibri"/>
@@ -5266,15 +6074,28 @@
         </w:rPr>
         <w:t xml:space="preserve"> or </w:t>
       </w:r>
-      <w:hyperlink r:id="rId72" w:anchor="search-engine-internal-to-a-website" w:history="1">
-        <w:r>
-          <w:rPr>
-            <w:rStyle w:val="Hyperlink"/>
-            <w:lang w:val="en-GB"/>
-          </w:rPr>
-          <w:t>search engine</w:t>
-        </w:r>
-      </w:hyperlink>
+      <w:r>
+        <w:fldChar w:fldCharType="begin"/>
+      </w:r>
+      <w:r>
+        <w:rPr>
+          <w:lang w:val="en-US"/>
+        </w:rPr>
+        <w:instrText>HYPERLINK "https://accessibilite.public.lu/en/raweb1/glossaire.html" \l "search-engine-internal-to-a-website"</w:instrText>
+      </w:r>
+      <w:r>
+        <w:fldChar w:fldCharType="separate"/>
+      </w:r>
+      <w:r>
+        <w:rPr>
+          <w:rStyle w:val="Hyperlink"/>
+          <w:lang w:val="en-GB"/>
+        </w:rPr>
+        <w:t>search engine</w:t>
+      </w:r>
+      <w:r>
+        <w:fldChar w:fldCharType="end"/>
+      </w:r>
       <w:r>
         <w:rPr>
           <w:rFonts w:ascii="Calibri" w:hAnsi="Calibri" w:cs="Calibri"/>
@@ -5282,23 +6103,36 @@
         </w:rPr>
         <w:t xml:space="preserve">). Make it possible to bypass or skip to the main content region via a </w:t>
       </w:r>
-      <w:hyperlink r:id="rId73" w:anchor="bypass-or-skip-links" w:history="1">
-        <w:r>
-          <w:rPr>
-            <w:rStyle w:val="Hyperlink"/>
-            <w:rFonts w:ascii="Calibri" w:hAnsi="Calibri" w:cs="Calibri"/>
-            <w:lang w:val="en-GB"/>
-          </w:rPr>
-          <w:t xml:space="preserve">bypass </w:t>
-        </w:r>
-        <w:r>
-          <w:rPr>
-            <w:rStyle w:val="Hyperlink"/>
-            <w:lang w:val="en-GB"/>
-          </w:rPr>
-          <w:t>or skip link</w:t>
-        </w:r>
-      </w:hyperlink>
+      <w:r>
+        <w:fldChar w:fldCharType="begin"/>
+      </w:r>
+      <w:r>
+        <w:rPr>
+          <w:lang w:val="en-US"/>
+        </w:rPr>
+        <w:instrText>HYPERLINK "https://accessibilite.public.lu/en/raweb1/glossaire.html" \l "bypass-or-skip-links"</w:instrText>
+      </w:r>
+      <w:r>
+        <w:fldChar w:fldCharType="separate"/>
+      </w:r>
+      <w:r>
+        <w:rPr>
+          <w:rStyle w:val="Hyperlink"/>
+          <w:rFonts w:ascii="Calibri" w:hAnsi="Calibri" w:cs="Calibri"/>
+          <w:lang w:val="en-GB"/>
+        </w:rPr>
+        <w:t xml:space="preserve">bypass </w:t>
+      </w:r>
+      <w:r>
+        <w:rPr>
+          <w:rStyle w:val="Hyperlink"/>
+          <w:lang w:val="en-GB"/>
+        </w:rPr>
+        <w:t>or skip link</w:t>
+      </w:r>
+      <w:r>
+        <w:fldChar w:fldCharType="end"/>
+      </w:r>
       <w:r>
         <w:rPr>
           <w:rFonts w:ascii="Calibri" w:hAnsi="Calibri" w:cs="Calibri"/>
@@ -5313,16 +6147,29 @@
         </w:rPr>
         <w:t xml:space="preserve">e </w:t>
       </w:r>
-      <w:hyperlink r:id="rId74" w:anchor="navigation-sequence" w:history="1">
-        <w:r>
-          <w:rPr>
-            <w:rStyle w:val="Hyperlink"/>
-            <w:rFonts w:ascii="Calibri" w:hAnsi="Calibri" w:cs="Calibri"/>
-            <w:lang w:val="en-GB"/>
-          </w:rPr>
-          <w:t>navigation sequence</w:t>
-        </w:r>
-      </w:hyperlink>
+      <w:r>
+        <w:fldChar w:fldCharType="begin"/>
+      </w:r>
+      <w:r>
+        <w:rPr>
+          <w:lang w:val="en-US"/>
+        </w:rPr>
+        <w:instrText>HYPERLINK "https://accessibilite.public.lu/en/raweb1/glossaire.html" \l "navigation-sequence"</w:instrText>
+      </w:r>
+      <w:r>
+        <w:fldChar w:fldCharType="separate"/>
+      </w:r>
+      <w:r>
+        <w:rPr>
+          <w:rStyle w:val="Hyperlink"/>
+          <w:rFonts w:ascii="Calibri" w:hAnsi="Calibri" w:cs="Calibri"/>
+          <w:lang w:val="en-GB"/>
+        </w:rPr>
+        <w:t>navigation sequence</w:t>
+      </w:r>
+      <w:r>
+        <w:fldChar w:fldCharType="end"/>
+      </w:r>
       <w:r>
         <w:rPr>
           <w:rFonts w:ascii="Calibri" w:hAnsi="Calibri" w:cs="Calibri"/>
@@ -5337,15 +6184,28 @@
         </w:rPr>
         <w:t xml:space="preserve">is consistent and that the page does not contain any keyboard traps. Ensure that </w:t>
       </w:r>
-      <w:hyperlink r:id="rId75" w:anchor="keyboard-shortcut" w:history="1">
-        <w:r>
-          <w:rPr>
-            <w:rStyle w:val="Hyperlink"/>
-            <w:lang w:val="en-GB"/>
-          </w:rPr>
-          <w:t>keyboard shortcuts</w:t>
-        </w:r>
-      </w:hyperlink>
+      <w:r>
+        <w:fldChar w:fldCharType="begin"/>
+      </w:r>
+      <w:r>
+        <w:rPr>
+          <w:lang w:val="en-US"/>
+        </w:rPr>
+        <w:instrText>HYPERLINK "https://accessibilite.public.lu/en/raweb1/glossaire.html" \l "keyboard-shortcut"</w:instrText>
+      </w:r>
+      <w:r>
+        <w:fldChar w:fldCharType="separate"/>
+      </w:r>
+      <w:r>
+        <w:rPr>
+          <w:rStyle w:val="Hyperlink"/>
+          <w:lang w:val="en-GB"/>
+        </w:rPr>
+        <w:t>keyboard shortcuts</w:t>
+      </w:r>
+      <w:r>
+        <w:fldChar w:fldCharType="end"/>
+      </w:r>
       <w:r>
         <w:rPr>
           <w:rFonts w:ascii="Calibri" w:hAnsi="Calibri" w:cs="Calibri"/>
@@ -5416,15 +6276,28 @@
         </w:rPr>
         <w:t xml:space="preserve">Ensure that the user has control over the actions imposed after a certain delay, in particular </w:t>
       </w:r>
-      <w:hyperlink r:id="rId76" w:anchor="refresh-process" w:history="1">
-        <w:r>
-          <w:rPr>
-            <w:rStyle w:val="Hyperlink"/>
-            <w:lang w:val="en-GB"/>
-          </w:rPr>
-          <w:t>refresh processes</w:t>
-        </w:r>
-      </w:hyperlink>
+      <w:r>
+        <w:fldChar w:fldCharType="begin"/>
+      </w:r>
+      <w:r>
+        <w:rPr>
+          <w:lang w:val="en-US"/>
+        </w:rPr>
+        <w:instrText>HYPERLINK "https://accessibilite.public.lu/en/raweb1/glossaire.html" \l "refresh-process"</w:instrText>
+      </w:r>
+      <w:r>
+        <w:fldChar w:fldCharType="separate"/>
+      </w:r>
+      <w:r>
+        <w:rPr>
+          <w:rStyle w:val="Hyperlink"/>
+          <w:lang w:val="en-GB"/>
+        </w:rPr>
+        <w:t>refresh processes</w:t>
+      </w:r>
+      <w:r>
+        <w:fldChar w:fldCharType="end"/>
+      </w:r>
       <w:r>
         <w:rPr>
           <w:rFonts w:ascii="Calibri" w:hAnsi="Calibri" w:cs="Calibri"/>
@@ -5432,15 +6305,28 @@
         </w:rPr>
         <w:t xml:space="preserve">. Give the possibility of controlling </w:t>
       </w:r>
-      <w:hyperlink r:id="rId77" w:anchor="sudden-change-in-brightness-or-blinking" w:history="1">
-        <w:r>
-          <w:rPr>
-            <w:rStyle w:val="Hyperlink"/>
-            <w:lang w:val="en-GB"/>
-          </w:rPr>
-          <w:t>sudden changes in brightness</w:t>
-        </w:r>
-      </w:hyperlink>
+      <w:r>
+        <w:fldChar w:fldCharType="begin"/>
+      </w:r>
+      <w:r>
+        <w:rPr>
+          <w:lang w:val="en-US"/>
+        </w:rPr>
+        <w:instrText>HYPERLINK "https://accessibilite.public.lu/en/raweb1/glossaire.html" \l "sudden-change-in-brightness-or-blinking"</w:instrText>
+      </w:r>
+      <w:r>
+        <w:fldChar w:fldCharType="separate"/>
+      </w:r>
+      <w:r>
+        <w:rPr>
+          <w:rStyle w:val="Hyperlink"/>
+          <w:lang w:val="en-GB"/>
+        </w:rPr>
+        <w:t>sudden changes in brightness</w:t>
+      </w:r>
+      <w:r>
+        <w:fldChar w:fldCharType="end"/>
+      </w:r>
       <w:r>
         <w:rPr>
           <w:rFonts w:ascii="Calibri" w:hAnsi="Calibri" w:cs="Calibri"/>
@@ -5448,15 +6334,28 @@
         </w:rPr>
         <w:t xml:space="preserve">, the opening of new windows and </w:t>
       </w:r>
-      <w:hyperlink r:id="rId78" w:anchor="control-moving-or-blinking-content" w:history="1">
-        <w:r>
-          <w:rPr>
-            <w:rStyle w:val="Hyperlink"/>
-            <w:lang w:val="en-GB"/>
-          </w:rPr>
-          <w:t>moving or flashing content</w:t>
-        </w:r>
-      </w:hyperlink>
+      <w:r>
+        <w:fldChar w:fldCharType="begin"/>
+      </w:r>
+      <w:r>
+        <w:rPr>
+          <w:lang w:val="en-US"/>
+        </w:rPr>
+        <w:instrText>HYPERLINK "https://accessibilite.public.lu/en/raweb1/glossaire.html" \l "control-moving-or-blinking-content"</w:instrText>
+      </w:r>
+      <w:r>
+        <w:fldChar w:fldCharType="separate"/>
+      </w:r>
+      <w:r>
+        <w:rPr>
+          <w:rStyle w:val="Hyperlink"/>
+          <w:lang w:val="en-GB"/>
+        </w:rPr>
+        <w:t>moving or flashing content</w:t>
+      </w:r>
+      <w:r>
+        <w:fldChar w:fldCharType="end"/>
+      </w:r>
       <w:r>
         <w:rPr>
           <w:rFonts w:ascii="Calibri" w:hAnsi="Calibri" w:cs="Calibri"/>
@@ -5464,15 +6363,28 @@
         </w:rPr>
         <w:t xml:space="preserve">. Ensure that unusual expressions and jargon are explained. Provide </w:t>
       </w:r>
-      <w:hyperlink r:id="rId79" w:anchor="accessible-version-for-a-downloadable-document" w:history="1">
-        <w:r>
-          <w:rPr>
-            <w:rStyle w:val="Hyperlink"/>
-            <w:lang w:val="en-GB"/>
-          </w:rPr>
-          <w:t>accessible versions</w:t>
-        </w:r>
-      </w:hyperlink>
+      <w:r>
+        <w:fldChar w:fldCharType="begin"/>
+      </w:r>
+      <w:r>
+        <w:rPr>
+          <w:lang w:val="en-US"/>
+        </w:rPr>
+        <w:instrText>HYPERLINK "https://accessibilite.public.lu/en/raweb1/glossaire.html" \l "accessible-version-for-a-downloadable-document"</w:instrText>
+      </w:r>
+      <w:r>
+        <w:fldChar w:fldCharType="separate"/>
+      </w:r>
+      <w:r>
+        <w:rPr>
+          <w:rStyle w:val="Hyperlink"/>
+          <w:lang w:val="en-GB"/>
+        </w:rPr>
+        <w:t>accessible versions</w:t>
+      </w:r>
+      <w:r>
+        <w:fldChar w:fldCharType="end"/>
+      </w:r>
       <w:r>
         <w:rPr>
           <w:rFonts w:ascii="Calibri" w:hAnsi="Calibri" w:cs="Calibri"/>
@@ -5494,15 +6406,28 @@
         </w:rPr>
         <w:t xml:space="preserve">the orientation of the screen and using </w:t>
       </w:r>
-      <w:hyperlink r:id="rId80" w:anchor="complex-and-simple-gestures" w:history="1">
-        <w:r>
-          <w:rPr>
-            <w:rStyle w:val="Hyperlink"/>
-            <w:lang w:val="en-GB"/>
-          </w:rPr>
-          <w:t>simple gestures</w:t>
-        </w:r>
-      </w:hyperlink>
+      <w:r>
+        <w:fldChar w:fldCharType="begin"/>
+      </w:r>
+      <w:r>
+        <w:rPr>
+          <w:lang w:val="en-US"/>
+        </w:rPr>
+        <w:instrText>HYPERLINK "https://accessibilite.public.lu/en/raweb1/glossaire.html" \l "complex-and-simple-gestures"</w:instrText>
+      </w:r>
+      <w:r>
+        <w:fldChar w:fldCharType="separate"/>
+      </w:r>
+      <w:r>
+        <w:rPr>
+          <w:rStyle w:val="Hyperlink"/>
+          <w:lang w:val="en-GB"/>
+        </w:rPr>
+        <w:t>simple gestures</w:t>
+      </w:r>
+      <w:r>
+        <w:fldChar w:fldCharType="end"/>
+      </w:r>
       <w:r>
         <w:rPr>
           <w:rFonts w:ascii="Calibri" w:hAnsi="Calibri" w:cs="Calibri"/>
@@ -5546,10 +6471,368 @@
         <w:rPr>
           <w:lang w:val="en-GB"/>
         </w:rPr>
+        <w:t>Documentation and accessibility features</w:t>
+      </w:r>
+      <w:bookmarkEnd w:id="26"/>
+    </w:p>
+    <w:p>
+      <w:pPr>
+        <w:pStyle w:val="introductioncritre"/>
+        <w:rPr>
+          <w:lang w:val="en-GB"/>
+        </w:rPr>
+      </w:pPr>
+      <w:r>
+        <w:rPr>
+          <w:rFonts w:ascii="Calibri" w:hAnsi="Calibri" w:cs="Calibri"/>
+          <w:b/>
+          <w:lang w:val="en-GB"/>
+        </w:rPr>
+        <w:t xml:space="preserve">Recommendations: </w:t>
+      </w:r>
+      <w:r>
+        <w:rPr>
+          <w:rFonts w:ascii="Calibri" w:hAnsi="Calibri" w:cs="Calibri"/>
+          <w:lang w:val="en-GB"/>
+        </w:rPr>
+        <w:t xml:space="preserve">Ensure that the </w:t>
+      </w:r>
+      <w:r>
+        <w:fldChar w:fldCharType="begin"/>
+      </w:r>
+      <w:r>
+        <w:rPr>
+          <w:lang w:val="en-US"/>
+        </w:rPr>
+        <w:instrText>HYPERLINK "https://accessibilite.public.lu/en/raweb1/glossaire.html" \l "documentation"</w:instrText>
+      </w:r>
+      <w:r>
+        <w:fldChar w:fldCharType="separate"/>
+      </w:r>
+      <w:r>
+        <w:rPr>
+          <w:rStyle w:val="Hyperlink"/>
+          <w:rFonts w:ascii="Calibri" w:hAnsi="Calibri" w:cs="Calibri"/>
+          <w:lang w:val="en-GB"/>
+        </w:rPr>
+        <w:t>documentation</w:t>
+      </w:r>
+      <w:r>
+        <w:fldChar w:fldCharType="end"/>
+      </w:r>
+      <w:r>
+        <w:rPr>
+          <w:rFonts w:ascii="Calibri" w:hAnsi="Calibri" w:cs="Calibri"/>
+          <w:lang w:val="en-GB"/>
+        </w:rPr>
+        <w:t xml:space="preserve"> provided by the </w:t>
+      </w:r>
+      <w:r>
+        <w:rPr>
+          <w:rFonts w:ascii="Calibri" w:hAnsi="Calibri" w:cs="Calibri"/>
+          <w:lang w:val="en-GB"/>
+        </w:rPr>
+        <w:t>w</w:t>
+      </w:r>
+      <w:r>
+        <w:rPr>
+          <w:rFonts w:ascii="Calibri" w:hAnsi="Calibri" w:cs="Calibri"/>
+          <w:lang w:val="en-GB"/>
+        </w:rPr>
+        <w:t xml:space="preserve">ebsite complies with the </w:t>
+      </w:r>
+      <w:r>
+        <w:fldChar w:fldCharType="begin"/>
+      </w:r>
+      <w:r>
+        <w:rPr>
+          <w:lang w:val="en-US"/>
+        </w:rPr>
+        <w:instrText>HYPERLINK "https://accessibilite.public.lu/en/raweb1/glossaire.html" \l "digital-accessibility-rules"</w:instrText>
+      </w:r>
+      <w:r>
+        <w:fldChar w:fldCharType="separate"/>
+      </w:r>
+      <w:r>
+        <w:rPr>
+          <w:rStyle w:val="Hyperlink"/>
+          <w:rFonts w:ascii="Calibri" w:hAnsi="Calibri" w:cs="Calibri"/>
+          <w:lang w:val="en-GB"/>
+        </w:rPr>
+        <w:t>digital accessibility rules</w:t>
+      </w:r>
+      <w:r>
+        <w:fldChar w:fldCharType="end"/>
+      </w:r>
+      <w:r>
+        <w:rPr>
+          <w:rFonts w:ascii="Calibri" w:hAnsi="Calibri" w:cs="Calibri"/>
+          <w:lang w:val="en-GB"/>
+        </w:rPr>
+        <w:t xml:space="preserve"> and that it provides information on the </w:t>
+      </w:r>
+      <w:r>
+        <w:fldChar w:fldCharType="begin"/>
+      </w:r>
+      <w:r>
+        <w:rPr>
+          <w:lang w:val="en-US"/>
+        </w:rPr>
+        <w:instrText>HYPERLINK "https://accessibilite.public.lu/en/raweb1/glossaire.html" \l "accessibility-feature"</w:instrText>
+      </w:r>
+      <w:r>
+        <w:fldChar w:fldCharType="separate"/>
+      </w:r>
+      <w:r>
+        <w:rPr>
+          <w:rStyle w:val="Hyperlink"/>
+          <w:rFonts w:ascii="Calibri" w:hAnsi="Calibri" w:cs="Calibri"/>
+          <w:lang w:val="en-GB"/>
+        </w:rPr>
+        <w:t>accessibility features</w:t>
+      </w:r>
+      <w:r>
+        <w:fldChar w:fldCharType="end"/>
+      </w:r>
+      <w:r>
+        <w:rPr>
+          <w:rFonts w:ascii="Calibri" w:hAnsi="Calibri" w:cs="Calibri"/>
+          <w:lang w:val="en-GB"/>
+        </w:rPr>
+        <w:t xml:space="preserve"> and compatibility of the </w:t>
+      </w:r>
+      <w:r>
+        <w:rPr>
+          <w:rFonts w:ascii="Calibri" w:hAnsi="Calibri" w:cs="Calibri"/>
+          <w:lang w:val="en-GB"/>
+        </w:rPr>
+        <w:t>w</w:t>
+      </w:r>
+      <w:r>
+        <w:rPr>
+          <w:rFonts w:ascii="Calibri" w:hAnsi="Calibri" w:cs="Calibri"/>
+          <w:lang w:val="en-GB"/>
+        </w:rPr>
+        <w:t xml:space="preserve">ebsite with assistive technologies. </w:t>
+      </w:r>
+      <w:r>
+        <w:rPr>
+          <w:rFonts w:ascii="Calibri" w:hAnsi="Calibri" w:cs="Calibri"/>
+          <w:lang w:val="en-GB"/>
+        </w:rPr>
+        <w:t xml:space="preserve">Check that the </w:t>
+      </w:r>
+      <w:r>
+        <w:fldChar w:fldCharType="begin"/>
+      </w:r>
+      <w:r>
+        <w:rPr>
+          <w:lang w:val="en-US"/>
+        </w:rPr>
+        <w:instrText>HYPERLINK "https://accessibilite.public.lu/en/raweb1/glossaire.html" \l "mechanism-for-enabling-an-accessibility-feature"</w:instrText>
+      </w:r>
+      <w:r>
+        <w:fldChar w:fldCharType="separate"/>
+      </w:r>
+      <w:r>
+        <w:rPr>
+          <w:rStyle w:val="Hyperlink"/>
+          <w:rFonts w:ascii="Calibri" w:hAnsi="Calibri" w:cs="Calibri"/>
+          <w:lang w:val="en-GB"/>
+        </w:rPr>
+        <w:t>adaptation mechanisms</w:t>
+      </w:r>
+      <w:r>
+        <w:fldChar w:fldCharType="end"/>
+      </w:r>
+      <w:r>
+        <w:rPr>
+          <w:rFonts w:ascii="Calibri" w:hAnsi="Calibri" w:cs="Calibri"/>
+          <w:lang w:val="en-GB"/>
+        </w:rPr>
+        <w:t xml:space="preserve"> can be activated by the users concerned without having to activate these mechanisms.</w:t>
+      </w:r>
+    </w:p>
+    <w:p>
+      <w:pPr>
+        <w:rPr>
+          <w:lang w:val="en-GB"/>
+        </w:rPr>
+      </w:pPr>
+      <w:r>
+        <w:rPr>
+          <w:lang w:val="en-GB"/>
+        </w:rPr>
+        <w:t>....</w:t>
+      </w:r>
+    </w:p>
+    <w:p>
+      <w:pPr>
+        <w:pStyle w:val="Heading3"/>
+        <w:rPr>
+          <w:lang w:val="en-GB"/>
+        </w:rPr>
+      </w:pPr>
+      <w:bookmarkStart w:id="27" w:name="_Toc167370673"/>
+      <w:r>
+        <w:rPr>
+          <w:lang w:val="en-GB"/>
+        </w:rPr>
+        <w:t>Editing tools</w:t>
+      </w:r>
+      <w:bookmarkEnd w:id="27"/>
+    </w:p>
+    <w:p>
+      <w:pPr>
+        <w:pStyle w:val="introductioncritre"/>
+        <w:rPr>
+          <w:lang w:val="en-GB"/>
+        </w:rPr>
+      </w:pPr>
+      <w:r>
+        <w:rPr>
+          <w:rFonts w:ascii="Calibri" w:hAnsi="Calibri" w:cs="Calibri"/>
+          <w:b/>
+          <w:lang w:val="en-GB"/>
+        </w:rPr>
+        <w:t xml:space="preserve">Recommendations: </w:t>
+      </w:r>
+      <w:r>
+        <w:rPr>
+          <w:rFonts w:ascii="Calibri" w:hAnsi="Calibri" w:cs="Calibri"/>
+          <w:lang w:val="en-GB"/>
+        </w:rPr>
+        <w:t xml:space="preserve">Ensure that </w:t>
+      </w:r>
+      <w:r>
+        <w:fldChar w:fldCharType="begin"/>
+      </w:r>
+      <w:r>
+        <w:rPr>
+          <w:lang w:val="en-US"/>
+        </w:rPr>
+        <w:instrText>HYPERLINK "https://accessibilite.public.lu/en/raweb1/glossaire.html" \l "editing-tool"</w:instrText>
+      </w:r>
+      <w:r>
+        <w:fldChar w:fldCharType="separate"/>
+      </w:r>
+      <w:r>
+        <w:rPr>
+          <w:rStyle w:val="Hyperlink"/>
+          <w:rFonts w:ascii="Calibri" w:hAnsi="Calibri" w:cs="Calibri"/>
+          <w:lang w:val="en-GB"/>
+        </w:rPr>
+        <w:t>editing tools</w:t>
+      </w:r>
+      <w:r>
+        <w:fldChar w:fldCharType="end"/>
+      </w:r>
+      <w:r>
+        <w:rPr>
+          <w:rFonts w:ascii="Calibri" w:hAnsi="Calibri" w:cs="Calibri"/>
+          <w:lang w:val="en-GB"/>
+        </w:rPr>
+        <w:t xml:space="preserve"> offer the features needed to create content that complies with </w:t>
+      </w:r>
+      <w:r>
+        <w:fldChar w:fldCharType="begin"/>
+      </w:r>
+      <w:r>
+        <w:rPr>
+          <w:lang w:val="en-US"/>
+        </w:rPr>
+        <w:instrText>HYPERLINK "https://accessibilite.public.lu/en/raweb1/glossaire.html" \l "digital-accessibility-rules"</w:instrText>
+      </w:r>
+      <w:r>
+        <w:fldChar w:fldCharType="separate"/>
+      </w:r>
+      <w:r>
+        <w:rPr>
+          <w:rStyle w:val="Hyperlink"/>
+          <w:rFonts w:ascii="Calibri" w:hAnsi="Calibri" w:cs="Calibri"/>
+          <w:lang w:val="en-GB"/>
+        </w:rPr>
+        <w:t>digital accessibility rules</w:t>
+      </w:r>
+      <w:r>
+        <w:fldChar w:fldCharType="end"/>
+      </w:r>
+      <w:r>
+        <w:rPr>
+          <w:rFonts w:ascii="Calibri" w:hAnsi="Calibri" w:cs="Calibri"/>
+          <w:lang w:val="en-GB"/>
+        </w:rPr>
+        <w:t xml:space="preserve"> and support the creation of accessible content by providing </w:t>
+      </w:r>
+      <w:r>
+        <w:rPr>
+          <w:rFonts w:ascii="Calibri" w:hAnsi="Calibri" w:cs="Calibri"/>
+          <w:lang w:val="en-GB"/>
+        </w:rPr>
         <w:lastRenderedPageBreak/>
-        <w:t>Documentation and accessibility features</w:t>
-      </w:r>
-      <w:bookmarkEnd w:id="26"/>
+        <w:t xml:space="preserve">help and tests. Ensure that editing tools provide </w:t>
+      </w:r>
+      <w:r>
+        <w:fldChar w:fldCharType="begin"/>
+      </w:r>
+      <w:r>
+        <w:rPr>
+          <w:lang w:val="en-US"/>
+        </w:rPr>
+        <w:instrText>HYPERLINK "https://accessibilite.public.lu/en/raweb1/glossaire.html" \l "template"</w:instrText>
+      </w:r>
+      <w:r>
+        <w:fldChar w:fldCharType="separate"/>
+      </w:r>
+      <w:r>
+        <w:rPr>
+          <w:rStyle w:val="Hyperlink"/>
+          <w:rFonts w:ascii="Calibri" w:hAnsi="Calibri" w:cs="Calibri"/>
+          <w:lang w:val="en-GB"/>
+        </w:rPr>
+        <w:t>templates</w:t>
+      </w:r>
+      <w:r>
+        <w:fldChar w:fldCharType="end"/>
+      </w:r>
+      <w:r>
+        <w:rPr>
+          <w:rFonts w:ascii="Calibri" w:hAnsi="Calibri" w:cs="Calibri"/>
+          <w:lang w:val="en-GB"/>
+        </w:rPr>
+        <w:t xml:space="preserve"> that comply with digital accessibility rules. </w:t>
+      </w:r>
+    </w:p>
+    <w:p>
+      <w:pPr>
+        <w:rPr>
+          <w:rStyle w:val="CorpsdetexteCar"/>
+          <w:lang w:val="en-GB"/>
+        </w:rPr>
+      </w:pPr>
+      <w:r>
+        <w:rPr>
+          <w:rStyle w:val="CorpsdetexteCar"/>
+          <w:lang w:val="en-GB"/>
+        </w:rPr>
+        <w:t>....</w:t>
+      </w:r>
+    </w:p>
+    <w:p>
+      <w:pPr>
+        <w:pStyle w:val="Heading3"/>
+        <w:rPr>
+          <w:lang w:val="en-GB"/>
+        </w:rPr>
+      </w:pPr>
+      <w:bookmarkStart w:id="28" w:name="_Toc167370674"/>
+      <w:r>
+        <w:rPr>
+          <w:lang w:val="en-GB"/>
+        </w:rPr>
+        <w:t>Support services</w:t>
+      </w:r>
+      <w:bookmarkEnd w:id="28"/>
     </w:p>
     <w:p>
       <w:pPr>
@@ -5571,24 +6854,67 @@
           <w:rFonts w:ascii="Calibri" w:hAnsi="Calibri" w:cs="Calibri"/>
           <w:lang w:val="en-GB"/>
         </w:rPr>
-        <w:t xml:space="preserve">Ensure that the </w:t>
-      </w:r>
-      <w:hyperlink r:id="rId81" w:anchor="documentation" w:history="1">
-        <w:r>
-          <w:rPr>
-            <w:rStyle w:val="Hyperlink"/>
-            <w:rFonts w:ascii="Calibri" w:hAnsi="Calibri" w:cs="Calibri"/>
-            <w:lang w:val="en-GB"/>
-          </w:rPr>
-          <w:t>documentation</w:t>
-        </w:r>
-      </w:hyperlink>
-      <w:r>
-        <w:rPr>
-          <w:rFonts w:ascii="Calibri" w:hAnsi="Calibri" w:cs="Calibri"/>
-          <w:lang w:val="en-GB"/>
-        </w:rPr>
-        <w:t xml:space="preserve"> provided by the </w:t>
+        <w:t xml:space="preserve">Ensure that </w:t>
+      </w:r>
+      <w:r>
+        <w:fldChar w:fldCharType="begin"/>
+      </w:r>
+      <w:r>
+        <w:rPr>
+          <w:lang w:val="en-US"/>
+        </w:rPr>
+        <w:instrText>HYPERLINK "https://accessibilite.public.lu/en/raweb1/glossaire.html" \l "support-service"</w:instrText>
+      </w:r>
+      <w:r>
+        <w:fldChar w:fldCharType="separate"/>
+      </w:r>
+      <w:r>
+        <w:rPr>
+          <w:rStyle w:val="Hyperlink"/>
+          <w:rFonts w:ascii="Calibri" w:hAnsi="Calibri" w:cs="Calibri"/>
+          <w:lang w:val="en-GB"/>
+        </w:rPr>
+        <w:t>support services</w:t>
+      </w:r>
+      <w:r>
+        <w:fldChar w:fldCharType="end"/>
+      </w:r>
+      <w:r>
+        <w:rPr>
+          <w:rFonts w:ascii="Calibri" w:hAnsi="Calibri" w:cs="Calibri"/>
+          <w:lang w:val="en-GB"/>
+        </w:rPr>
+        <w:t xml:space="preserve"> are able to inform users about the </w:t>
+      </w:r>
+      <w:r>
+        <w:fldChar w:fldCharType="begin"/>
+      </w:r>
+      <w:r>
+        <w:rPr>
+          <w:lang w:val="en-US"/>
+        </w:rPr>
+        <w:instrText>HYPERLINK "https://accessibilite.public.lu/en/raweb1/glossaire.html" \l "accessibility-feature"</w:instrText>
+      </w:r>
+      <w:r>
+        <w:fldChar w:fldCharType="separate"/>
+      </w:r>
+      <w:r>
+        <w:rPr>
+          <w:rStyle w:val="Hyperlink"/>
+          <w:rFonts w:ascii="Calibri" w:hAnsi="Calibri" w:cs="Calibri"/>
+          <w:lang w:val="en-GB"/>
+        </w:rPr>
+        <w:t>accessibility features</w:t>
+      </w:r>
+      <w:r>
+        <w:fldChar w:fldCharType="end"/>
+      </w:r>
+      <w:r>
+        <w:rPr>
+          <w:rFonts w:ascii="Calibri" w:hAnsi="Calibri" w:cs="Calibri"/>
+          <w:lang w:val="en-GB"/>
+        </w:rPr>
+        <w:t xml:space="preserve"> of the </w:t>
       </w:r>
       <w:r>
         <w:rPr>
@@ -5602,92 +6928,133 @@
           <w:rFonts w:ascii="Calibri" w:hAnsi="Calibri" w:cs="Calibri"/>
           <w:lang w:val="en-GB"/>
         </w:rPr>
-        <w:t xml:space="preserve">ebsite complies with the </w:t>
-      </w:r>
-      <w:hyperlink r:id="rId82" w:anchor="digital-accessibility-rules" w:history="1">
-        <w:r>
-          <w:rPr>
-            <w:rStyle w:val="Hyperlink"/>
-            <w:rFonts w:ascii="Calibri" w:hAnsi="Calibri" w:cs="Calibri"/>
-            <w:lang w:val="en-GB"/>
-          </w:rPr>
-          <w:t>digital accessibility rules</w:t>
-        </w:r>
-      </w:hyperlink>
-      <w:r>
-        <w:rPr>
-          <w:rFonts w:ascii="Calibri" w:hAnsi="Calibri" w:cs="Calibri"/>
-          <w:lang w:val="en-GB"/>
-        </w:rPr>
-        <w:t xml:space="preserve"> and that it provides information on the </w:t>
-      </w:r>
-      <w:hyperlink r:id="rId83" w:anchor="accessibility-feature" w:history="1">
-        <w:r>
-          <w:rPr>
-            <w:rStyle w:val="Hyperlink"/>
-            <w:rFonts w:ascii="Calibri" w:hAnsi="Calibri" w:cs="Calibri"/>
-            <w:lang w:val="en-GB"/>
-          </w:rPr>
-          <w:t>accessibility features</w:t>
-        </w:r>
-      </w:hyperlink>
-      <w:r>
-        <w:rPr>
-          <w:rFonts w:ascii="Calibri" w:hAnsi="Calibri" w:cs="Calibri"/>
-          <w:lang w:val="en-GB"/>
-        </w:rPr>
-        <w:t xml:space="preserve"> and compatibility of the </w:t>
-      </w:r>
-      <w:r>
-        <w:rPr>
-          <w:rFonts w:ascii="Calibri" w:hAnsi="Calibri" w:cs="Calibri"/>
-          <w:lang w:val="en-GB"/>
-        </w:rPr>
-        <w:t>w</w:t>
-      </w:r>
-      <w:r>
-        <w:rPr>
-          <w:rFonts w:ascii="Calibri" w:hAnsi="Calibri" w:cs="Calibri"/>
-          <w:lang w:val="en-GB"/>
-        </w:rPr>
-        <w:t xml:space="preserve">ebsite with assistive technologies. </w:t>
-      </w:r>
-      <w:r>
-        <w:rPr>
-          <w:rFonts w:ascii="Calibri" w:hAnsi="Calibri" w:cs="Calibri"/>
-          <w:lang w:val="en-GB"/>
-        </w:rPr>
-        <w:t xml:space="preserve">Check that the </w:t>
-      </w:r>
-      <w:hyperlink r:id="rId84" w:anchor="mechanism-for-enabling-an-accessibility-feature" w:history="1">
-        <w:r>
-          <w:rPr>
-            <w:rStyle w:val="Hyperlink"/>
-            <w:rFonts w:ascii="Calibri" w:hAnsi="Calibri" w:cs="Calibri"/>
-            <w:lang w:val="en-GB"/>
-          </w:rPr>
-          <w:t>adaptation mechanisms</w:t>
-        </w:r>
-      </w:hyperlink>
-      <w:r>
-        <w:rPr>
-          <w:rFonts w:ascii="Calibri" w:hAnsi="Calibri" w:cs="Calibri"/>
-          <w:lang w:val="en-GB"/>
-        </w:rPr>
-        <w:t xml:space="preserve"> can be activated by the users concerned without having to activate these mechanisms.</w:t>
-      </w:r>
-    </w:p>
-    <w:p>
-      <w:pPr>
-        <w:rPr>
-          <w:lang w:val="en-GB"/>
-        </w:rPr>
-      </w:pPr>
-      <w:r>
-        <w:rPr>
-          <w:lang w:val="en-GB"/>
-        </w:rPr>
-        <w:t>....</w:t>
+        <w:t xml:space="preserve">ebsite and that the </w:t>
+      </w:r>
+      <w:r>
+        <w:fldChar w:fldCharType="begin"/>
+      </w:r>
+      <w:r>
+        <w:rPr>
+          <w:lang w:val="en-US"/>
+        </w:rPr>
+        <w:instrText>HYPERLINK "https://accessibilite.public.lu/en/raweb1/glossaire.html" \l "documentation"</w:instrText>
+      </w:r>
+      <w:r>
+        <w:fldChar w:fldCharType="separate"/>
+      </w:r>
+      <w:r>
+        <w:rPr>
+          <w:rStyle w:val="Hyperlink"/>
+          <w:rFonts w:ascii="Calibri" w:hAnsi="Calibri" w:cs="Calibri"/>
+          <w:lang w:val="en-GB"/>
+        </w:rPr>
+        <w:t>documentation</w:t>
+      </w:r>
+      <w:r>
+        <w:fldChar w:fldCharType="end"/>
+      </w:r>
+      <w:r>
+        <w:rPr>
+          <w:rFonts w:ascii="Calibri" w:hAnsi="Calibri" w:cs="Calibri"/>
+          <w:lang w:val="en-GB"/>
+        </w:rPr>
+        <w:t xml:space="preserve"> they provide complies with the </w:t>
+      </w:r>
+      <w:r>
+        <w:fldChar w:fldCharType="begin"/>
+      </w:r>
+      <w:r>
+        <w:rPr>
+          <w:lang w:val="en-US"/>
+        </w:rPr>
+        <w:instrText>HYPERLINK "https://accessibilite.public.lu/en/raweb1/glossaire.html" \l "digital-accessibility-rules"</w:instrText>
+      </w:r>
+      <w:r>
+        <w:fldChar w:fldCharType="separate"/>
+      </w:r>
+      <w:r>
+        <w:rPr>
+          <w:rStyle w:val="Hyperlink"/>
+          <w:rFonts w:ascii="Calibri" w:hAnsi="Calibri" w:cs="Calibri"/>
+          <w:lang w:val="en-GB"/>
+        </w:rPr>
+        <w:t>digital accessibility rules</w:t>
+      </w:r>
+      <w:r>
+        <w:fldChar w:fldCharType="end"/>
+      </w:r>
+      <w:r>
+        <w:rPr>
+          <w:rFonts w:ascii="Calibri" w:hAnsi="Calibri" w:cs="Calibri"/>
+          <w:lang w:val="en-GB"/>
+        </w:rPr>
+        <w:t xml:space="preserve">. </w:t>
+      </w:r>
+      <w:r>
+        <w:rPr>
+          <w:rFonts w:ascii="Calibri" w:hAnsi="Calibri" w:cs="Calibri"/>
+          <w:lang w:val="en-GB"/>
+        </w:rPr>
+        <w:t xml:space="preserve">Ensure that </w:t>
+      </w:r>
+      <w:r>
+        <w:rPr>
+          <w:rFonts w:ascii="Calibri" w:hAnsi="Calibri" w:cs="Calibri"/>
+          <w:lang w:val="en-GB"/>
+        </w:rPr>
+        <w:t>support services</w:t>
+      </w:r>
+      <w:r>
+        <w:rPr>
+          <w:rFonts w:ascii="Calibri" w:hAnsi="Calibri" w:cs="Calibri"/>
+          <w:lang w:val="en-GB"/>
+        </w:rPr>
+        <w:t xml:space="preserve"> are able to meet the communication needs of people with disabilities, either directly or via a </w:t>
+      </w:r>
+      <w:r>
+        <w:fldChar w:fldCharType="begin"/>
+      </w:r>
+      <w:r>
+        <w:rPr>
+          <w:lang w:val="en-US"/>
+        </w:rPr>
+        <w:instrText>HYPERLINK "https://accessibilite.public.lu/en/raweb1/glossaire.html" \l "relay-service"</w:instrText>
+      </w:r>
+      <w:r>
+        <w:fldChar w:fldCharType="separate"/>
+      </w:r>
+      <w:r>
+        <w:rPr>
+          <w:rStyle w:val="Hyperlink"/>
+          <w:rFonts w:ascii="Calibri" w:hAnsi="Calibri" w:cs="Calibri"/>
+          <w:lang w:val="en-GB"/>
+        </w:rPr>
+        <w:t>relay service</w:t>
+      </w:r>
+      <w:r>
+        <w:fldChar w:fldCharType="end"/>
+      </w:r>
+      <w:r>
+        <w:rPr>
+          <w:rFonts w:ascii="Calibri" w:hAnsi="Calibri" w:cs="Calibri"/>
+          <w:lang w:val="en-GB"/>
+        </w:rPr>
+        <w:t>.</w:t>
+      </w:r>
+    </w:p>
+    <w:p>
+      <w:pPr>
+        <w:rPr>
+          <w:rStyle w:val="CorpsdetexteCar"/>
+          <w:lang w:val="en-GB"/>
+        </w:rPr>
+      </w:pPr>
+      <w:r>
+        <w:rPr>
+          <w:rStyle w:val="CorpsdetexteCar"/>
+          <w:lang w:val="en-GB"/>
+        </w:rPr>
+        <w:t>...</w:t>
       </w:r>
     </w:p>
     <w:p>
@@ -5697,14 +7064,14 @@
           <w:lang w:val="en-GB"/>
         </w:rPr>
       </w:pPr>
-      <w:bookmarkStart w:id="27" w:name="_Toc167370673"/>
-      <w:r>
-        <w:rPr>
-          <w:lang w:val="en-GB"/>
-        </w:rPr>
-        <w:t>Editing tools</w:t>
-      </w:r>
-      <w:bookmarkEnd w:id="27"/>
+      <w:bookmarkStart w:id="29" w:name="_Toc167370675"/>
+      <w:r>
+        <w:rPr>
+          <w:lang w:val="en-GB"/>
+        </w:rPr>
+        <w:t>Real-time communication</w:t>
+      </w:r>
+      <w:bookmarkEnd w:id="29"/>
     </w:p>
     <w:p>
       <w:pPr>
@@ -5726,58 +7093,110 @@
           <w:rFonts w:ascii="Calibri" w:hAnsi="Calibri" w:cs="Calibri"/>
           <w:lang w:val="en-GB"/>
         </w:rPr>
-        <w:t xml:space="preserve">Ensure that </w:t>
-      </w:r>
-      <w:hyperlink r:id="rId85" w:anchor="editing-tool" w:history="1">
-        <w:r>
-          <w:rPr>
-            <w:rStyle w:val="Hyperlink"/>
-            <w:rFonts w:ascii="Calibri" w:hAnsi="Calibri" w:cs="Calibri"/>
-            <w:lang w:val="en-GB"/>
-          </w:rPr>
-          <w:t>editing tools</w:t>
-        </w:r>
-      </w:hyperlink>
-      <w:r>
-        <w:rPr>
-          <w:rFonts w:ascii="Calibri" w:hAnsi="Calibri" w:cs="Calibri"/>
-          <w:lang w:val="en-GB"/>
-        </w:rPr>
-        <w:t xml:space="preserve"> offer the features needed to create content that complies with </w:t>
-      </w:r>
-      <w:hyperlink r:id="rId86" w:anchor="digital-accessibility-rules" w:history="1">
-        <w:r>
-          <w:rPr>
-            <w:rStyle w:val="Hyperlink"/>
-            <w:rFonts w:ascii="Calibri" w:hAnsi="Calibri" w:cs="Calibri"/>
-            <w:lang w:val="en-GB"/>
-          </w:rPr>
-          <w:t>digital accessibility rules</w:t>
-        </w:r>
-      </w:hyperlink>
-      <w:r>
-        <w:rPr>
-          <w:rFonts w:ascii="Calibri" w:hAnsi="Calibri" w:cs="Calibri"/>
-          <w:lang w:val="en-GB"/>
-        </w:rPr>
-        <w:t xml:space="preserve"> and support the creation of accessible content by providing help and tests. Ensure that editing tools provide </w:t>
-      </w:r>
-      <w:hyperlink r:id="rId87" w:anchor="template" w:history="1">
-        <w:r>
-          <w:rPr>
-            <w:rStyle w:val="Hyperlink"/>
-            <w:rFonts w:ascii="Calibri" w:hAnsi="Calibri" w:cs="Calibri"/>
-            <w:lang w:val="en-GB"/>
-          </w:rPr>
-          <w:t>templates</w:t>
-        </w:r>
-      </w:hyperlink>
-      <w:r>
-        <w:rPr>
-          <w:rFonts w:ascii="Calibri" w:hAnsi="Calibri" w:cs="Calibri"/>
-          <w:lang w:val="en-GB"/>
-        </w:rPr>
-        <w:t xml:space="preserve"> that comply with digital accessibility rules. </w:t>
+        <w:t xml:space="preserve">Ensure </w:t>
+      </w:r>
+      <w:r>
+        <w:rPr>
+          <w:rFonts w:ascii="Calibri" w:hAnsi="Calibri" w:cs="Calibri"/>
+          <w:lang w:val="en-GB"/>
+        </w:rPr>
+        <w:t>that</w:t>
+      </w:r>
+      <w:r>
+        <w:rPr>
+          <w:rFonts w:ascii="Calibri" w:hAnsi="Calibri" w:cs="Calibri"/>
+          <w:lang w:val="en-GB"/>
+        </w:rPr>
+        <w:t xml:space="preserve"> </w:t>
+      </w:r>
+      <w:r>
+        <w:fldChar w:fldCharType="begin"/>
+      </w:r>
+      <w:r>
+        <w:rPr>
+          <w:lang w:val="en-US"/>
+        </w:rPr>
+        <w:instrText>HYPERLINK "https://accessibilite.public.lu/en/raweb1/glossaire.html" \l "two-way-voice-communication-web-application"</w:instrText>
+      </w:r>
+      <w:r>
+        <w:fldChar w:fldCharType="separate"/>
+      </w:r>
+      <w:r>
+        <w:rPr>
+          <w:rStyle w:val="Hyperlink"/>
+          <w:rFonts w:ascii="Calibri" w:hAnsi="Calibri" w:cs="Calibri"/>
+          <w:lang w:val="en-GB"/>
+        </w:rPr>
+        <w:t>two-way voice communication web</w:t>
+      </w:r>
+      <w:r>
+        <w:rPr>
+          <w:rStyle w:val="Hyperlink"/>
+          <w:rFonts w:ascii="Calibri" w:hAnsi="Calibri" w:cs="Calibri"/>
+          <w:lang w:val="en-GB"/>
+        </w:rPr>
+        <w:t xml:space="preserve"> applications</w:t>
+      </w:r>
+      <w:r>
+        <w:fldChar w:fldCharType="end"/>
+      </w:r>
+      <w:r>
+        <w:rPr>
+          <w:rFonts w:ascii="Calibri" w:hAnsi="Calibri" w:cs="Calibri"/>
+          <w:lang w:val="en-GB"/>
+        </w:rPr>
+        <w:t xml:space="preserve"> also </w:t>
+      </w:r>
+      <w:r>
+        <w:rPr>
+          <w:rFonts w:ascii="Calibri" w:hAnsi="Calibri" w:cs="Calibri"/>
+          <w:lang w:val="en-GB"/>
+        </w:rPr>
+        <w:t xml:space="preserve">allow </w:t>
+      </w:r>
+      <w:r>
+        <w:rPr>
+          <w:rFonts w:ascii="Calibri" w:hAnsi="Calibri" w:cs="Calibri"/>
+          <w:lang w:val="en-GB"/>
+        </w:rPr>
+        <w:t xml:space="preserve">the use of a </w:t>
+      </w:r>
+      <w:r>
+        <w:fldChar w:fldCharType="begin"/>
+      </w:r>
+      <w:r>
+        <w:rPr>
+          <w:lang w:val="en-US"/>
+        </w:rPr>
+        <w:instrText>HYPERLINK "https://accessibilite.public.lu/en/raweb1/glossaire.html" \l "real-time-text-communication"</w:instrText>
+      </w:r>
+      <w:r>
+        <w:fldChar w:fldCharType="separate"/>
+      </w:r>
+      <w:r>
+        <w:rPr>
+          <w:rStyle w:val="Hyperlink"/>
+          <w:rFonts w:ascii="Calibri" w:hAnsi="Calibri" w:cs="Calibri"/>
+          <w:lang w:val="en-GB"/>
+        </w:rPr>
+        <w:t>real-time text communication</w:t>
+      </w:r>
+      <w:r>
+        <w:fldChar w:fldCharType="end"/>
+      </w:r>
+      <w:r>
+        <w:rPr>
+          <w:rFonts w:ascii="Calibri" w:hAnsi="Calibri" w:cs="Calibri"/>
+          <w:lang w:val="en-GB"/>
+        </w:rPr>
+        <w:t xml:space="preserve"> system (RTT)</w:t>
+      </w:r>
+      <w:r>
+        <w:rPr>
+          <w:rFonts w:ascii="Calibri" w:hAnsi="Calibri" w:cs="Calibri"/>
+          <w:lang w:val="en-GB"/>
+        </w:rPr>
+        <w:t>. Ensure that applications incorporate technical standards (minimum encoding frequency, minimum transmission delay, minimum video quality).</w:t>
       </w:r>
     </w:p>
     <w:p>
@@ -5792,332 +7211,11 @@
           <w:rStyle w:val="CorpsdetexteCar"/>
           <w:lang w:val="en-GB"/>
         </w:rPr>
-        <w:t>....</w:t>
-      </w:r>
-    </w:p>
-    <w:p>
-      <w:pPr>
-        <w:pStyle w:val="Heading3"/>
-        <w:rPr>
-          <w:lang w:val="en-GB"/>
-        </w:rPr>
-      </w:pPr>
-      <w:bookmarkStart w:id="28" w:name="_Toc167370674"/>
-      <w:r>
-        <w:rPr>
-          <w:lang w:val="en-GB"/>
-        </w:rPr>
-        <w:t>Support services</w:t>
-      </w:r>
-      <w:bookmarkEnd w:id="28"/>
-    </w:p>
-    <w:p>
-      <w:pPr>
-        <w:pStyle w:val="introductioncritre"/>
-        <w:rPr>
-          <w:lang w:val="en-GB"/>
-        </w:rPr>
-      </w:pPr>
-      <w:r>
-        <w:rPr>
-          <w:rFonts w:ascii="Calibri" w:hAnsi="Calibri" w:cs="Calibri"/>
-          <w:b/>
-          <w:lang w:val="en-GB"/>
-        </w:rPr>
-        <w:t xml:space="preserve">Recommendations: </w:t>
-      </w:r>
-      <w:r>
-        <w:rPr>
-          <w:rFonts w:ascii="Calibri" w:hAnsi="Calibri" w:cs="Calibri"/>
-          <w:lang w:val="en-GB"/>
-        </w:rPr>
-        <w:t xml:space="preserve">Ensure that </w:t>
-      </w:r>
-      <w:hyperlink r:id="rId88" w:anchor="support-service" w:history="1">
-        <w:r>
-          <w:rPr>
-            <w:rStyle w:val="Hyperlink"/>
-            <w:rFonts w:ascii="Calibri" w:hAnsi="Calibri" w:cs="Calibri"/>
-            <w:lang w:val="en-GB"/>
-          </w:rPr>
-          <w:t>support services</w:t>
-        </w:r>
-      </w:hyperlink>
-      <w:r>
-        <w:rPr>
-          <w:rFonts w:ascii="Calibri" w:hAnsi="Calibri" w:cs="Calibri"/>
-          <w:lang w:val="en-GB"/>
-        </w:rPr>
-        <w:t xml:space="preserve"> are able to inform users about the </w:t>
-      </w:r>
-      <w:hyperlink r:id="rId89" w:anchor="accessibility-feature" w:history="1">
-        <w:r>
-          <w:rPr>
-            <w:rStyle w:val="Hyperlink"/>
-            <w:rFonts w:ascii="Calibri" w:hAnsi="Calibri" w:cs="Calibri"/>
-            <w:lang w:val="en-GB"/>
-          </w:rPr>
-          <w:t>accessibility features</w:t>
-        </w:r>
-      </w:hyperlink>
-      <w:r>
-        <w:rPr>
-          <w:rFonts w:ascii="Calibri" w:hAnsi="Calibri" w:cs="Calibri"/>
-          <w:lang w:val="en-GB"/>
-        </w:rPr>
-        <w:t xml:space="preserve"> of the </w:t>
-      </w:r>
-      <w:r>
-        <w:rPr>
-          <w:rFonts w:ascii="Calibri" w:hAnsi="Calibri" w:cs="Calibri"/>
-          <w:lang w:val="en-GB"/>
-        </w:rPr>
-        <w:t>w</w:t>
-      </w:r>
-      <w:r>
-        <w:rPr>
-          <w:rFonts w:ascii="Calibri" w:hAnsi="Calibri" w:cs="Calibri"/>
-          <w:lang w:val="en-GB"/>
-        </w:rPr>
-        <w:t xml:space="preserve">ebsite and that the </w:t>
-      </w:r>
-      <w:hyperlink r:id="rId90" w:anchor="documentation" w:history="1">
-        <w:r>
-          <w:rPr>
-            <w:rStyle w:val="Hyperlink"/>
-            <w:rFonts w:ascii="Calibri" w:hAnsi="Calibri" w:cs="Calibri"/>
-            <w:lang w:val="en-GB"/>
-          </w:rPr>
-          <w:t>documentation</w:t>
-        </w:r>
-      </w:hyperlink>
-      <w:r>
-        <w:rPr>
-          <w:rFonts w:ascii="Calibri" w:hAnsi="Calibri" w:cs="Calibri"/>
-          <w:lang w:val="en-GB"/>
-        </w:rPr>
-        <w:t xml:space="preserve"> they provide complies with the </w:t>
-      </w:r>
-      <w:hyperlink r:id="rId91" w:anchor="digital-accessibility-rules" w:history="1">
-        <w:r>
-          <w:rPr>
-            <w:rStyle w:val="Hyperlink"/>
-            <w:rFonts w:ascii="Calibri" w:hAnsi="Calibri" w:cs="Calibri"/>
-            <w:lang w:val="en-GB"/>
-          </w:rPr>
-          <w:t>digital accessibility rules</w:t>
-        </w:r>
-      </w:hyperlink>
-      <w:r>
-        <w:rPr>
-          <w:rFonts w:ascii="Calibri" w:hAnsi="Calibri" w:cs="Calibri"/>
-          <w:lang w:val="en-GB"/>
-        </w:rPr>
-        <w:t xml:space="preserve">. </w:t>
-      </w:r>
-      <w:r>
-        <w:rPr>
-          <w:rFonts w:ascii="Calibri" w:hAnsi="Calibri" w:cs="Calibri"/>
-          <w:lang w:val="en-GB"/>
-        </w:rPr>
-        <w:t xml:space="preserve">Ensure that </w:t>
-      </w:r>
-      <w:r>
-        <w:rPr>
-          <w:rFonts w:ascii="Calibri" w:hAnsi="Calibri" w:cs="Calibri"/>
-          <w:lang w:val="en-GB"/>
-        </w:rPr>
-        <w:t>support services</w:t>
-      </w:r>
-      <w:r>
-        <w:rPr>
-          <w:rFonts w:ascii="Calibri" w:hAnsi="Calibri" w:cs="Calibri"/>
-          <w:lang w:val="en-GB"/>
-        </w:rPr>
-        <w:t xml:space="preserve"> are able to meet the communication needs of people with disabilities, either directly or via a </w:t>
-      </w:r>
-      <w:hyperlink r:id="rId92" w:anchor="relay-service" w:history="1">
-        <w:r>
-          <w:rPr>
-            <w:rStyle w:val="Hyperlink"/>
-            <w:rFonts w:ascii="Calibri" w:hAnsi="Calibri" w:cs="Calibri"/>
-            <w:lang w:val="en-GB"/>
-          </w:rPr>
-          <w:t>relay service</w:t>
-        </w:r>
-      </w:hyperlink>
-      <w:r>
-        <w:rPr>
-          <w:rFonts w:ascii="Calibri" w:hAnsi="Calibri" w:cs="Calibri"/>
-          <w:lang w:val="en-GB"/>
-        </w:rPr>
-        <w:t>.</w:t>
-      </w:r>
-    </w:p>
-    <w:p>
-      <w:pPr>
-        <w:rPr>
-          <w:rStyle w:val="CorpsdetexteCar"/>
-          <w:lang w:val="en-GB"/>
-        </w:rPr>
-      </w:pPr>
-      <w:r>
-        <w:rPr>
-          <w:rStyle w:val="CorpsdetexteCar"/>
-          <w:lang w:val="en-GB"/>
-        </w:rPr>
         <w:t>...</w:t>
       </w:r>
     </w:p>
     <w:p>
       <w:pPr>
-        <w:pStyle w:val="Heading3"/>
-        <w:rPr>
-          <w:lang w:val="en-GB"/>
-        </w:rPr>
-      </w:pPr>
-      <w:bookmarkStart w:id="29" w:name="_Toc167370675"/>
-      <w:r>
-        <w:rPr>
-          <w:lang w:val="en-GB"/>
-        </w:rPr>
-        <w:t>Real-time communication</w:t>
-      </w:r>
-      <w:bookmarkEnd w:id="29"/>
-    </w:p>
-    <w:p>
-      <w:pPr>
-        <w:pStyle w:val="introductioncritre"/>
-        <w:rPr>
-          <w:lang w:val="en-GB"/>
-        </w:rPr>
-      </w:pPr>
-      <w:r>
-        <w:rPr>
-          <w:rFonts w:ascii="Calibri" w:hAnsi="Calibri" w:cs="Calibri"/>
-          <w:b/>
-          <w:lang w:val="en-GB"/>
-        </w:rPr>
-        <w:t xml:space="preserve">Recommendations: </w:t>
-      </w:r>
-      <w:r>
-        <w:rPr>
-          <w:rFonts w:ascii="Calibri" w:hAnsi="Calibri" w:cs="Calibri"/>
-          <w:lang w:val="en-GB"/>
-        </w:rPr>
-        <w:t xml:space="preserve">Ensure </w:t>
-      </w:r>
-      <w:r>
-        <w:rPr>
-          <w:rFonts w:ascii="Calibri" w:hAnsi="Calibri" w:cs="Calibri"/>
-          <w:lang w:val="en-GB"/>
-        </w:rPr>
-        <w:t>that</w:t>
-      </w:r>
-      <w:r>
-        <w:rPr>
-          <w:rFonts w:ascii="Calibri" w:hAnsi="Calibri" w:cs="Calibri"/>
-          <w:lang w:val="en-GB"/>
-        </w:rPr>
-        <w:t xml:space="preserve"> </w:t>
-      </w:r>
-      <w:hyperlink r:id="rId93" w:anchor="two-way-voice-communication-web-application" w:history="1">
-        <w:r>
-          <w:rPr>
-            <w:rStyle w:val="Hyperlink"/>
-            <w:rFonts w:ascii="Calibri" w:hAnsi="Calibri" w:cs="Calibri"/>
-            <w:lang w:val="en-GB"/>
-          </w:rPr>
-          <w:t>two-way voice communication web</w:t>
-        </w:r>
-        <w:r>
-          <w:rPr>
-            <w:rStyle w:val="Hyperlink"/>
-            <w:rFonts w:ascii="Calibri" w:hAnsi="Calibri" w:cs="Calibri"/>
-            <w:lang w:val="en-GB"/>
-          </w:rPr>
-          <w:t xml:space="preserve"> applications</w:t>
-        </w:r>
-      </w:hyperlink>
-      <w:r>
-        <w:rPr>
-          <w:rFonts w:ascii="Calibri" w:hAnsi="Calibri" w:cs="Calibri"/>
-          <w:lang w:val="en-GB"/>
-        </w:rPr>
-        <w:t xml:space="preserve"> also </w:t>
-      </w:r>
-      <w:r>
-        <w:rPr>
-          <w:rFonts w:ascii="Calibri" w:hAnsi="Calibri" w:cs="Calibri"/>
-          <w:lang w:val="en-GB"/>
-        </w:rPr>
-        <w:t xml:space="preserve">allow </w:t>
-      </w:r>
-      <w:r>
-        <w:rPr>
-          <w:rFonts w:ascii="Calibri" w:hAnsi="Calibri" w:cs="Calibri"/>
-          <w:lang w:val="en-GB"/>
-        </w:rPr>
-        <w:t xml:space="preserve">the use of a </w:t>
-      </w:r>
-      <w:hyperlink r:id="rId94" w:anchor="real-time-text-communication" w:history="1">
-        <w:r>
-          <w:rPr>
-            <w:rStyle w:val="Hyperlink"/>
-            <w:rFonts w:ascii="Calibri" w:hAnsi="Calibri" w:cs="Calibri"/>
-            <w:lang w:val="en-GB"/>
-          </w:rPr>
-          <w:t xml:space="preserve">real-time </w:t>
-        </w:r>
-        <w:r>
-          <w:rPr>
-            <w:rStyle w:val="Hyperlink"/>
-            <w:rFonts w:ascii="Calibri" w:hAnsi="Calibri" w:cs="Calibri"/>
-            <w:lang w:val="en-GB"/>
-          </w:rPr>
-          <w:t>text</w:t>
-        </w:r>
-        <w:r>
-          <w:rPr>
-            <w:rStyle w:val="Hyperlink"/>
-            <w:rFonts w:ascii="Calibri" w:hAnsi="Calibri" w:cs="Calibri"/>
-            <w:lang w:val="en-GB"/>
-          </w:rPr>
-          <w:t xml:space="preserve"> communication</w:t>
-        </w:r>
-      </w:hyperlink>
-      <w:r>
-        <w:rPr>
-          <w:rFonts w:ascii="Calibri" w:hAnsi="Calibri" w:cs="Calibri"/>
-          <w:lang w:val="en-GB"/>
-        </w:rPr>
-        <w:t xml:space="preserve"> system (RTT)</w:t>
-      </w:r>
-      <w:r>
-        <w:rPr>
-          <w:rFonts w:ascii="Calibri" w:hAnsi="Calibri" w:cs="Calibri"/>
-          <w:lang w:val="en-GB"/>
-        </w:rPr>
-        <w:t>. Ensure that applications incorporate technical standards (minimum encoding frequency, minimum transmission delay, minimum video quality).</w:t>
-      </w:r>
-    </w:p>
-    <w:p>
-      <w:pPr>
-        <w:rPr>
-          <w:rStyle w:val="CorpsdetexteCar"/>
-          <w:lang w:val="en-GB"/>
-        </w:rPr>
-      </w:pPr>
-      <w:r>
-        <w:rPr>
-          <w:rStyle w:val="CorpsdetexteCar"/>
-          <w:lang w:val="en-GB"/>
-        </w:rPr>
-        <w:t>...</w:t>
-      </w:r>
-    </w:p>
-    <w:p>
-      <w:pPr>
         <w:pStyle w:val="Heading2"/>
         <w:rPr>
           <w:lang w:val="en-GB"/>
@@ -6128,7 +7226,6 @@
         <w:rPr>
           <w:lang w:val="en-GB"/>
         </w:rPr>
-        <w:lastRenderedPageBreak/>
         <w:t>Conclusion</w:t>
       </w:r>
       <w:bookmarkEnd w:id="30"/>
@@ -6176,7 +7273,7 @@
                     <pic:cNvPicPr/>
                   </pic:nvPicPr>
                   <pic:blipFill rotWithShape="1">
-                    <a:blip r:embed="rId95">
+                    <a:blip r:embed="rId8">
                       <a:lum/>
                       <a:alphaModFix/>
                     </a:blip>
@@ -6274,7 +7371,7 @@
                     <pic:cNvPicPr/>
                   </pic:nvPicPr>
                   <pic:blipFill rotWithShape="1">
-                    <a:blip r:embed="rId95">
+                    <a:blip r:embed="rId8">
                       <a:lum/>
                       <a:alphaModFix/>
                     </a:blip>
@@ -6333,7 +7430,23 @@
           <w:rFonts w:ascii="Calibri" w:hAnsi="Calibri" w:cs="Calibri"/>
           <w:lang w:val="en-GB"/>
         </w:rPr>
-        <w:t>audit consists of noting the non-conformities found on the pages audited. When there are a large number of non-conformities, it is important to provide information to help the site manager prioritise corrections.</w:t>
+        <w:t xml:space="preserve">audit consists of noting the non-conformities found on the pages audited. When there are </w:t>
+      </w:r>
+      <w:proofErr w:type="gramStart"/>
+      <w:r>
+        <w:rPr>
+          <w:rFonts w:ascii="Calibri" w:hAnsi="Calibri" w:cs="Calibri"/>
+          <w:lang w:val="en-GB"/>
+        </w:rPr>
+        <w:t>a large number of</w:t>
+      </w:r>
+      <w:proofErr w:type="gramEnd"/>
+      <w:r>
+        <w:rPr>
+          <w:rFonts w:ascii="Calibri" w:hAnsi="Calibri" w:cs="Calibri"/>
+          <w:lang w:val="en-GB"/>
+        </w:rPr>
+        <w:t xml:space="preserve"> non-conformities, it is important to provide information to help the site manager prioritise corrections.</w:t>
       </w:r>
     </w:p>
     <w:p>
@@ -6365,6 +7478,7 @@
           <w:rFonts w:ascii="Calibri" w:hAnsi="Calibri" w:cs="Calibri"/>
           <w:lang w:val="en-GB"/>
         </w:rPr>
+        <w:lastRenderedPageBreak/>
         <w:t xml:space="preserve">1) According to the site's essential functionalities and content: if your site is designed to provide access to a user account, it is imperative that your visitors be able to carry out this action without hindrance, whatever the </w:t>
       </w:r>
       <w:proofErr w:type="spellStart"/>
@@ -6388,8 +7502,17 @@
           <w:rFonts w:ascii="Calibri" w:hAnsi="Calibri" w:cs="Calibri"/>
           <w:lang w:val="en-GB"/>
         </w:rPr>
-        <w:t>criteria concerned;</w:t>
-      </w:r>
+        <w:t xml:space="preserve">criteria </w:t>
+      </w:r>
+      <w:proofErr w:type="gramStart"/>
+      <w:r>
+        <w:rPr>
+          <w:rFonts w:ascii="Calibri" w:hAnsi="Calibri" w:cs="Calibri"/>
+          <w:lang w:val="en-GB"/>
+        </w:rPr>
+        <w:t>concerned;</w:t>
+      </w:r>
+      <w:proofErr w:type="gramEnd"/>
     </w:p>
     <w:p>
       <w:pPr>
@@ -6404,8 +7527,17 @@
           <w:rFonts w:ascii="Calibri" w:hAnsi="Calibri" w:cs="Calibri"/>
           <w:lang w:val="en-GB"/>
         </w:rPr>
-        <w:t>2) According to a selection of priority criteria that block access to certain content and functions;</w:t>
-      </w:r>
+        <w:t xml:space="preserve">2) According to a selection of priority criteria that block access to certain content and </w:t>
+      </w:r>
+      <w:proofErr w:type="gramStart"/>
+      <w:r>
+        <w:rPr>
+          <w:rFonts w:ascii="Calibri" w:hAnsi="Calibri" w:cs="Calibri"/>
+          <w:lang w:val="en-GB"/>
+        </w:rPr>
+        <w:t>functions;</w:t>
+      </w:r>
+      <w:proofErr w:type="gramEnd"/>
     </w:p>
     <w:p>
       <w:pPr>
@@ -6455,8 +7587,7 @@
       </w:r>
     </w:p>
     <w:sectPr>
-      <w:headerReference w:type="default" r:id="rId96"/>
-      <w:footerReference w:type="default" r:id="rId97"/>
+      <w:footerReference w:type="default" r:id="rId9"/>
       <w:pgSz w:w="11906" w:h="16838"/>
       <w:pgMar w:top="1134" w:right="1134" w:bottom="1474" w:left="1134" w:header="720" w:footer="1417" w:gutter="0"/>
       <w:cols w:space="720"/>
@@ -6466,7 +7597,7 @@
 </file>
 
 <file path=word/endnotes.xml><?xml version="1.0" encoding="utf-8"?>
-<w:endnotes xmlns:wpc="http://schemas.microsoft.com/office/word/2010/wordprocessingCanvas" xmlns:cx="http://schemas.microsoft.com/office/drawing/2014/chartex" xmlns:cx1="http://schemas.microsoft.com/office/drawing/2015/9/8/chartex" xmlns:cx2="http://schemas.microsoft.com/office/drawing/2015/10/21/chartex" xmlns:cx3="http://schemas.microsoft.com/office/drawing/2016/5/9/chartex" xmlns:cx4="http://schemas.microsoft.com/office/drawing/2016/5/10/chartex" xmlns:cx5="http://schemas.microsoft.com/office/drawing/2016/5/11/chartex" xmlns:cx6="http://schemas.microsoft.com/office/drawing/2016/5/12/chartex" xmlns:cx7="http://schemas.microsoft.com/office/drawing/2016/5/13/chartex" xmlns:cx8="http://schemas.microsoft.com/office/drawing/2016/5/14/chartex" xmlns:mc="http://schemas.openxmlformats.org/markup-compatibility/2006" xmlns:aink="http://schemas.microsoft.com/office/drawing/2016/ink" xmlns:am3d="http://schemas.microsoft.com/office/drawing/2017/model3d" xmlns:o="urn:schemas-microsoft-com:office:office" xmlns:oel="http://schemas.microsoft.com/office/2019/extlst" xmlns:r="http://schemas.openxmlformats.org/officeDocument/2006/relationships" xmlns:m="http://schemas.openxmlformats.org/officeDocument/2006/math" xmlns:v="urn:schemas-microsoft-com:vml" xmlns:wp14="http://schemas.microsoft.com/office/word/2010/wordprocessingDrawing" xmlns:wp="http://schemas.openxmlformats.org/drawingml/2006/wordprocessingDrawing" xmlns:w10="urn:schemas-microsoft-com:office:word" xmlns:w="http://schemas.openxmlformats.org/wordprocessingml/2006/main" xmlns:w14="http://schemas.microsoft.com/office/word/2010/wordml" xmlns:w15="http://schemas.microsoft.com/office/word/2012/wordml" xmlns:w16cex="http://schemas.microsoft.com/office/word/2018/wordml/cex" xmlns:w16cid="http://schemas.microsoft.com/office/word/2016/wordml/cid" xmlns:w16="http://schemas.microsoft.com/office/word/2018/wordml" xmlns:w16sdtdh="http://schemas.microsoft.com/office/word/2020/wordml/sdtdatahash" xmlns:w16se="http://schemas.microsoft.com/office/word/2015/wordml/symex" xmlns:wpg="http://schemas.microsoft.com/office/word/2010/wordprocessingGroup" xmlns:wpi="http://schemas.microsoft.com/office/word/2010/wordprocessingInk" xmlns:wne="http://schemas.microsoft.com/office/word/2006/wordml" xmlns:wps="http://schemas.microsoft.com/office/word/2010/wordprocessingShape" mc:Ignorable="w14 w15 w16se w16cid w16 w16cex w16sdtdh wp14">
+<w:endnotes xmlns:wpc="http://schemas.microsoft.com/office/word/2010/wordprocessingCanvas" xmlns:cx="http://schemas.microsoft.com/office/drawing/2014/chartex" xmlns:cx1="http://schemas.microsoft.com/office/drawing/2015/9/8/chartex" xmlns:cx2="http://schemas.microsoft.com/office/drawing/2015/10/21/chartex" xmlns:cx3="http://schemas.microsoft.com/office/drawing/2016/5/9/chartex" xmlns:cx4="http://schemas.microsoft.com/office/drawing/2016/5/10/chartex" xmlns:cx5="http://schemas.microsoft.com/office/drawing/2016/5/11/chartex" xmlns:cx6="http://schemas.microsoft.com/office/drawing/2016/5/12/chartex" xmlns:cx7="http://schemas.microsoft.com/office/drawing/2016/5/13/chartex" xmlns:cx8="http://schemas.microsoft.com/office/drawing/2016/5/14/chartex" xmlns:mc="http://schemas.openxmlformats.org/markup-compatibility/2006" xmlns:aink="http://schemas.microsoft.com/office/drawing/2016/ink" xmlns:am3d="http://schemas.microsoft.com/office/drawing/2017/model3d" xmlns:o="urn:schemas-microsoft-com:office:office" xmlns:oel="http://schemas.microsoft.com/office/2019/extlst" xmlns:r="http://schemas.openxmlformats.org/officeDocument/2006/relationships" xmlns:m="http://schemas.openxmlformats.org/officeDocument/2006/math" xmlns:v="urn:schemas-microsoft-com:vml" xmlns:wp14="http://schemas.microsoft.com/office/word/2010/wordprocessingDrawing" xmlns:wp="http://schemas.openxmlformats.org/drawingml/2006/wordprocessingDrawing" xmlns:w10="urn:schemas-microsoft-com:office:word" xmlns:w="http://schemas.openxmlformats.org/wordprocessingml/2006/main" xmlns:w14="http://schemas.microsoft.com/office/word/2010/wordml" xmlns:w15="http://schemas.microsoft.com/office/word/2012/wordml" xmlns:w16cex="http://schemas.microsoft.com/office/word/2018/wordml/cex" xmlns:w16cid="http://schemas.microsoft.com/office/word/2016/wordml/cid" xmlns:w16="http://schemas.microsoft.com/office/word/2018/wordml" xmlns:w16du="http://schemas.microsoft.com/office/word/2023/wordml/word16du" xmlns:w16sdtdh="http://schemas.microsoft.com/office/word/2020/wordml/sdtdatahash" xmlns:w16sdtfl="http://schemas.microsoft.com/office/word/2024/wordml/sdtformatlock" xmlns:w16se="http://schemas.microsoft.com/office/word/2015/wordml/symex" xmlns:wpg="http://schemas.microsoft.com/office/word/2010/wordprocessingGroup" xmlns:wpi="http://schemas.microsoft.com/office/word/2010/wordprocessingInk" xmlns:wne="http://schemas.microsoft.com/office/word/2006/wordml" xmlns:wps="http://schemas.microsoft.com/office/word/2010/wordprocessingShape" mc:Ignorable="w14 w15 w16se w16cid w16 w16cex w16sdtdh w16sdtfl w16du wp14">
   <w:endnote w:type="separator" w:id="-1">
     <w:p>
       <w:r>
@@ -6485,7 +7616,7 @@
 </file>
 
 <file path=word/footer1.xml><?xml version="1.0" encoding="utf-8"?>
-<w:ftr xmlns:wpc="http://schemas.microsoft.com/office/word/2010/wordprocessingCanvas" xmlns:cx="http://schemas.microsoft.com/office/drawing/2014/chartex" xmlns:cx1="http://schemas.microsoft.com/office/drawing/2015/9/8/chartex" xmlns:cx2="http://schemas.microsoft.com/office/drawing/2015/10/21/chartex" xmlns:cx3="http://schemas.microsoft.com/office/drawing/2016/5/9/chartex" xmlns:cx4="http://schemas.microsoft.com/office/drawing/2016/5/10/chartex" xmlns:cx5="http://schemas.microsoft.com/office/drawing/2016/5/11/chartex" xmlns:cx6="http://schemas.microsoft.com/office/drawing/2016/5/12/chartex" xmlns:cx7="http://schemas.microsoft.com/office/drawing/2016/5/13/chartex" xmlns:cx8="http://schemas.microsoft.com/office/drawing/2016/5/14/chartex" xmlns:mc="http://schemas.openxmlformats.org/markup-compatibility/2006" xmlns:aink="http://schemas.microsoft.com/office/drawing/2016/ink" xmlns:am3d="http://schemas.microsoft.com/office/drawing/2017/model3d" xmlns:o="urn:schemas-microsoft-com:office:office" xmlns:oel="http://schemas.microsoft.com/office/2019/extlst" xmlns:r="http://schemas.openxmlformats.org/officeDocument/2006/relationships" xmlns:m="http://schemas.openxmlformats.org/officeDocument/2006/math" xmlns:v="urn:schemas-microsoft-com:vml" xmlns:wp14="http://schemas.microsoft.com/office/word/2010/wordprocessingDrawing" xmlns:wp="http://schemas.openxmlformats.org/drawingml/2006/wordprocessingDrawing" xmlns:w10="urn:schemas-microsoft-com:office:word" xmlns:w="http://schemas.openxmlformats.org/wordprocessingml/2006/main" xmlns:w14="http://schemas.microsoft.com/office/word/2010/wordml" xmlns:w15="http://schemas.microsoft.com/office/word/2012/wordml" xmlns:w16cex="http://schemas.microsoft.com/office/word/2018/wordml/cex" xmlns:w16cid="http://schemas.microsoft.com/office/word/2016/wordml/cid" xmlns:w16="http://schemas.microsoft.com/office/word/2018/wordml" xmlns:w16sdtdh="http://schemas.microsoft.com/office/word/2020/wordml/sdtdatahash" xmlns:w16se="http://schemas.microsoft.com/office/word/2015/wordml/symex" xmlns:wpg="http://schemas.microsoft.com/office/word/2010/wordprocessingGroup" xmlns:wpi="http://schemas.microsoft.com/office/word/2010/wordprocessingInk" xmlns:wne="http://schemas.microsoft.com/office/word/2006/wordml" xmlns:wps="http://schemas.microsoft.com/office/word/2010/wordprocessingShape" mc:Ignorable="w14 w15 w16se w16cid w16 w16cex w16sdtdh wp14">
+<w:ftr xmlns:wpc="http://schemas.microsoft.com/office/word/2010/wordprocessingCanvas" xmlns:cx="http://schemas.microsoft.com/office/drawing/2014/chartex" xmlns:cx1="http://schemas.microsoft.com/office/drawing/2015/9/8/chartex" xmlns:cx2="http://schemas.microsoft.com/office/drawing/2015/10/21/chartex" xmlns:cx3="http://schemas.microsoft.com/office/drawing/2016/5/9/chartex" xmlns:cx4="http://schemas.microsoft.com/office/drawing/2016/5/10/chartex" xmlns:cx5="http://schemas.microsoft.com/office/drawing/2016/5/11/chartex" xmlns:cx6="http://schemas.microsoft.com/office/drawing/2016/5/12/chartex" xmlns:cx7="http://schemas.microsoft.com/office/drawing/2016/5/13/chartex" xmlns:cx8="http://schemas.microsoft.com/office/drawing/2016/5/14/chartex" xmlns:mc="http://schemas.openxmlformats.org/markup-compatibility/2006" xmlns:aink="http://schemas.microsoft.com/office/drawing/2016/ink" xmlns:am3d="http://schemas.microsoft.com/office/drawing/2017/model3d" xmlns:o="urn:schemas-microsoft-com:office:office" xmlns:oel="http://schemas.microsoft.com/office/2019/extlst" xmlns:r="http://schemas.openxmlformats.org/officeDocument/2006/relationships" xmlns:m="http://schemas.openxmlformats.org/officeDocument/2006/math" xmlns:v="urn:schemas-microsoft-com:vml" xmlns:wp14="http://schemas.microsoft.com/office/word/2010/wordprocessingDrawing" xmlns:wp="http://schemas.openxmlformats.org/drawingml/2006/wordprocessingDrawing" xmlns:w10="urn:schemas-microsoft-com:office:word" xmlns:w="http://schemas.openxmlformats.org/wordprocessingml/2006/main" xmlns:w14="http://schemas.microsoft.com/office/word/2010/wordml" xmlns:w15="http://schemas.microsoft.com/office/word/2012/wordml" xmlns:w16cex="http://schemas.microsoft.com/office/word/2018/wordml/cex" xmlns:w16cid="http://schemas.microsoft.com/office/word/2016/wordml/cid" xmlns:w16="http://schemas.microsoft.com/office/word/2018/wordml" xmlns:w16du="http://schemas.microsoft.com/office/word/2023/wordml/word16du" xmlns:w16sdtdh="http://schemas.microsoft.com/office/word/2020/wordml/sdtdatahash" xmlns:w16sdtfl="http://schemas.microsoft.com/office/word/2024/wordml/sdtformatlock" xmlns:w16se="http://schemas.microsoft.com/office/word/2015/wordml/symex" xmlns:wpg="http://schemas.microsoft.com/office/word/2010/wordprocessingGroup" xmlns:wpi="http://schemas.microsoft.com/office/word/2010/wordprocessingInk" xmlns:wne="http://schemas.microsoft.com/office/word/2006/wordml" xmlns:wps="http://schemas.microsoft.com/office/word/2010/wordprocessingShape" mc:Ignorable="w14 w15 w16se w16cid w16 w16cex w16sdtdh w16sdtfl w16du wp14">
   <w:p>
     <w:pPr>
       <w:widowControl/>
@@ -6500,106 +7631,12 @@
         <w:lang w:val="en-US"/>
       </w:rPr>
     </w:pPr>
-    <w:r>
-      <w:rPr>
-        <w:rFonts w:cs="Calibri"/>
-        <w:color w:val="808080"/>
-        <w:kern w:val="0"/>
-        <w:sz w:val="16"/>
-        <w:szCs w:val="16"/>
-        <w:lang w:val="en-US"/>
-      </w:rPr>
-      <w:t>33, boulevard Roosevelt</w:t>
-    </w:r>
-    <w:r>
-      <w:rPr>
-        <w:rFonts w:cs="Calibri"/>
-        <w:color w:val="808080"/>
-        <w:kern w:val="0"/>
-        <w:sz w:val="16"/>
-        <w:szCs w:val="16"/>
-        <w:lang w:val="en-US"/>
-      </w:rPr>
-      <w:tab/>
-      <w:t>(+352) 247-82181</w:t>
-    </w:r>
-    <w:r>
-      <w:rPr>
-        <w:rFonts w:cs="Calibri"/>
-        <w:color w:val="808080"/>
-        <w:kern w:val="0"/>
-        <w:sz w:val="16"/>
-        <w:szCs w:val="16"/>
-        <w:lang w:val="en-US"/>
-      </w:rPr>
-      <w:tab/>
-      <w:t>accessibilite@sip.etat.lu</w:t>
-    </w:r>
-    <w:r>
-      <w:rPr>
-        <w:rFonts w:cs="Calibri"/>
-        <w:color w:val="808080"/>
-        <w:kern w:val="0"/>
-        <w:sz w:val="16"/>
-        <w:szCs w:val="16"/>
-        <w:lang w:val="en-US"/>
-      </w:rPr>
-      <w:tab/>
-      <w:t>www.gouvernement.lu</w:t>
-    </w:r>
-    <w:r>
-      <w:rPr>
-        <w:rFonts w:cs="Calibri"/>
-        <w:color w:val="808080"/>
-        <w:kern w:val="0"/>
-        <w:sz w:val="16"/>
-        <w:szCs w:val="16"/>
-        <w:lang w:val="en-US"/>
-      </w:rPr>
-      <w:br/>
-      <w:t>L-2450 Luxembourg</w:t>
-    </w:r>
-    <w:r>
-      <w:rPr>
-        <w:rFonts w:cs="Calibri"/>
-        <w:color w:val="808080"/>
-        <w:kern w:val="0"/>
-        <w:sz w:val="16"/>
-        <w:szCs w:val="16"/>
-        <w:lang w:val="en-US"/>
-      </w:rPr>
-      <w:tab/>
-    </w:r>
-    <w:r>
-      <w:rPr>
-        <w:rFonts w:cs="Calibri"/>
-        <w:color w:val="808080"/>
-        <w:kern w:val="0"/>
-        <w:sz w:val="16"/>
-        <w:szCs w:val="16"/>
-        <w:lang w:val="en-US"/>
-      </w:rPr>
-      <w:tab/>
-      <w:t>accessibilite.public.lu</w:t>
-    </w:r>
-    <w:r>
-      <w:rPr>
-        <w:rFonts w:cs="Calibri"/>
-        <w:color w:val="808080"/>
-        <w:kern w:val="0"/>
-        <w:sz w:val="16"/>
-        <w:szCs w:val="16"/>
-        <w:lang w:val="en-US"/>
-      </w:rPr>
-      <w:tab/>
-      <w:t>www.luxembourg.lu</w:t>
-    </w:r>
   </w:p>
 </w:ftr>
 </file>
 
 <file path=word/footnotes.xml><?xml version="1.0" encoding="utf-8"?>
-<w:footnotes xmlns:wpc="http://schemas.microsoft.com/office/word/2010/wordprocessingCanvas" xmlns:cx="http://schemas.microsoft.com/office/drawing/2014/chartex" xmlns:cx1="http://schemas.microsoft.com/office/drawing/2015/9/8/chartex" xmlns:cx2="http://schemas.microsoft.com/office/drawing/2015/10/21/chartex" xmlns:cx3="http://schemas.microsoft.com/office/drawing/2016/5/9/chartex" xmlns:cx4="http://schemas.microsoft.com/office/drawing/2016/5/10/chartex" xmlns:cx5="http://schemas.microsoft.com/office/drawing/2016/5/11/chartex" xmlns:cx6="http://schemas.microsoft.com/office/drawing/2016/5/12/chartex" xmlns:cx7="http://schemas.microsoft.com/office/drawing/2016/5/13/chartex" xmlns:cx8="http://schemas.microsoft.com/office/drawing/2016/5/14/chartex" xmlns:mc="http://schemas.openxmlformats.org/markup-compatibility/2006" xmlns:aink="http://schemas.microsoft.com/office/drawing/2016/ink" xmlns:am3d="http://schemas.microsoft.com/office/drawing/2017/model3d" xmlns:o="urn:schemas-microsoft-com:office:office" xmlns:oel="http://schemas.microsoft.com/office/2019/extlst" xmlns:r="http://schemas.openxmlformats.org/officeDocument/2006/relationships" xmlns:m="http://schemas.openxmlformats.org/officeDocument/2006/math" xmlns:v="urn:schemas-microsoft-com:vml" xmlns:wp14="http://schemas.microsoft.com/office/word/2010/wordprocessingDrawing" xmlns:wp="http://schemas.openxmlformats.org/drawingml/2006/wordprocessingDrawing" xmlns:w10="urn:schemas-microsoft-com:office:word" xmlns:w="http://schemas.openxmlformats.org/wordprocessingml/2006/main" xmlns:w14="http://schemas.microsoft.com/office/word/2010/wordml" xmlns:w15="http://schemas.microsoft.com/office/word/2012/wordml" xmlns:w16cex="http://schemas.microsoft.com/office/word/2018/wordml/cex" xmlns:w16cid="http://schemas.microsoft.com/office/word/2016/wordml/cid" xmlns:w16="http://schemas.microsoft.com/office/word/2018/wordml" xmlns:w16sdtdh="http://schemas.microsoft.com/office/word/2020/wordml/sdtdatahash" xmlns:w16se="http://schemas.microsoft.com/office/word/2015/wordml/symex" xmlns:wpg="http://schemas.microsoft.com/office/word/2010/wordprocessingGroup" xmlns:wpi="http://schemas.microsoft.com/office/word/2010/wordprocessingInk" xmlns:wne="http://schemas.microsoft.com/office/word/2006/wordml" xmlns:wps="http://schemas.microsoft.com/office/word/2010/wordprocessingShape" mc:Ignorable="w14 w15 w16se w16cid w16 w16cex w16sdtdh wp14">
+<w:footnotes xmlns:wpc="http://schemas.microsoft.com/office/word/2010/wordprocessingCanvas" xmlns:cx="http://schemas.microsoft.com/office/drawing/2014/chartex" xmlns:cx1="http://schemas.microsoft.com/office/drawing/2015/9/8/chartex" xmlns:cx2="http://schemas.microsoft.com/office/drawing/2015/10/21/chartex" xmlns:cx3="http://schemas.microsoft.com/office/drawing/2016/5/9/chartex" xmlns:cx4="http://schemas.microsoft.com/office/drawing/2016/5/10/chartex" xmlns:cx5="http://schemas.microsoft.com/office/drawing/2016/5/11/chartex" xmlns:cx6="http://schemas.microsoft.com/office/drawing/2016/5/12/chartex" xmlns:cx7="http://schemas.microsoft.com/office/drawing/2016/5/13/chartex" xmlns:cx8="http://schemas.microsoft.com/office/drawing/2016/5/14/chartex" xmlns:mc="http://schemas.openxmlformats.org/markup-compatibility/2006" xmlns:aink="http://schemas.microsoft.com/office/drawing/2016/ink" xmlns:am3d="http://schemas.microsoft.com/office/drawing/2017/model3d" xmlns:o="urn:schemas-microsoft-com:office:office" xmlns:oel="http://schemas.microsoft.com/office/2019/extlst" xmlns:r="http://schemas.openxmlformats.org/officeDocument/2006/relationships" xmlns:m="http://schemas.openxmlformats.org/officeDocument/2006/math" xmlns:v="urn:schemas-microsoft-com:vml" xmlns:wp14="http://schemas.microsoft.com/office/word/2010/wordprocessingDrawing" xmlns:wp="http://schemas.openxmlformats.org/drawingml/2006/wordprocessingDrawing" xmlns:w10="urn:schemas-microsoft-com:office:word" xmlns:w="http://schemas.openxmlformats.org/wordprocessingml/2006/main" xmlns:w14="http://schemas.microsoft.com/office/word/2010/wordml" xmlns:w15="http://schemas.microsoft.com/office/word/2012/wordml" xmlns:w16cex="http://schemas.microsoft.com/office/word/2018/wordml/cex" xmlns:w16cid="http://schemas.microsoft.com/office/word/2016/wordml/cid" xmlns:w16="http://schemas.microsoft.com/office/word/2018/wordml" xmlns:w16du="http://schemas.microsoft.com/office/word/2023/wordml/word16du" xmlns:w16sdtdh="http://schemas.microsoft.com/office/word/2020/wordml/sdtdatahash" xmlns:w16sdtfl="http://schemas.microsoft.com/office/word/2024/wordml/sdtformatlock" xmlns:w16se="http://schemas.microsoft.com/office/word/2015/wordml/symex" xmlns:wpg="http://schemas.microsoft.com/office/word/2010/wordprocessingGroup" xmlns:wpi="http://schemas.microsoft.com/office/word/2010/wordprocessingInk" xmlns:wne="http://schemas.microsoft.com/office/word/2006/wordml" xmlns:wps="http://schemas.microsoft.com/office/word/2010/wordprocessingShape" mc:Ignorable="w14 w15 w16se w16cid w16 w16cex w16sdtdh w16sdtfl w16du wp14">
   <w:footnote w:type="separator" w:id="-1">
     <w:p>
       <w:r>
@@ -6620,65 +7657,8 @@
 </w:footnotes>
 </file>
 
-<file path=word/header1.xml><?xml version="1.0" encoding="utf-8"?>
-<w:hdr xmlns:wpc="http://schemas.microsoft.com/office/word/2010/wordprocessingCanvas" xmlns:cx="http://schemas.microsoft.com/office/drawing/2014/chartex" xmlns:cx1="http://schemas.microsoft.com/office/drawing/2015/9/8/chartex" xmlns:cx2="http://schemas.microsoft.com/office/drawing/2015/10/21/chartex" xmlns:cx3="http://schemas.microsoft.com/office/drawing/2016/5/9/chartex" xmlns:cx4="http://schemas.microsoft.com/office/drawing/2016/5/10/chartex" xmlns:cx5="http://schemas.microsoft.com/office/drawing/2016/5/11/chartex" xmlns:cx6="http://schemas.microsoft.com/office/drawing/2016/5/12/chartex" xmlns:cx7="http://schemas.microsoft.com/office/drawing/2016/5/13/chartex" xmlns:cx8="http://schemas.microsoft.com/office/drawing/2016/5/14/chartex" xmlns:mc="http://schemas.openxmlformats.org/markup-compatibility/2006" xmlns:aink="http://schemas.microsoft.com/office/drawing/2016/ink" xmlns:am3d="http://schemas.microsoft.com/office/drawing/2017/model3d" xmlns:o="urn:schemas-microsoft-com:office:office" xmlns:oel="http://schemas.microsoft.com/office/2019/extlst" xmlns:r="http://schemas.openxmlformats.org/officeDocument/2006/relationships" xmlns:m="http://schemas.openxmlformats.org/officeDocument/2006/math" xmlns:v="urn:schemas-microsoft-com:vml" xmlns:wp14="http://schemas.microsoft.com/office/word/2010/wordprocessingDrawing" xmlns:wp="http://schemas.openxmlformats.org/drawingml/2006/wordprocessingDrawing" xmlns:w10="urn:schemas-microsoft-com:office:word" xmlns:w="http://schemas.openxmlformats.org/wordprocessingml/2006/main" xmlns:w14="http://schemas.microsoft.com/office/word/2010/wordml" xmlns:w15="http://schemas.microsoft.com/office/word/2012/wordml" xmlns:w16cex="http://schemas.microsoft.com/office/word/2018/wordml/cex" xmlns:w16cid="http://schemas.microsoft.com/office/word/2016/wordml/cid" xmlns:w16="http://schemas.microsoft.com/office/word/2018/wordml" xmlns:w16sdtdh="http://schemas.microsoft.com/office/word/2020/wordml/sdtdatahash" xmlns:w16se="http://schemas.microsoft.com/office/word/2015/wordml/symex" xmlns:wpg="http://schemas.microsoft.com/office/word/2010/wordprocessingGroup" xmlns:wpi="http://schemas.microsoft.com/office/word/2010/wordprocessingInk" xmlns:wne="http://schemas.microsoft.com/office/word/2006/wordml" xmlns:wps="http://schemas.microsoft.com/office/word/2010/wordprocessingShape" mc:Ignorable="w14 w15 w16se w16cid w16 w16cex w16sdtdh wp14">
-  <w:p>
-    <w:pPr>
-      <w:pStyle w:val="Header"/>
-    </w:pPr>
-    <w:r>
-      <w:rPr>
-        <w:rFonts w:cs="Calibri"/>
-        <w:noProof/>
-        <w:kern w:val="0"/>
-        <w:szCs w:val="24"/>
-      </w:rPr>
-      <w:drawing>
-        <wp:inline distT="0" distB="0" distL="0" distR="0" wp14:anchorId="6E4E71D7" wp14:editId="52723679">
-          <wp:extent cx="3039419" cy="720135"/>
-          <wp:effectExtent l="0" t="0" r="0" b="3765"/>
-          <wp:docPr id="1" name="Picture 8" descr="GOUV_SIP"/>
-          <wp:cNvGraphicFramePr/>
-          <a:graphic xmlns:a="http://schemas.openxmlformats.org/drawingml/2006/main">
-            <a:graphicData uri="http://schemas.openxmlformats.org/drawingml/2006/picture">
-              <pic:pic xmlns:pic="http://schemas.openxmlformats.org/drawingml/2006/picture">
-                <pic:nvPicPr>
-                  <pic:cNvPr id="0" name=""/>
-                  <pic:cNvPicPr/>
-                </pic:nvPicPr>
-                <pic:blipFill>
-                  <a:blip r:embed="rId1"/>
-                  <a:srcRect/>
-                  <a:stretch>
-                    <a:fillRect/>
-                  </a:stretch>
-                </pic:blipFill>
-                <pic:spPr>
-                  <a:xfrm>
-                    <a:off x="0" y="0"/>
-                    <a:ext cx="3039419" cy="720135"/>
-                  </a:xfrm>
-                  <a:prstGeom prst="rect">
-                    <a:avLst/>
-                  </a:prstGeom>
-                  <a:noFill/>
-                  <a:ln>
-                    <a:noFill/>
-                    <a:prstDash/>
-                  </a:ln>
-                </pic:spPr>
-              </pic:pic>
-            </a:graphicData>
-          </a:graphic>
-        </wp:inline>
-      </w:drawing>
-    </w:r>
-  </w:p>
-</w:hdr>
-</file>
-
 <file path=word/numbering.xml><?xml version="1.0" encoding="utf-8"?>
-<w:numbering xmlns:wpc="http://schemas.microsoft.com/office/word/2010/wordprocessingCanvas" xmlns:cx="http://schemas.microsoft.com/office/drawing/2014/chartex" xmlns:cx1="http://schemas.microsoft.com/office/drawing/2015/9/8/chartex" xmlns:cx2="http://schemas.microsoft.com/office/drawing/2015/10/21/chartex" xmlns:cx3="http://schemas.microsoft.com/office/drawing/2016/5/9/chartex" xmlns:cx4="http://schemas.microsoft.com/office/drawing/2016/5/10/chartex" xmlns:cx5="http://schemas.microsoft.com/office/drawing/2016/5/11/chartex" xmlns:cx6="http://schemas.microsoft.com/office/drawing/2016/5/12/chartex" xmlns:cx7="http://schemas.microsoft.com/office/drawing/2016/5/13/chartex" xmlns:cx8="http://schemas.microsoft.com/office/drawing/2016/5/14/chartex" xmlns:mc="http://schemas.openxmlformats.org/markup-compatibility/2006" xmlns:aink="http://schemas.microsoft.com/office/drawing/2016/ink" xmlns:am3d="http://schemas.microsoft.com/office/drawing/2017/model3d" xmlns:o="urn:schemas-microsoft-com:office:office" xmlns:oel="http://schemas.microsoft.com/office/2019/extlst" xmlns:r="http://schemas.openxmlformats.org/officeDocument/2006/relationships" xmlns:m="http://schemas.openxmlformats.org/officeDocument/2006/math" xmlns:v="urn:schemas-microsoft-com:vml" xmlns:wp14="http://schemas.microsoft.com/office/word/2010/wordprocessingDrawing" xmlns:wp="http://schemas.openxmlformats.org/drawingml/2006/wordprocessingDrawing" xmlns:w10="urn:schemas-microsoft-com:office:word" xmlns:w="http://schemas.openxmlformats.org/wordprocessingml/2006/main" xmlns:w14="http://schemas.microsoft.com/office/word/2010/wordml" xmlns:w15="http://schemas.microsoft.com/office/word/2012/wordml" xmlns:w16cex="http://schemas.microsoft.com/office/word/2018/wordml/cex" xmlns:w16cid="http://schemas.microsoft.com/office/word/2016/wordml/cid" xmlns:w16="http://schemas.microsoft.com/office/word/2018/wordml" xmlns:w16sdtdh="http://schemas.microsoft.com/office/word/2020/wordml/sdtdatahash" xmlns:w16se="http://schemas.microsoft.com/office/word/2015/wordml/symex" xmlns:wpg="http://schemas.microsoft.com/office/word/2010/wordprocessingGroup" xmlns:wpi="http://schemas.microsoft.com/office/word/2010/wordprocessingInk" xmlns:wne="http://schemas.microsoft.com/office/word/2006/wordml" xmlns:wps="http://schemas.microsoft.com/office/word/2010/wordprocessingShape" mc:Ignorable="w14 w15 w16se w16cid w16 w16cex w16sdtdh wp14">
+<w:numbering xmlns:wpc="http://schemas.microsoft.com/office/word/2010/wordprocessingCanvas" xmlns:cx="http://schemas.microsoft.com/office/drawing/2014/chartex" xmlns:cx1="http://schemas.microsoft.com/office/drawing/2015/9/8/chartex" xmlns:cx2="http://schemas.microsoft.com/office/drawing/2015/10/21/chartex" xmlns:cx3="http://schemas.microsoft.com/office/drawing/2016/5/9/chartex" xmlns:cx4="http://schemas.microsoft.com/office/drawing/2016/5/10/chartex" xmlns:cx5="http://schemas.microsoft.com/office/drawing/2016/5/11/chartex" xmlns:cx6="http://schemas.microsoft.com/office/drawing/2016/5/12/chartex" xmlns:cx7="http://schemas.microsoft.com/office/drawing/2016/5/13/chartex" xmlns:cx8="http://schemas.microsoft.com/office/drawing/2016/5/14/chartex" xmlns:mc="http://schemas.openxmlformats.org/markup-compatibility/2006" xmlns:aink="http://schemas.microsoft.com/office/drawing/2016/ink" xmlns:am3d="http://schemas.microsoft.com/office/drawing/2017/model3d" xmlns:o="urn:schemas-microsoft-com:office:office" xmlns:oel="http://schemas.microsoft.com/office/2019/extlst" xmlns:r="http://schemas.openxmlformats.org/officeDocument/2006/relationships" xmlns:m="http://schemas.openxmlformats.org/officeDocument/2006/math" xmlns:v="urn:schemas-microsoft-com:vml" xmlns:wp14="http://schemas.microsoft.com/office/word/2010/wordprocessingDrawing" xmlns:wp="http://schemas.openxmlformats.org/drawingml/2006/wordprocessingDrawing" xmlns:w10="urn:schemas-microsoft-com:office:word" xmlns:w="http://schemas.openxmlformats.org/wordprocessingml/2006/main" xmlns:w14="http://schemas.microsoft.com/office/word/2010/wordml" xmlns:w15="http://schemas.microsoft.com/office/word/2012/wordml" xmlns:w16cex="http://schemas.microsoft.com/office/word/2018/wordml/cex" xmlns:w16cid="http://schemas.microsoft.com/office/word/2016/wordml/cid" xmlns:w16="http://schemas.microsoft.com/office/word/2018/wordml" xmlns:w16du="http://schemas.microsoft.com/office/word/2023/wordml/word16du" xmlns:w16sdtdh="http://schemas.microsoft.com/office/word/2020/wordml/sdtdatahash" xmlns:w16sdtfl="http://schemas.microsoft.com/office/word/2024/wordml/sdtformatlock" xmlns:w16se="http://schemas.microsoft.com/office/word/2015/wordml/symex" xmlns:wpg="http://schemas.microsoft.com/office/word/2010/wordprocessingGroup" xmlns:wpi="http://schemas.microsoft.com/office/word/2010/wordprocessingInk" xmlns:wne="http://schemas.microsoft.com/office/word/2006/wordml" xmlns:wps="http://schemas.microsoft.com/office/word/2010/wordprocessingShape" mc:Ignorable="w14 w15 w16se w16cid w16 w16cex w16sdtdh w16sdtfl w16du wp14">
   <w:abstractNum w:abstractNumId="0" w15:restartNumberingAfterBreak="0">
     <w:nsid w:val="0305786E"/>
     <w:multiLevelType w:val="multilevel"/>
@@ -10275,7 +11255,7 @@
 </file>
 
 <file path=word/styles.xml><?xml version="1.0" encoding="utf-8"?>
-<w:styles xmlns:mc="http://schemas.openxmlformats.org/markup-compatibility/2006" xmlns:r="http://schemas.openxmlformats.org/officeDocument/2006/relationships" xmlns:w="http://schemas.openxmlformats.org/wordprocessingml/2006/main" xmlns:w14="http://schemas.microsoft.com/office/word/2010/wordml" xmlns:w15="http://schemas.microsoft.com/office/word/2012/wordml" xmlns:w16cex="http://schemas.microsoft.com/office/word/2018/wordml/cex" xmlns:w16cid="http://schemas.microsoft.com/office/word/2016/wordml/cid" xmlns:w16="http://schemas.microsoft.com/office/word/2018/wordml" xmlns:w16sdtdh="http://schemas.microsoft.com/office/word/2020/wordml/sdtdatahash" xmlns:w16se="http://schemas.microsoft.com/office/word/2015/wordml/symex" mc:Ignorable="w14 w15 w16se w16cid w16 w16cex w16sdtdh">
+<w:styles xmlns:mc="http://schemas.openxmlformats.org/markup-compatibility/2006" xmlns:r="http://schemas.openxmlformats.org/officeDocument/2006/relationships" xmlns:w="http://schemas.openxmlformats.org/wordprocessingml/2006/main" xmlns:w14="http://schemas.microsoft.com/office/word/2010/wordml" xmlns:w15="http://schemas.microsoft.com/office/word/2012/wordml" xmlns:w16cex="http://schemas.microsoft.com/office/word/2018/wordml/cex" xmlns:w16cid="http://schemas.microsoft.com/office/word/2016/wordml/cid" xmlns:w16="http://schemas.microsoft.com/office/word/2018/wordml" xmlns:w16du="http://schemas.microsoft.com/office/word/2023/wordml/word16du" xmlns:w16sdtdh="http://schemas.microsoft.com/office/word/2020/wordml/sdtdatahash" xmlns:w16sdtfl="http://schemas.microsoft.com/office/word/2024/wordml/sdtformatlock" xmlns:w16se="http://schemas.microsoft.com/office/word/2015/wordml/symex" mc:Ignorable="w14 w15 w16se w16cid w16 w16cex w16sdtdh w16sdtfl w16du">
   <w:docDefaults>
     <w:rPrDefault>
       <w:rPr>

</xml_diff>